<commit_message>
removed example refercene in preface
</commit_message>
<xml_diff>
--- a/docs/Second-year-progress-review.docx
+++ b/docs/Second-year-progress-review.docx
@@ -88,7 +88,7 @@
         </w:p>
       </w:sdtContent>
     </w:sdt>
-    <w:bookmarkStart w:id="20" w:name="preface"/>
+    <w:bookmarkStart w:id="21" w:name="preface"/>
     <w:p>
       <w:pPr>
         <w:pStyle w:val="Heading1"/>
@@ -110,31 +110,45 @@
         <w:pStyle w:val="BodyText"/>
       </w:pPr>
       <w:r>
-        <w:t xml:space="preserve">This is a Quarto book.</w:t>
+        <w:t xml:space="preserve">This is a Quarto book, to view it as a HTML website you can go here:</w:t>
+      </w:r>
+      <w:r>
+        <w:t xml:space="preserve"> </w:t>
+      </w:r>
+      <w:hyperlink r:id="rId20">
+        <w:r>
+          <w:rPr>
+            <w:rStyle w:val="Hyperlink"/>
+          </w:rPr>
+          <w:t xml:space="preserve">https://harbour-n.github.io/Second-year-report/</w:t>
+        </w:r>
+      </w:hyperlink>
+    </w:p>
+    <w:bookmarkEnd w:id="21"/>
+    <w:bookmarkStart w:id="58" w:name="sec-lit-review"/>
+    <w:p>
+      <w:pPr>
+        <w:pStyle w:val="Heading1"/>
+      </w:pPr>
+      <w:r>
+        <w:t xml:space="preserve">1. Literature review</w:t>
       </w:r>
     </w:p>
     <w:p>
       <w:pPr>
-        <w:pStyle w:val="BodyText"/>
-      </w:pPr>
-      <w:r>
-        <w:t xml:space="preserve">Example reference</w:t>
-      </w:r>
-      <w:r>
-        <w:t xml:space="preserve"> </w:t>
-      </w:r>
-      <w:r>
-        <w:t xml:space="preserve">(Knuth 1984)</w:t>
+        <w:pStyle w:val="FirstParagraph"/>
+      </w:pPr>
+      <w:r>
+        <w:t xml:space="preserve">In this chapter we present a brief literature review of stem cells in cancer and the modeling approaches that have been used.</w:t>
       </w:r>
     </w:p>
-    <w:bookmarkEnd w:id="20"/>
-    <w:bookmarkStart w:id="57" w:name="sec-lit-review"/>
+    <w:bookmarkStart w:id="22" w:name="sec-introduction"/>
     <w:p>
       <w:pPr>
-        <w:pStyle w:val="Heading1"/>
-      </w:pPr>
-      <w:r>
-        <w:t xml:space="preserve">1. Literature review</w:t>
+        <w:pStyle w:val="Heading2"/>
+      </w:pPr>
+      <w:r>
+        <w:t xml:space="preserve">1.1 Introduction</w:t>
       </w:r>
     </w:p>
     <w:p>
@@ -142,46 +156,29 @@
         <w:pStyle w:val="FirstParagraph"/>
       </w:pPr>
       <w:r>
-        <w:t xml:space="preserve">In this chapter we present a brief literature review of stem cells in cancer and the modeling approaches that have been used.</w:t>
+        <w:t xml:space="preserve">Stem cells are defined as cells that have the ability to perpetuate themselves through self-renewal and to generate mature cells of a particular tissue through differentiation</w:t>
+      </w:r>
+      <w:r>
+        <w:t xml:space="preserve"> </w:t>
+      </w:r>
+      <w:r>
+        <w:t xml:space="preserve">(Reya et al. 2001)</w:t>
+      </w:r>
+      <w:r>
+        <w:t xml:space="preserve">. Stem cells are fundamental to tissue maintenance and repair; they also play a critical role in cancer development and in determining the outcomes of cancer treatment</w:t>
+      </w:r>
+      <w:r>
+        <w:t xml:space="preserve"> </w:t>
+      </w:r>
+      <w:r>
+        <w:t xml:space="preserve">(Weiss, Komarova, and Rodriguez-Brenes 2017)</w:t>
+      </w:r>
+      <w:r>
+        <w:t xml:space="preserve">.</w:t>
       </w:r>
     </w:p>
-    <w:bookmarkStart w:id="21" w:name="sec-introduction"/>
-    <w:p>
-      <w:pPr>
-        <w:pStyle w:val="Heading2"/>
-      </w:pPr>
-      <w:r>
-        <w:t xml:space="preserve">1.1 Introduction</w:t>
-      </w:r>
-    </w:p>
-    <w:p>
-      <w:pPr>
-        <w:pStyle w:val="FirstParagraph"/>
-      </w:pPr>
-      <w:r>
-        <w:t xml:space="preserve">Stem cells are defined as cells that have the ability to perpetuate themselves through self-renewal and to generate mature cells of a particular tissue through differentiation</w:t>
-      </w:r>
-      <w:r>
-        <w:t xml:space="preserve"> </w:t>
-      </w:r>
-      <w:r>
-        <w:t xml:space="preserve">(Reya et al. 2001)</w:t>
-      </w:r>
-      <w:r>
-        <w:t xml:space="preserve">. Stem cells are fundamental to tissue maintenance and repair; they also play a critical role in cancer development and in determining the outcomes of cancer treatment</w:t>
-      </w:r>
-      <w:r>
-        <w:t xml:space="preserve"> </w:t>
-      </w:r>
-      <w:r>
-        <w:t xml:space="preserve">(Weiss, Komarova, and Rodriguez-Brenes 2017)</w:t>
-      </w:r>
-      <w:r>
-        <w:t xml:space="preserve">.</w:t>
-      </w:r>
-    </w:p>
-    <w:bookmarkEnd w:id="21"/>
-    <w:bookmarkStart w:id="22" w:name="sec-stem-cells-in-cancer"/>
+    <w:bookmarkEnd w:id="22"/>
+    <w:bookmarkStart w:id="23" w:name="sec-stem-cells-in-cancer"/>
     <w:p>
       <w:pPr>
         <w:pStyle w:val="Heading2"/>
@@ -337,8 +334,8 @@
         <w:t xml:space="preserve">. This provides strong evidence that there is a small subpopulation of glioma stem cells that have the unique ability to initiate tumours, while the majority of cells cannot.</w:t>
       </w:r>
     </w:p>
-    <w:bookmarkEnd w:id="22"/>
-    <w:bookmarkStart w:id="23" w:name="X8a63d4ba5d8285e8f2d30aa1db805787eba0b78"/>
+    <w:bookmarkEnd w:id="23"/>
+    <w:bookmarkStart w:id="24" w:name="X8a63d4ba5d8285e8f2d30aa1db805787eba0b78"/>
     <w:p>
       <w:pPr>
         <w:pStyle w:val="Heading2"/>
@@ -399,8 +396,8 @@
         <w:t xml:space="preserve">. Taken together this highlights the important role CSC play in determining tumour response to therapy. There is a desperate need for targeted therapies that either directly kill CSCs or sensitize CSCs to cytotoxic therapies in order to improve treatment outcomes.</w:t>
       </w:r>
     </w:p>
-    <w:bookmarkEnd w:id="23"/>
-    <w:bookmarkStart w:id="44" w:name="X25303973c6f5bf44616cee44cde2525a77bf639"/>
+    <w:bookmarkEnd w:id="24"/>
+    <w:bookmarkStart w:id="45" w:name="X25303973c6f5bf44616cee44cde2525a77bf639"/>
     <w:p>
       <w:pPr>
         <w:pStyle w:val="Heading2"/>
@@ -425,7 +422,7 @@
         <w:t xml:space="preserve">Many of the following models use slightly different terminology to refer to the non-stem cell population such as cancer cell, progenitor cells or tumour cells, for clarity we will refer to non-stem cells always as tumour cells (TCs) throughout this review.</w:t>
       </w:r>
     </w:p>
-    <w:bookmarkStart w:id="26" w:name="sec-agent-based-model"/>
+    <w:bookmarkStart w:id="27" w:name="sec-agent-based-model"/>
     <w:p>
       <w:pPr>
         <w:pStyle w:val="Heading3"/>
@@ -720,7 +717,7 @@
         <w:t xml:space="preserve">Mathematically the tumour growth paradox is defined as follows.</w:t>
       </w:r>
     </w:p>
-    <w:bookmarkStart w:id="25" w:name="def-tumor-growth-paradox"/>
+    <w:bookmarkStart w:id="26" w:name="def-tumor-growth-paradox"/>
     <w:p>
       <w:pPr>
         <w:pStyle w:val="BodyText"/>
@@ -898,7 +895,7 @@
       <w:pPr>
         <w:pStyle w:val="BodyText"/>
       </w:pPr>
-      <w:bookmarkStart w:id="24" w:name="eq-tumour-growth-paradox"/>
+      <w:bookmarkStart w:id="25" w:name="eq-tumour-growth-paradox"/>
       <m:oMathPara>
         <m:oMathParaPr>
           <m:jc m:val="center"/>
@@ -1218,11 +1215,11 @@
           </m:d>
         </m:oMath>
       </m:oMathPara>
-      <w:bookmarkEnd w:id="24"/>
+      <w:bookmarkEnd w:id="25"/>
     </w:p>
-    <w:bookmarkEnd w:id="25"/>
     <w:bookmarkEnd w:id="26"/>
-    <w:bookmarkStart w:id="32" w:name="sec-integro-differential-model"/>
+    <w:bookmarkEnd w:id="27"/>
+    <w:bookmarkStart w:id="33" w:name="sec-integro-differential-model"/>
     <w:p>
       <w:pPr>
         <w:pStyle w:val="Heading3"/>
@@ -1587,7 +1584,7 @@
       <w:pPr>
         <w:pStyle w:val="BodyText"/>
       </w:pPr>
-      <w:bookmarkStart w:id="27" w:name="eq-integro-differential-CSC-model"/>
+      <w:bookmarkStart w:id="28" w:name="eq-integro-differential-CSC-model"/>
       <m:oMathPara>
         <m:oMathParaPr>
           <m:jc m:val="center"/>
@@ -2409,7 +2406,7 @@
           </m:d>
         </m:oMath>
       </m:oMathPara>
-      <w:bookmarkEnd w:id="27"/>
+      <w:bookmarkEnd w:id="28"/>
     </w:p>
     <w:p>
       <w:pPr>
@@ -2826,7 +2823,7 @@
       <w:pPr>
         <w:pStyle w:val="BodyText"/>
       </w:pPr>
-      <w:bookmarkStart w:id="28" w:name="Xe9cb267e17e7211607657da95944a01bca163d5"/>
+      <w:bookmarkStart w:id="29" w:name="Xe9cb267e17e7211607657da95944a01bca163d5"/>
       <m:oMathPara>
         <m:oMathParaPr>
           <m:jc m:val="center"/>
@@ -2959,7 +2956,7 @@
           </m:d>
         </m:oMath>
       </m:oMathPara>
-      <w:bookmarkEnd w:id="28"/>
+      <w:bookmarkEnd w:id="29"/>
     </w:p>
     <w:p>
       <w:pPr>
@@ -3016,7 +3013,7 @@
       <w:pPr>
         <w:pStyle w:val="BodyText"/>
       </w:pPr>
-      <w:bookmarkStart w:id="29" w:name="eq-redistribution-kernel-neumann-BC"/>
+      <w:bookmarkStart w:id="30" w:name="eq-redistribution-kernel-neumann-BC"/>
       <m:oMathPara>
         <m:oMathParaPr>
           <m:jc m:val="center"/>
@@ -3114,7 +3111,7 @@
           </m:d>
         </m:oMath>
       </m:oMathPara>
-      <w:bookmarkEnd w:id="29"/>
+      <w:bookmarkEnd w:id="30"/>
     </w:p>
     <w:p>
       <w:pPr>
@@ -3128,7 +3125,7 @@
       <w:pPr>
         <w:pStyle w:val="BodyText"/>
       </w:pPr>
-      <w:bookmarkStart w:id="30" w:name="X2ab1cc714be4ba08b23cbcfbfc25ce6032edf3b"/>
+      <w:bookmarkStart w:id="31" w:name="X2ab1cc714be4ba08b23cbcfbfc25ce6032edf3b"/>
       <m:oMathPara>
         <m:oMathParaPr>
           <m:jc m:val="center"/>
@@ -3213,7 +3210,7 @@
           </m:d>
         </m:oMath>
       </m:oMathPara>
-      <w:bookmarkEnd w:id="30"/>
+      <w:bookmarkEnd w:id="31"/>
     </w:p>
     <w:p>
       <w:pPr>
@@ -3227,7 +3224,7 @@
       <w:pPr>
         <w:pStyle w:val="BodyText"/>
       </w:pPr>
-      <w:bookmarkStart w:id="31" w:name="eq-redistribution-kernel-dirichlet-BC"/>
+      <w:bookmarkStart w:id="32" w:name="eq-redistribution-kernel-dirichlet-BC"/>
       <m:oMathPara>
         <m:oMathParaPr>
           <m:jc m:val="center"/>
@@ -3325,7 +3322,7 @@
           </m:d>
         </m:oMath>
       </m:oMathPara>
-      <w:bookmarkEnd w:id="31"/>
+      <w:bookmarkEnd w:id="32"/>
     </w:p>
     <w:p>
       <w:pPr>
@@ -3335,8 +3332,8 @@
         <w:t xml:space="preserve">Based on these two boundary conditions we can model any combination of domains such as partially covered by membranes, partially permeable membranes and adjacent blood vessels.</w:t>
       </w:r>
     </w:p>
-    <w:bookmarkEnd w:id="32"/>
-    <w:bookmarkStart w:id="38" w:name="sec-ode-model-reduction"/>
+    <w:bookmarkEnd w:id="33"/>
+    <w:bookmarkStart w:id="39" w:name="sec-ode-model-reduction"/>
     <w:p>
       <w:pPr>
         <w:pStyle w:val="Heading3"/>
@@ -3508,7 +3505,7 @@
       <w:pPr>
         <w:pStyle w:val="BodyText"/>
       </w:pPr>
-      <w:bookmarkStart w:id="33" w:name="eq-density-mean"/>
+      <w:bookmarkStart w:id="34" w:name="eq-density-mean"/>
       <m:oMathPara>
         <m:oMathParaPr>
           <m:jc m:val="center"/>
@@ -3797,7 +3794,7 @@
           </m:d>
         </m:oMath>
       </m:oMathPara>
-      <w:bookmarkEnd w:id="33"/>
+      <w:bookmarkEnd w:id="34"/>
     </w:p>
     <w:p>
       <w:pPr>
@@ -3828,7 +3825,7 @@
       <w:pPr>
         <w:pStyle w:val="BodyText"/>
       </w:pPr>
-      <w:bookmarkStart w:id="34" w:name="eq-first-reduction-ODE-CSC-model"/>
+      <w:bookmarkStart w:id="35" w:name="eq-first-reduction-ODE-CSC-model"/>
       <m:oMathPara>
         <m:oMathParaPr>
           <m:jc m:val="center"/>
@@ -4340,7 +4337,7 @@
           </m:d>
         </m:oMath>
       </m:oMathPara>
-      <w:bookmarkEnd w:id="34"/>
+      <w:bookmarkEnd w:id="35"/>
     </w:p>
     <w:p>
       <w:pPr>
@@ -4606,7 +4603,7 @@
       <w:pPr>
         <w:pStyle w:val="BodyText"/>
       </w:pPr>
-      <w:bookmarkStart w:id="35" w:name="eq-ODE-CSC-model"/>
+      <w:bookmarkStart w:id="36" w:name="eq-ODE-CSC-model"/>
       <m:oMathPara>
         <m:oMathParaPr>
           <m:jc m:val="center"/>
@@ -4943,7 +4940,7 @@
           </m:d>
         </m:oMath>
       </m:oMathPara>
-      <w:bookmarkEnd w:id="35"/>
+      <w:bookmarkEnd w:id="36"/>
     </w:p>
     <w:p>
       <w:pPr>
@@ -4991,7 +4988,7 @@
       <w:pPr>
         <w:pStyle w:val="BodyText"/>
       </w:pPr>
-      <w:bookmarkStart w:id="36" w:name="eq-volume-filling-constraint"/>
+      <w:bookmarkStart w:id="37" w:name="eq-volume-filling-constraint"/>
       <m:oMathPara>
         <m:oMathParaPr>
           <m:jc m:val="center"/>
@@ -5135,7 +5132,7 @@
           </m:d>
         </m:oMath>
       </m:oMathPara>
-      <w:bookmarkEnd w:id="36"/>
+      <w:bookmarkEnd w:id="37"/>
     </w:p>
     <w:p>
       <w:pPr>
@@ -5309,7 +5306,7 @@
       <w:pPr>
         <w:pStyle w:val="BodyText"/>
       </w:pPr>
-      <w:bookmarkStart w:id="37" w:name="eq-ODE-TC-only-model"/>
+      <w:bookmarkStart w:id="38" w:name="eq-ODE-TC-only-model"/>
       <m:oMathPara>
         <m:oMathParaPr>
           <m:jc m:val="center"/>
@@ -5464,7 +5461,7 @@
           </m:d>
         </m:oMath>
       </m:oMathPara>
-      <w:bookmarkEnd w:id="37"/>
+      <w:bookmarkEnd w:id="38"/>
     </w:p>
     <w:p>
       <w:pPr>
@@ -5730,8 +5727,8 @@
         <w:t xml:space="preserve">), but rather in the intermediate time dynamics of the tumor.</w:t>
       </w:r>
     </w:p>
-    <w:bookmarkEnd w:id="38"/>
-    <w:bookmarkStart w:id="41" w:name="sec-stochastic-model"/>
+    <w:bookmarkEnd w:id="39"/>
+    <w:bookmarkStart w:id="42" w:name="sec-stochastic-model"/>
     <w:p>
       <w:pPr>
         <w:pStyle w:val="Heading3"/>
@@ -5919,7 +5916,7 @@
       <w:pPr>
         <w:pStyle w:val="BodyText"/>
       </w:pPr>
-      <w:bookmarkStart w:id="39" w:name="eq-stochastic-master-equation"/>
+      <w:bookmarkStart w:id="40" w:name="eq-stochastic-master-equation"/>
       <m:oMathPara>
         <m:oMathParaPr>
           <m:jc m:val="center"/>
@@ -6875,7 +6872,7 @@
           </m:d>
         </m:oMath>
       </m:oMathPara>
-      <w:bookmarkEnd w:id="39"/>
+      <w:bookmarkEnd w:id="40"/>
     </w:p>
     <w:p>
       <w:pPr>
@@ -7098,7 +7095,7 @@
       <w:pPr>
         <w:pStyle w:val="BodyText"/>
       </w:pPr>
-      <w:bookmarkStart w:id="40" w:name="eq-deterministic-master-equation"/>
+      <w:bookmarkStart w:id="41" w:name="eq-deterministic-master-equation"/>
       <m:oMathPara>
         <m:oMathParaPr>
           <m:jc m:val="center"/>
@@ -7317,7 +7314,7 @@
           </m:d>
         </m:oMath>
       </m:oMathPara>
-      <w:bookmarkEnd w:id="40"/>
+      <w:bookmarkEnd w:id="41"/>
     </w:p>
     <w:p>
       <w:pPr>
@@ -7336,8 +7333,8 @@
         <w:t xml:space="preserve">, the slight differences that CSCs have a spontaneous death rate and TCs cannot themselves proliferate reflect the slightly different underlying assumptions of CSC dynamics between the two models.</w:t>
       </w:r>
     </w:p>
-    <w:bookmarkEnd w:id="41"/>
-    <w:bookmarkStart w:id="43" w:name="X383155b91826843cc3d4716d742c582cc7b5da2"/>
+    <w:bookmarkEnd w:id="42"/>
+    <w:bookmarkStart w:id="44" w:name="X383155b91826843cc3d4716d742c582cc7b5da2"/>
     <w:p>
       <w:pPr>
         <w:pStyle w:val="Heading3"/>
@@ -7633,7 +7630,7 @@
       <w:pPr>
         <w:pStyle w:val="BodyText"/>
       </w:pPr>
-      <w:bookmarkStart w:id="42" w:name="eq-youssefpour-multispecies"/>
+      <w:bookmarkStart w:id="43" w:name="eq-youssefpour-multispecies"/>
       <m:oMathPara>
         <m:oMathParaPr>
           <m:jc m:val="center"/>
@@ -7763,7 +7760,7 @@
           </m:d>
         </m:oMath>
       </m:oMathPara>
-      <w:bookmarkEnd w:id="42"/>
+      <w:bookmarkEnd w:id="43"/>
     </w:p>
     <w:p>
       <w:pPr>
@@ -7838,9 +7835,9 @@
         <w:t xml:space="preserve">denotes the mass-exchange terms.</w:t>
       </w:r>
     </w:p>
-    <w:bookmarkEnd w:id="43"/>
     <w:bookmarkEnd w:id="44"/>
-    <w:bookmarkStart w:id="56" w:name="sec-models-of-differentiation-therapy"/>
+    <w:bookmarkEnd w:id="45"/>
+    <w:bookmarkStart w:id="57" w:name="sec-models-of-differentiation-therapy"/>
     <w:p>
       <w:pPr>
         <w:pStyle w:val="Heading2"/>
@@ -7904,7 +7901,7 @@
         <w:t xml:space="preserve">.</w:t>
       </w:r>
     </w:p>
-    <w:bookmarkStart w:id="49" w:name="Xba10e870e042b66ad30e8c4903fdd999293d7c3"/>
+    <w:bookmarkStart w:id="50" w:name="Xba10e870e042b66ad30e8c4903fdd999293d7c3"/>
     <w:p>
       <w:pPr>
         <w:pStyle w:val="Heading3"/>
@@ -8014,7 +8011,7 @@
       <w:pPr>
         <w:pStyle w:val="BodyText"/>
       </w:pPr>
-      <w:bookmarkStart w:id="45" w:name="eq-youssefpour-Ps"/>
+      <w:bookmarkStart w:id="46" w:name="eq-youssefpour-Ps"/>
       <m:oMathPara>
         <m:oMathParaPr>
           <m:jc m:val="center"/>
@@ -8236,7 +8233,7 @@
           </m:d>
         </m:oMath>
       </m:oMathPara>
-      <w:bookmarkEnd w:id="45"/>
+      <w:bookmarkEnd w:id="46"/>
     </w:p>
     <w:p>
       <w:pPr>
@@ -8484,7 +8481,7 @@
       <w:pPr>
         <w:pStyle w:val="BodyText"/>
       </w:pPr>
-      <w:bookmarkStart w:id="46" w:name="eq-youssefpour-T"/>
+      <w:bookmarkStart w:id="47" w:name="eq-youssefpour-T"/>
       <m:oMathPara>
         <m:oMathParaPr>
           <m:jc m:val="center"/>
@@ -8672,7 +8669,7 @@
           </m:d>
         </m:oMath>
       </m:oMathPara>
-      <w:bookmarkEnd w:id="46"/>
+      <w:bookmarkEnd w:id="47"/>
     </w:p>
     <w:p>
       <w:pPr>
@@ -8824,7 +8821,7 @@
       <w:pPr>
         <w:pStyle w:val="BodyText"/>
       </w:pPr>
-      <w:bookmarkStart w:id="47" w:name="eq-youssefpour-W-WI"/>
+      <w:bookmarkStart w:id="48" w:name="eq-youssefpour-W-WI"/>
       <m:oMathPara>
         <m:oMathParaPr>
           <m:jc m:val="center"/>
@@ -9298,7 +9295,7 @@
           </m:d>
         </m:oMath>
       </m:oMathPara>
-      <w:bookmarkEnd w:id="47"/>
+      <w:bookmarkEnd w:id="48"/>
     </w:p>
     <w:p>
       <w:pPr>
@@ -9312,7 +9309,7 @@
       <w:pPr>
         <w:pStyle w:val="BodyText"/>
       </w:pPr>
-      <w:bookmarkStart w:id="48" w:name="eq-youssefpour-f-g"/>
+      <w:bookmarkStart w:id="49" w:name="eq-youssefpour-f-g"/>
       <m:oMathPara>
         <m:oMathParaPr>
           <m:jc m:val="center"/>
@@ -9799,7 +9796,7 @@
           </m:d>
         </m:oMath>
       </m:oMathPara>
-      <w:bookmarkEnd w:id="48"/>
+      <w:bookmarkEnd w:id="49"/>
     </w:p>
     <w:p>
       <w:pPr>
@@ -10087,8 +10084,8 @@
         <w:t xml:space="preserve">.</w:t>
       </w:r>
     </w:p>
-    <w:bookmarkEnd w:id="49"/>
-    <w:bookmarkStart w:id="53" w:name="no-self-renewal-promoter"/>
+    <w:bookmarkEnd w:id="50"/>
+    <w:bookmarkStart w:id="54" w:name="no-self-renewal-promoter"/>
     <w:p>
       <w:pPr>
         <w:pStyle w:val="Heading3"/>
@@ -10176,7 +10173,7 @@
       <w:pPr>
         <w:pStyle w:val="BodyText"/>
       </w:pPr>
-      <w:bookmarkStart w:id="50" w:name="eq-bachman-Ps"/>
+      <w:bookmarkStart w:id="51" w:name="eq-bachman-Ps"/>
       <m:oMathPara>
         <m:oMathParaPr>
           <m:jc m:val="center"/>
@@ -10366,7 +10363,7 @@
           </m:d>
         </m:oMath>
       </m:oMathPara>
-      <w:bookmarkEnd w:id="50"/>
+      <w:bookmarkEnd w:id="51"/>
     </w:p>
     <w:p>
       <w:pPr>
@@ -10699,7 +10696,7 @@
       <w:pPr>
         <w:pStyle w:val="BodyText"/>
       </w:pPr>
-      <w:bookmarkStart w:id="51" w:name="eq-bachman-CF"/>
+      <w:bookmarkStart w:id="52" w:name="eq-bachman-CF"/>
       <m:oMathPara>
         <m:oMathParaPr>
           <m:jc m:val="center"/>
@@ -11011,7 +11008,7 @@
           </m:d>
         </m:oMath>
       </m:oMathPara>
-      <w:bookmarkEnd w:id="51"/>
+      <w:bookmarkEnd w:id="52"/>
     </w:p>
     <w:p>
       <w:pPr>
@@ -11123,7 +11120,7 @@
       <w:pPr>
         <w:pStyle w:val="BodyText"/>
       </w:pPr>
-      <w:bookmarkStart w:id="52" w:name="eq-bachman-CF2"/>
+      <w:bookmarkStart w:id="53" w:name="eq-bachman-CF2"/>
       <m:oMathPara>
         <m:oMathParaPr>
           <m:jc m:val="center"/>
@@ -11286,10 +11283,10 @@
           </m:d>
         </m:oMath>
       </m:oMathPara>
-      <w:bookmarkEnd w:id="52"/>
+      <w:bookmarkEnd w:id="53"/>
     </w:p>
-    <w:bookmarkEnd w:id="53"/>
-    <w:bookmarkStart w:id="54" w:name="bmp4-in-glioma"/>
+    <w:bookmarkEnd w:id="54"/>
+    <w:bookmarkStart w:id="55" w:name="bmp4-in-glioma"/>
     <w:p>
       <w:pPr>
         <w:pStyle w:val="Heading3"/>
@@ -11527,8 +11524,8 @@
         <w:t xml:space="preserve">is simply swtiched beteen these two values for the duratio nof BMP4 exposure.</w:t>
       </w:r>
     </w:p>
-    <w:bookmarkEnd w:id="54"/>
-    <w:bookmarkStart w:id="55" w:name="Xc8d3ab7958f0daf355b60fe1f11d88122307dce"/>
+    <w:bookmarkEnd w:id="55"/>
+    <w:bookmarkStart w:id="56" w:name="Xc8d3ab7958f0daf355b60fe1f11d88122307dce"/>
     <w:p>
       <w:pPr>
         <w:pStyle w:val="Heading3"/>
@@ -11596,10 +11593,10 @@
         <w:t xml:space="preserve">.</w:t>
       </w:r>
     </w:p>
-    <w:bookmarkEnd w:id="55"/>
     <w:bookmarkEnd w:id="56"/>
     <w:bookmarkEnd w:id="57"/>
-    <w:bookmarkStart w:id="58" w:name="conclusion"/>
+    <w:bookmarkEnd w:id="58"/>
+    <w:bookmarkStart w:id="59" w:name="conclusion"/>
     <w:p>
       <w:pPr>
         <w:pStyle w:val="Heading1"/>
@@ -11616,8 +11613,8 @@
         <w:t xml:space="preserve">None of the models attempt to parameterise senstaitvit of cell lines to differentiation promoter. None model a specific feasible delivery strategy for differntiation promoter. None consider effects on cohorts of virtual populations and interactions between other parameters and differentiation therapy. In all cases it was assumed that CSCs can only transform into TCs through asymetric divison rather than any direct traistions from CSCs to TCs.</w:t>
       </w:r>
     </w:p>
-    <w:bookmarkEnd w:id="58"/>
-    <w:bookmarkStart w:id="59" w:name="summary"/>
+    <w:bookmarkEnd w:id="59"/>
+    <w:bookmarkStart w:id="60" w:name="summary"/>
     <w:p>
       <w:pPr>
         <w:pStyle w:val="Heading1"/>
@@ -11674,8 +11671,8 @@
         <w:t xml:space="preserve">- More digital twin PI modeling using data from patinet view/Mayo. Incorporating uncertainty in DT model. corresponds with Turing institute placemnt.</w:t>
       </w:r>
     </w:p>
-    <w:bookmarkEnd w:id="59"/>
-    <w:bookmarkStart w:id="60" w:name="preprint"/>
+    <w:bookmarkEnd w:id="60"/>
+    <w:bookmarkStart w:id="61" w:name="preprint"/>
     <w:p>
       <w:pPr>
         <w:pStyle w:val="Heading1"/>
@@ -11692,8 +11689,8 @@
         <w:t xml:space="preserve">This is the preprint it constitutes a substantial piece of work that will contribute to my thesis.</w:t>
       </w:r>
     </w:p>
-    <w:bookmarkEnd w:id="60"/>
-    <w:bookmarkStart w:id="145" w:name="references"/>
+    <w:bookmarkEnd w:id="61"/>
+    <w:bookmarkStart w:id="144" w:name="references"/>
     <w:p>
       <w:pPr>
         <w:pStyle w:val="Heading1"/>
@@ -11702,8 +11699,8 @@
         <w:t xml:space="preserve">References</w:t>
       </w:r>
     </w:p>
-    <w:bookmarkStart w:id="144" w:name="refs"/>
-    <w:bookmarkStart w:id="62" w:name="ref-acar2020"/>
+    <w:bookmarkStart w:id="143" w:name="refs"/>
+    <w:bookmarkStart w:id="63" w:name="ref-acar2020"/>
     <w:p>
       <w:pPr>
         <w:pStyle w:val="Bibliography"/>
@@ -11736,7 +11733,7 @@
       <w:r>
         <w:t xml:space="preserve"> </w:t>
       </w:r>
-      <w:hyperlink r:id="rId61">
+      <w:hyperlink r:id="rId62">
         <w:r>
           <w:rPr>
             <w:rStyle w:val="Hyperlink"/>
@@ -11748,8 +11745,8 @@
         <w:t xml:space="preserve">.</w:t>
       </w:r>
     </w:p>
-    <w:bookmarkEnd w:id="62"/>
-    <w:bookmarkStart w:id="64" w:name="ref-al-hajj2003"/>
+    <w:bookmarkEnd w:id="63"/>
+    <w:bookmarkStart w:id="65" w:name="ref-al-hajj2003"/>
     <w:p>
       <w:pPr>
         <w:pStyle w:val="Bibliography"/>
@@ -11782,7 +11779,7 @@
       <w:r>
         <w:t xml:space="preserve"> </w:t>
       </w:r>
-      <w:hyperlink r:id="rId63">
+      <w:hyperlink r:id="rId64">
         <w:r>
           <w:rPr>
             <w:rStyle w:val="Hyperlink"/>
@@ -11794,8 +11791,8 @@
         <w:t xml:space="preserve">.</w:t>
       </w:r>
     </w:p>
-    <w:bookmarkEnd w:id="64"/>
-    <w:bookmarkStart w:id="66" w:name="ref-bachman2013"/>
+    <w:bookmarkEnd w:id="65"/>
+    <w:bookmarkStart w:id="67" w:name="ref-bachman2013"/>
     <w:p>
       <w:pPr>
         <w:pStyle w:val="Bibliography"/>
@@ -11828,7 +11825,7 @@
       <w:r>
         <w:t xml:space="preserve"> </w:t>
       </w:r>
-      <w:hyperlink r:id="rId65">
+      <w:hyperlink r:id="rId66">
         <w:r>
           <w:rPr>
             <w:rStyle w:val="Hyperlink"/>
@@ -11840,8 +11837,8 @@
         <w:t xml:space="preserve">.</w:t>
       </w:r>
     </w:p>
-    <w:bookmarkEnd w:id="66"/>
-    <w:bookmarkStart w:id="68" w:name="ref-bailey2007"/>
+    <w:bookmarkEnd w:id="67"/>
+    <w:bookmarkStart w:id="69" w:name="ref-bailey2007"/>
     <w:p>
       <w:pPr>
         <w:pStyle w:val="Bibliography"/>
@@ -11874,7 +11871,7 @@
       <w:r>
         <w:t xml:space="preserve"> </w:t>
       </w:r>
-      <w:hyperlink r:id="rId67">
+      <w:hyperlink r:id="rId68">
         <w:r>
           <w:rPr>
             <w:rStyle w:val="Hyperlink"/>
@@ -11886,8 +11883,8 @@
         <w:t xml:space="preserve">.</w:t>
       </w:r>
     </w:p>
-    <w:bookmarkEnd w:id="68"/>
-    <w:bookmarkStart w:id="70" w:name="ref-balk2011"/>
+    <w:bookmarkEnd w:id="69"/>
+    <w:bookmarkStart w:id="71" w:name="ref-balk2011"/>
     <w:p>
       <w:pPr>
         <w:pStyle w:val="Bibliography"/>
@@ -11920,7 +11917,7 @@
       <w:r>
         <w:t xml:space="preserve"> </w:t>
       </w:r>
-      <w:hyperlink r:id="rId69">
+      <w:hyperlink r:id="rId70">
         <w:r>
           <w:rPr>
             <w:rStyle w:val="Hyperlink"/>
@@ -11932,8 +11929,8 @@
         <w:t xml:space="preserve">.</w:t>
       </w:r>
     </w:p>
-    <w:bookmarkEnd w:id="70"/>
-    <w:bookmarkStart w:id="72" w:name="ref-bao2006"/>
+    <w:bookmarkEnd w:id="71"/>
+    <w:bookmarkStart w:id="73" w:name="ref-bao2006"/>
     <w:p>
       <w:pPr>
         <w:pStyle w:val="Bibliography"/>
@@ -11966,7 +11963,7 @@
       <w:r>
         <w:t xml:space="preserve"> </w:t>
       </w:r>
-      <w:hyperlink r:id="rId71">
+      <w:hyperlink r:id="rId72">
         <w:r>
           <w:rPr>
             <w:rStyle w:val="Hyperlink"/>
@@ -11978,8 +11975,8 @@
         <w:t xml:space="preserve">.</w:t>
       </w:r>
     </w:p>
-    <w:bookmarkEnd w:id="72"/>
-    <w:bookmarkStart w:id="74" w:name="ref-baskar2012"/>
+    <w:bookmarkEnd w:id="73"/>
+    <w:bookmarkStart w:id="75" w:name="ref-baskar2012"/>
     <w:p>
       <w:pPr>
         <w:pStyle w:val="Bibliography"/>
@@ -12012,7 +12009,7 @@
       <w:r>
         <w:t xml:space="preserve"> </w:t>
       </w:r>
-      <w:hyperlink r:id="rId73">
+      <w:hyperlink r:id="rId74">
         <w:r>
           <w:rPr>
             <w:rStyle w:val="Hyperlink"/>
@@ -12024,8 +12021,8 @@
         <w:t xml:space="preserve">.</w:t>
       </w:r>
     </w:p>
-    <w:bookmarkEnd w:id="74"/>
-    <w:bookmarkStart w:id="76" w:name="ref-bonnet1997"/>
+    <w:bookmarkEnd w:id="75"/>
+    <w:bookmarkStart w:id="77" w:name="ref-bonnet1997"/>
     <w:p>
       <w:pPr>
         <w:pStyle w:val="Bibliography"/>
@@ -12058,7 +12055,7 @@
       <w:r>
         <w:t xml:space="preserve"> </w:t>
       </w:r>
-      <w:hyperlink r:id="rId75">
+      <w:hyperlink r:id="rId76">
         <w:r>
           <w:rPr>
             <w:rStyle w:val="Hyperlink"/>
@@ -12070,8 +12067,8 @@
         <w:t xml:space="preserve">.</w:t>
       </w:r>
     </w:p>
-    <w:bookmarkEnd w:id="76"/>
-    <w:bookmarkStart w:id="78" w:name="ref-carén2016"/>
+    <w:bookmarkEnd w:id="77"/>
+    <w:bookmarkStart w:id="79" w:name="ref-carén2016"/>
     <w:p>
       <w:pPr>
         <w:pStyle w:val="Bibliography"/>
@@ -12113,7 +12110,7 @@
       <w:r>
         <w:t xml:space="preserve"> </w:t>
       </w:r>
-      <w:hyperlink r:id="rId77">
+      <w:hyperlink r:id="rId78">
         <w:r>
           <w:rPr>
             <w:rStyle w:val="Hyperlink"/>
@@ -12125,8 +12122,8 @@
         <w:t xml:space="preserve">.</w:t>
       </w:r>
     </w:p>
-    <w:bookmarkEnd w:id="78"/>
-    <w:bookmarkStart w:id="80" w:name="ref-dethé2018"/>
+    <w:bookmarkEnd w:id="79"/>
+    <w:bookmarkStart w:id="81" w:name="ref-dethé2018"/>
     <w:p>
       <w:pPr>
         <w:pStyle w:val="Bibliography"/>
@@ -12159,7 +12156,7 @@
       <w:r>
         <w:t xml:space="preserve"> </w:t>
       </w:r>
-      <w:hyperlink r:id="rId79">
+      <w:hyperlink r:id="rId80">
         <w:r>
           <w:rPr>
             <w:rStyle w:val="Hyperlink"/>
@@ -12171,8 +12168,8 @@
         <w:t xml:space="preserve">.</w:t>
       </w:r>
     </w:p>
-    <w:bookmarkEnd w:id="80"/>
-    <w:bookmarkStart w:id="82" w:name="ref-enderling2009"/>
+    <w:bookmarkEnd w:id="81"/>
+    <w:bookmarkStart w:id="83" w:name="ref-enderling2009"/>
     <w:p>
       <w:pPr>
         <w:pStyle w:val="Bibliography"/>
@@ -12205,7 +12202,7 @@
       <w:r>
         <w:t xml:space="preserve"> </w:t>
       </w:r>
-      <w:hyperlink r:id="rId81">
+      <w:hyperlink r:id="rId82">
         <w:r>
           <w:rPr>
             <w:rStyle w:val="Hyperlink"/>
@@ -12217,8 +12214,8 @@
         <w:t xml:space="preserve">.</w:t>
       </w:r>
     </w:p>
-    <w:bookmarkEnd w:id="82"/>
-    <w:bookmarkStart w:id="84" w:name="ref-enriquez-navas2015"/>
+    <w:bookmarkEnd w:id="83"/>
+    <w:bookmarkStart w:id="85" w:name="ref-enriquez-navas2015"/>
     <w:p>
       <w:pPr>
         <w:pStyle w:val="Bibliography"/>
@@ -12251,7 +12248,7 @@
       <w:r>
         <w:t xml:space="preserve"> </w:t>
       </w:r>
-      <w:hyperlink r:id="rId83">
+      <w:hyperlink r:id="rId84">
         <w:r>
           <w:rPr>
             <w:rStyle w:val="Hyperlink"/>
@@ -12263,8 +12260,8 @@
         <w:t xml:space="preserve">.</w:t>
       </w:r>
     </w:p>
-    <w:bookmarkEnd w:id="84"/>
-    <w:bookmarkStart w:id="86" w:name="ref-folkman2004"/>
+    <w:bookmarkEnd w:id="85"/>
+    <w:bookmarkStart w:id="87" w:name="ref-folkman2004"/>
     <w:p>
       <w:pPr>
         <w:pStyle w:val="Bibliography"/>
@@ -12297,7 +12294,7 @@
       <w:r>
         <w:t xml:space="preserve"> </w:t>
       </w:r>
-      <w:hyperlink r:id="rId85">
+      <w:hyperlink r:id="rId86">
         <w:r>
           <w:rPr>
             <w:rStyle w:val="Hyperlink"/>
@@ -12309,8 +12306,8 @@
         <w:t xml:space="preserve">.</w:t>
       </w:r>
     </w:p>
-    <w:bookmarkEnd w:id="86"/>
-    <w:bookmarkStart w:id="88" w:name="ref-galli2004"/>
+    <w:bookmarkEnd w:id="87"/>
+    <w:bookmarkStart w:id="89" w:name="ref-galli2004"/>
     <w:p>
       <w:pPr>
         <w:pStyle w:val="Bibliography"/>
@@ -12343,7 +12340,7 @@
       <w:r>
         <w:t xml:space="preserve"> </w:t>
       </w:r>
-      <w:hyperlink r:id="rId87">
+      <w:hyperlink r:id="rId88">
         <w:r>
           <w:rPr>
             <w:rStyle w:val="Hyperlink"/>
@@ -12355,8 +12352,8 @@
         <w:t xml:space="preserve">.</w:t>
       </w:r>
     </w:p>
-    <w:bookmarkEnd w:id="88"/>
-    <w:bookmarkStart w:id="90" w:name="ref-gao2013"/>
+    <w:bookmarkEnd w:id="89"/>
+    <w:bookmarkStart w:id="91" w:name="ref-gao2013"/>
     <w:p>
       <w:pPr>
         <w:pStyle w:val="Bibliography"/>
@@ -12389,7 +12386,7 @@
       <w:r>
         <w:t xml:space="preserve"> </w:t>
       </w:r>
-      <w:hyperlink r:id="rId89">
+      <w:hyperlink r:id="rId90">
         <w:r>
           <w:rPr>
             <w:rStyle w:val="Hyperlink"/>
@@ -12401,8 +12398,8 @@
         <w:t xml:space="preserve">.</w:t>
       </w:r>
     </w:p>
-    <w:bookmarkEnd w:id="90"/>
-    <w:bookmarkStart w:id="92" w:name="ref-hanahan2000"/>
+    <w:bookmarkEnd w:id="91"/>
+    <w:bookmarkStart w:id="93" w:name="ref-hanahan2000"/>
     <w:p>
       <w:pPr>
         <w:pStyle w:val="Bibliography"/>
@@ -12435,7 +12432,7 @@
       <w:r>
         <w:t xml:space="preserve"> </w:t>
       </w:r>
-      <w:hyperlink r:id="rId91">
+      <w:hyperlink r:id="rId92">
         <w:r>
           <w:rPr>
             <w:rStyle w:val="Hyperlink"/>
@@ -12447,8 +12444,8 @@
         <w:t xml:space="preserve">.</w:t>
       </w:r>
     </w:p>
-    <w:bookmarkEnd w:id="92"/>
-    <w:bookmarkStart w:id="94" w:name="ref-hemmati2003"/>
+    <w:bookmarkEnd w:id="93"/>
+    <w:bookmarkStart w:id="95" w:name="ref-hemmati2003"/>
     <w:p>
       <w:pPr>
         <w:pStyle w:val="Bibliography"/>
@@ -12481,7 +12478,7 @@
       <w:r>
         <w:t xml:space="preserve"> </w:t>
       </w:r>
-      <w:hyperlink r:id="rId93">
+      <w:hyperlink r:id="rId94">
         <w:r>
           <w:rPr>
             <w:rStyle w:val="Hyperlink"/>
@@ -12493,8 +12490,8 @@
         <w:t xml:space="preserve">.</w:t>
       </w:r>
     </w:p>
-    <w:bookmarkEnd w:id="94"/>
-    <w:bookmarkStart w:id="96" w:name="ref-hillen2013"/>
+    <w:bookmarkEnd w:id="95"/>
+    <w:bookmarkStart w:id="97" w:name="ref-hillen2013"/>
     <w:p>
       <w:pPr>
         <w:pStyle w:val="Bibliography"/>
@@ -12527,7 +12524,7 @@
       <w:r>
         <w:t xml:space="preserve"> </w:t>
       </w:r>
-      <w:hyperlink r:id="rId95">
+      <w:hyperlink r:id="rId96">
         <w:r>
           <w:rPr>
             <w:rStyle w:val="Hyperlink"/>
@@ -12539,8 +12536,8 @@
         <w:t xml:space="preserve">.</w:t>
       </w:r>
     </w:p>
-    <w:bookmarkEnd w:id="96"/>
-    <w:bookmarkStart w:id="98" w:name="ref-ignatova2002"/>
+    <w:bookmarkEnd w:id="97"/>
+    <w:bookmarkStart w:id="99" w:name="ref-ignatova2002"/>
     <w:p>
       <w:pPr>
         <w:pStyle w:val="Bibliography"/>
@@ -12579,7 +12576,7 @@
       <w:r>
         <w:t xml:space="preserve"> </w:t>
       </w:r>
-      <w:hyperlink r:id="rId97">
+      <w:hyperlink r:id="rId98">
         <w:r>
           <w:rPr>
             <w:rStyle w:val="Hyperlink"/>
@@ -12591,54 +12588,8 @@
         <w:t xml:space="preserve">.</w:t>
       </w:r>
     </w:p>
-    <w:bookmarkEnd w:id="98"/>
-    <w:bookmarkStart w:id="100" w:name="ref-knuth84"/>
-    <w:p>
-      <w:pPr>
-        <w:pStyle w:val="Bibliography"/>
-      </w:pPr>
-      <w:r>
-        <w:t xml:space="preserve">Knuth, Donald E. 1984.</w:t>
-      </w:r>
-      <w:r>
-        <w:t xml:space="preserve"> </w:t>
-      </w:r>
-      <w:r>
-        <w:t xml:space="preserve">“Literate Programming.”</w:t>
-      </w:r>
-      <w:r>
-        <w:t xml:space="preserve"> </w:t>
-      </w:r>
-      <w:r>
-        <w:rPr>
-          <w:i/>
-          <w:iCs/>
-        </w:rPr>
-        <w:t xml:space="preserve">Comput. J.</w:t>
-      </w:r>
-      <w:r>
-        <w:t xml:space="preserve"> </w:t>
-      </w:r>
-      <w:r>
-        <w:t xml:space="preserve">27 (2): 97–111.</w:t>
-      </w:r>
-      <w:r>
-        <w:t xml:space="preserve"> </w:t>
-      </w:r>
-      <w:hyperlink r:id="rId99">
-        <w:r>
-          <w:rPr>
-            <w:rStyle w:val="Hyperlink"/>
-          </w:rPr>
-          <w:t xml:space="preserve">https://doi.org/10.1093/comjnl/27.2.97</w:t>
-        </w:r>
-      </w:hyperlink>
-      <w:r>
-        <w:t xml:space="preserve">.</w:t>
-      </w:r>
-    </w:p>
-    <w:bookmarkEnd w:id="100"/>
-    <w:bookmarkStart w:id="102" w:name="ref-lander2009"/>
+    <w:bookmarkEnd w:id="99"/>
+    <w:bookmarkStart w:id="101" w:name="ref-lander2009"/>
     <w:p>
       <w:pPr>
         <w:pStyle w:val="Bibliography"/>
@@ -12677,7 +12628,7 @@
       <w:r>
         <w:t xml:space="preserve"> </w:t>
       </w:r>
-      <w:hyperlink r:id="rId101">
+      <w:hyperlink r:id="rId100">
         <w:r>
           <w:rPr>
             <w:rStyle w:val="Hyperlink"/>
@@ -12689,8 +12640,8 @@
         <w:t xml:space="preserve">.</w:t>
       </w:r>
     </w:p>
-    <w:bookmarkEnd w:id="102"/>
-    <w:bookmarkStart w:id="104" w:name="ref-lapidot1994"/>
+    <w:bookmarkEnd w:id="101"/>
+    <w:bookmarkStart w:id="103" w:name="ref-lapidot1994"/>
     <w:p>
       <w:pPr>
         <w:pStyle w:val="Bibliography"/>
@@ -12723,7 +12674,7 @@
       <w:r>
         <w:t xml:space="preserve"> </w:t>
       </w:r>
-      <w:hyperlink r:id="rId103">
+      <w:hyperlink r:id="rId102">
         <w:r>
           <w:rPr>
             <w:rStyle w:val="Hyperlink"/>
@@ -12735,8 +12686,8 @@
         <w:t xml:space="preserve">.</w:t>
       </w:r>
     </w:p>
-    <w:bookmarkEnd w:id="104"/>
-    <w:bookmarkStart w:id="106" w:name="ref-lowengrub2010"/>
+    <w:bookmarkEnd w:id="103"/>
+    <w:bookmarkStart w:id="105" w:name="ref-lowengrub2010"/>
     <w:p>
       <w:pPr>
         <w:pStyle w:val="Bibliography"/>
@@ -12769,7 +12720,7 @@
       <w:r>
         <w:t xml:space="preserve"> </w:t>
       </w:r>
-      <w:hyperlink r:id="rId105">
+      <w:hyperlink r:id="rId104">
         <w:r>
           <w:rPr>
             <w:rStyle w:val="Hyperlink"/>
@@ -12781,8 +12732,8 @@
         <w:t xml:space="preserve">.</w:t>
       </w:r>
     </w:p>
-    <w:bookmarkEnd w:id="106"/>
-    <w:bookmarkStart w:id="108" w:name="ref-ma2018"/>
+    <w:bookmarkEnd w:id="105"/>
+    <w:bookmarkStart w:id="107" w:name="ref-ma2018"/>
     <w:p>
       <w:pPr>
         <w:pStyle w:val="Bibliography"/>
@@ -12815,7 +12766,7 @@
       <w:r>
         <w:t xml:space="preserve"> </w:t>
       </w:r>
-      <w:hyperlink r:id="rId107">
+      <w:hyperlink r:id="rId106">
         <w:r>
           <w:rPr>
             <w:rStyle w:val="Hyperlink"/>
@@ -12827,8 +12778,8 @@
         <w:t xml:space="preserve">.</w:t>
       </w:r>
     </w:p>
-    <w:bookmarkEnd w:id="108"/>
-    <w:bookmarkStart w:id="110" w:name="ref-meza2008"/>
+    <w:bookmarkEnd w:id="107"/>
+    <w:bookmarkStart w:id="109" w:name="ref-meza2008"/>
     <w:p>
       <w:pPr>
         <w:pStyle w:val="Bibliography"/>
@@ -12861,7 +12812,7 @@
       <w:r>
         <w:t xml:space="preserve"> </w:t>
       </w:r>
-      <w:hyperlink r:id="rId109">
+      <w:hyperlink r:id="rId108">
         <w:r>
           <w:rPr>
             <w:rStyle w:val="Hyperlink"/>
@@ -12873,8 +12824,8 @@
         <w:t xml:space="preserve">.</w:t>
       </w:r>
     </w:p>
-    <w:bookmarkEnd w:id="110"/>
-    <w:bookmarkStart w:id="112" w:name="ref-nayak2020"/>
+    <w:bookmarkEnd w:id="109"/>
+    <w:bookmarkStart w:id="111" w:name="ref-nayak2020"/>
     <w:p>
       <w:pPr>
         <w:pStyle w:val="Bibliography"/>
@@ -12907,7 +12858,7 @@
       <w:r>
         <w:t xml:space="preserve"> </w:t>
       </w:r>
-      <w:hyperlink r:id="rId111">
+      <w:hyperlink r:id="rId110">
         <w:r>
           <w:rPr>
             <w:rStyle w:val="Hyperlink"/>
@@ -12919,8 +12870,8 @@
         <w:t xml:space="preserve">.</w:t>
       </w:r>
     </w:p>
-    <w:bookmarkEnd w:id="112"/>
-    <w:bookmarkStart w:id="114" w:name="ref-neves-e-castro2006"/>
+    <w:bookmarkEnd w:id="111"/>
+    <w:bookmarkStart w:id="113" w:name="ref-neves-e-castro2006"/>
     <w:p>
       <w:pPr>
         <w:pStyle w:val="Bibliography"/>
@@ -12953,7 +12904,7 @@
       <w:r>
         <w:t xml:space="preserve"> </w:t>
       </w:r>
-      <w:hyperlink r:id="rId113">
+      <w:hyperlink r:id="rId112">
         <w:r>
           <w:rPr>
             <w:rStyle w:val="Hyperlink"/>
@@ -12965,8 +12916,8 @@
         <w:t xml:space="preserve">.</w:t>
       </w:r>
     </w:p>
-    <w:bookmarkEnd w:id="114"/>
-    <w:bookmarkStart w:id="116" w:name="ref-pannuti2010"/>
+    <w:bookmarkEnd w:id="113"/>
+    <w:bookmarkStart w:id="115" w:name="ref-pannuti2010"/>
     <w:p>
       <w:pPr>
         <w:pStyle w:val="Bibliography"/>
@@ -12999,7 +12950,7 @@
       <w:r>
         <w:t xml:space="preserve"> </w:t>
       </w:r>
-      <w:hyperlink r:id="rId115">
+      <w:hyperlink r:id="rId114">
         <w:r>
           <w:rPr>
             <w:rStyle w:val="Hyperlink"/>
@@ -13011,8 +12962,8 @@
         <w:t xml:space="preserve">.</w:t>
       </w:r>
     </w:p>
-    <w:bookmarkEnd w:id="116"/>
-    <w:bookmarkStart w:id="118" w:name="ref-piccirillo2006"/>
+    <w:bookmarkEnd w:id="115"/>
+    <w:bookmarkStart w:id="117" w:name="ref-piccirillo2006"/>
     <w:p>
       <w:pPr>
         <w:pStyle w:val="Bibliography"/>
@@ -13045,7 +12996,7 @@
       <w:r>
         <w:t xml:space="preserve"> </w:t>
       </w:r>
-      <w:hyperlink r:id="rId117">
+      <w:hyperlink r:id="rId116">
         <w:r>
           <w:rPr>
             <w:rStyle w:val="Hyperlink"/>
@@ -13057,8 +13008,8 @@
         <w:t xml:space="preserve">.</w:t>
       </w:r>
     </w:p>
-    <w:bookmarkEnd w:id="118"/>
-    <w:bookmarkStart w:id="120" w:name="ref-reya2001"/>
+    <w:bookmarkEnd w:id="117"/>
+    <w:bookmarkStart w:id="119" w:name="ref-reya2001"/>
     <w:p>
       <w:pPr>
         <w:pStyle w:val="Bibliography"/>
@@ -13091,7 +13042,7 @@
       <w:r>
         <w:t xml:space="preserve"> </w:t>
       </w:r>
-      <w:hyperlink r:id="rId119">
+      <w:hyperlink r:id="rId118">
         <w:r>
           <w:rPr>
             <w:rStyle w:val="Hyperlink"/>
@@ -13103,8 +13054,8 @@
         <w:t xml:space="preserve">.</w:t>
       </w:r>
     </w:p>
-    <w:bookmarkEnd w:id="120"/>
-    <w:bookmarkStart w:id="122" w:name="ref-ricci-vitiani2007"/>
+    <w:bookmarkEnd w:id="119"/>
+    <w:bookmarkStart w:id="121" w:name="ref-ricci-vitiani2007"/>
     <w:p>
       <w:pPr>
         <w:pStyle w:val="Bibliography"/>
@@ -13137,7 +13088,7 @@
       <w:r>
         <w:t xml:space="preserve"> </w:t>
       </w:r>
-      <w:hyperlink r:id="rId121">
+      <w:hyperlink r:id="rId120">
         <w:r>
           <w:rPr>
             <w:rStyle w:val="Hyperlink"/>
@@ -13149,8 +13100,8 @@
         <w:t xml:space="preserve">.</w:t>
       </w:r>
     </w:p>
-    <w:bookmarkEnd w:id="122"/>
-    <w:bookmarkStart w:id="124" w:name="ref-rich2007"/>
+    <w:bookmarkEnd w:id="121"/>
+    <w:bookmarkStart w:id="123" w:name="ref-rich2007"/>
     <w:p>
       <w:pPr>
         <w:pStyle w:val="Bibliography"/>
@@ -13183,7 +13134,7 @@
       <w:r>
         <w:t xml:space="preserve"> </w:t>
       </w:r>
-      <w:hyperlink r:id="rId123">
+      <w:hyperlink r:id="rId122">
         <w:r>
           <w:rPr>
             <w:rStyle w:val="Hyperlink"/>
@@ -13195,8 +13146,8 @@
         <w:t xml:space="preserve">.</w:t>
       </w:r>
     </w:p>
-    <w:bookmarkEnd w:id="124"/>
-    <w:bookmarkStart w:id="126" w:name="ref-schonberg2014"/>
+    <w:bookmarkEnd w:id="123"/>
+    <w:bookmarkStart w:id="125" w:name="ref-schonberg2014"/>
     <w:p>
       <w:pPr>
         <w:pStyle w:val="Bibliography"/>
@@ -13229,7 +13180,7 @@
       <w:r>
         <w:t xml:space="preserve"> </w:t>
       </w:r>
-      <w:hyperlink r:id="rId125">
+      <w:hyperlink r:id="rId124">
         <w:r>
           <w:rPr>
             <w:rStyle w:val="Hyperlink"/>
@@ -13241,8 +13192,8 @@
         <w:t xml:space="preserve">.</w:t>
       </w:r>
     </w:p>
-    <w:bookmarkEnd w:id="126"/>
-    <w:bookmarkStart w:id="127" w:name="ref-singh2003"/>
+    <w:bookmarkEnd w:id="125"/>
+    <w:bookmarkStart w:id="126" w:name="ref-singh2003"/>
     <w:p>
       <w:pPr>
         <w:pStyle w:val="Bibliography"/>
@@ -13273,8 +13224,8 @@
         <w:t xml:space="preserve">63 (18): 5821–28.</w:t>
       </w:r>
     </w:p>
-    <w:bookmarkEnd w:id="127"/>
-    <w:bookmarkStart w:id="129" w:name="ref-singh2004"/>
+    <w:bookmarkEnd w:id="126"/>
+    <w:bookmarkStart w:id="128" w:name="ref-singh2004"/>
     <w:p>
       <w:pPr>
         <w:pStyle w:val="Bibliography"/>
@@ -13307,7 +13258,7 @@
       <w:r>
         <w:t xml:space="preserve"> </w:t>
       </w:r>
-      <w:hyperlink r:id="rId128">
+      <w:hyperlink r:id="rId127">
         <w:r>
           <w:rPr>
             <w:rStyle w:val="Hyperlink"/>
@@ -13319,8 +13270,8 @@
         <w:t xml:space="preserve">.</w:t>
       </w:r>
     </w:p>
-    <w:bookmarkEnd w:id="129"/>
-    <w:bookmarkStart w:id="131" w:name="ref-sweeney1995"/>
+    <w:bookmarkEnd w:id="128"/>
+    <w:bookmarkStart w:id="130" w:name="ref-sweeney1995"/>
     <w:p>
       <w:pPr>
         <w:pStyle w:val="Bibliography"/>
@@ -13353,7 +13304,7 @@
       <w:r>
         <w:t xml:space="preserve"> </w:t>
       </w:r>
-      <w:hyperlink r:id="rId130">
+      <w:hyperlink r:id="rId129">
         <w:r>
           <w:rPr>
             <w:rStyle w:val="Hyperlink"/>
@@ -13365,8 +13316,8 @@
         <w:t xml:space="preserve">.</w:t>
       </w:r>
     </w:p>
-    <w:bookmarkEnd w:id="131"/>
-    <w:bookmarkStart w:id="133" w:name="ref-taipale2001"/>
+    <w:bookmarkEnd w:id="130"/>
+    <w:bookmarkStart w:id="132" w:name="ref-taipale2001"/>
     <w:p>
       <w:pPr>
         <w:pStyle w:val="Bibliography"/>
@@ -13399,7 +13350,7 @@
       <w:r>
         <w:t xml:space="preserve"> </w:t>
       </w:r>
-      <w:hyperlink r:id="rId132">
+      <w:hyperlink r:id="rId131">
         <w:r>
           <w:rPr>
             <w:rStyle w:val="Hyperlink"/>
@@ -13411,8 +13362,8 @@
         <w:t xml:space="preserve">.</w:t>
       </w:r>
     </w:p>
-    <w:bookmarkEnd w:id="133"/>
-    <w:bookmarkStart w:id="135" w:name="ref-tang2021"/>
+    <w:bookmarkEnd w:id="132"/>
+    <w:bookmarkStart w:id="134" w:name="ref-tang2021"/>
     <w:p>
       <w:pPr>
         <w:pStyle w:val="Bibliography"/>
@@ -13445,7 +13396,7 @@
       <w:r>
         <w:t xml:space="preserve"> </w:t>
       </w:r>
-      <w:hyperlink r:id="rId134">
+      <w:hyperlink r:id="rId133">
         <w:r>
           <w:rPr>
             <w:rStyle w:val="Hyperlink"/>
@@ -13457,8 +13408,8 @@
         <w:t xml:space="preserve">.</w:t>
       </w:r>
     </w:p>
-    <w:bookmarkEnd w:id="135"/>
-    <w:bookmarkStart w:id="137" w:name="ref-turner2009"/>
+    <w:bookmarkEnd w:id="134"/>
+    <w:bookmarkStart w:id="136" w:name="ref-turner2009"/>
     <w:p>
       <w:pPr>
         <w:pStyle w:val="Bibliography"/>
@@ -13491,7 +13442,7 @@
       <w:r>
         <w:t xml:space="preserve"> </w:t>
       </w:r>
-      <w:hyperlink r:id="rId136">
+      <w:hyperlink r:id="rId135">
         <w:r>
           <w:rPr>
             <w:rStyle w:val="Hyperlink"/>
@@ -13503,8 +13454,8 @@
         <w:t xml:space="preserve">.</w:t>
       </w:r>
     </w:p>
-    <w:bookmarkEnd w:id="137"/>
-    <w:bookmarkStart w:id="139" w:name="ref-weiss2017a"/>
+    <w:bookmarkEnd w:id="136"/>
+    <w:bookmarkStart w:id="138" w:name="ref-weiss2017a"/>
     <w:p>
       <w:pPr>
         <w:pStyle w:val="Bibliography"/>
@@ -13537,7 +13488,7 @@
       <w:r>
         <w:t xml:space="preserve"> </w:t>
       </w:r>
-      <w:hyperlink r:id="rId138">
+      <w:hyperlink r:id="rId137">
         <w:r>
           <w:rPr>
             <w:rStyle w:val="Hyperlink"/>
@@ -13549,8 +13500,8 @@
         <w:t xml:space="preserve">.</w:t>
       </w:r>
     </w:p>
-    <w:bookmarkEnd w:id="139"/>
-    <w:bookmarkStart w:id="141" w:name="ref-yan2016"/>
+    <w:bookmarkEnd w:id="138"/>
+    <w:bookmarkStart w:id="140" w:name="ref-yan2016"/>
     <w:p>
       <w:pPr>
         <w:pStyle w:val="Bibliography"/>
@@ -13583,7 +13534,7 @@
       <w:r>
         <w:t xml:space="preserve"> </w:t>
       </w:r>
-      <w:hyperlink r:id="rId140">
+      <w:hyperlink r:id="rId139">
         <w:r>
           <w:rPr>
             <w:rStyle w:val="Hyperlink"/>
@@ -13595,8 +13546,8 @@
         <w:t xml:space="preserve">.</w:t>
       </w:r>
     </w:p>
-    <w:bookmarkEnd w:id="141"/>
-    <w:bookmarkStart w:id="143" w:name="ref-youssefpour2012"/>
+    <w:bookmarkEnd w:id="140"/>
+    <w:bookmarkStart w:id="142" w:name="ref-youssefpour2012"/>
     <w:p>
       <w:pPr>
         <w:pStyle w:val="Bibliography"/>
@@ -13629,7 +13580,7 @@
       <w:r>
         <w:t xml:space="preserve"> </w:t>
       </w:r>
-      <w:hyperlink r:id="rId142">
+      <w:hyperlink r:id="rId141">
         <w:r>
           <w:rPr>
             <w:rStyle w:val="Hyperlink"/>
@@ -13641,9 +13592,9 @@
         <w:t xml:space="preserve">.</w:t>
       </w:r>
     </w:p>
+    <w:bookmarkEnd w:id="142"/>
     <w:bookmarkEnd w:id="143"/>
     <w:bookmarkEnd w:id="144"/>
-    <w:bookmarkEnd w:id="145"/>
     <w:sectPr/>
   </w:body>
 </w:document>

</xml_diff>

<commit_message>
update to stem cell in cancer section, now talk about different types of stem cell division.
</commit_message>
<xml_diff>
--- a/docs/Second-year-progress-review.docx
+++ b/docs/Second-year-progress-review.docx
@@ -201,7 +201,25 @@
         <w:t xml:space="preserve">(Reya et al. 2001)</w:t>
       </w:r>
       <w:r>
-        <w:t xml:space="preserve">.</w:t>
+        <w:t xml:space="preserve">. Another distinguishing hallmark of stem cells is the ability to undergo asymmetric division, during which stem cells give rise to daughter cells of different fates, proliferative potential, size or other characteristics</w:t>
+      </w:r>
+      <w:r>
+        <w:t xml:space="preserve"> </w:t>
+      </w:r>
+      <w:r>
+        <w:t xml:space="preserve">(Majumdar and Liu 2020; Hitomi et al. 2021)</w:t>
+      </w:r>
+      <w:r>
+        <w:t xml:space="preserve">. CSCs generate such diverse progeny by executing multiple modes of cell division, lineage tracing experiments in glioma cells revealed that CSC undergo three main types of cell division. 1) Symmetric CSC self-renewing division; 2) symmetric differentiating division; 3) asymmetric differentiation, additionally less than 1% of cell divisions resulted in cell death</w:t>
+      </w:r>
+      <w:r>
+        <w:t xml:space="preserve"> </w:t>
+      </w:r>
+      <w:r>
+        <w:t xml:space="preserve">(Lathia et al. 2011)</w:t>
+      </w:r>
+      <w:r>
+        <w:t xml:space="preserve">. The types of CSC cell division are summarized in FIGURE ??</w:t>
       </w:r>
     </w:p>
     <w:p>
@@ -11690,7 +11708,7 @@
       </w:r>
     </w:p>
     <w:bookmarkEnd w:id="61"/>
-    <w:bookmarkStart w:id="144" w:name="references"/>
+    <w:bookmarkStart w:id="150" w:name="references"/>
     <w:p>
       <w:pPr>
         <w:pStyle w:val="Heading1"/>
@@ -11699,7 +11717,7 @@
         <w:t xml:space="preserve">References</w:t>
       </w:r>
     </w:p>
-    <w:bookmarkStart w:id="143" w:name="refs"/>
+    <w:bookmarkStart w:id="149" w:name="refs"/>
     <w:bookmarkStart w:id="63" w:name="ref-acar2020"/>
     <w:p>
       <w:pPr>
@@ -12537,7 +12555,53 @@
       </w:r>
     </w:p>
     <w:bookmarkEnd w:id="97"/>
-    <w:bookmarkStart w:id="99" w:name="ref-ignatova2002"/>
+    <w:bookmarkStart w:id="99" w:name="ref-hitomi2021"/>
+    <w:p>
+      <w:pPr>
+        <w:pStyle w:val="Bibliography"/>
+      </w:pPr>
+      <w:r>
+        <w:t xml:space="preserve">Hitomi, Masahiro, Anastasia P. Chumakova, Daniel J. Silver, Arnon M. Knudsen, W. Dean Pontius, Stephanie Murphy, Neha Anand, Bjarne W. Kristensen, and Justin D. Lathia. 2021.</w:t>
+      </w:r>
+      <w:r>
+        <w:t xml:space="preserve"> </w:t>
+      </w:r>
+      <w:r>
+        <w:t xml:space="preserve">“Asymmetric Cell Division Promotes Therapeutic Resistance in Glioblastoma Stem Cells.”</w:t>
+      </w:r>
+      <w:r>
+        <w:t xml:space="preserve"> </w:t>
+      </w:r>
+      <w:r>
+        <w:rPr>
+          <w:i/>
+          <w:iCs/>
+        </w:rPr>
+        <w:t xml:space="preserve">JCI Insight</w:t>
+      </w:r>
+      <w:r>
+        <w:t xml:space="preserve"> </w:t>
+      </w:r>
+      <w:r>
+        <w:t xml:space="preserve">6 (3): e130510.</w:t>
+      </w:r>
+      <w:r>
+        <w:t xml:space="preserve"> </w:t>
+      </w:r>
+      <w:hyperlink r:id="rId98">
+        <w:r>
+          <w:rPr>
+            <w:rStyle w:val="Hyperlink"/>
+          </w:rPr>
+          <w:t xml:space="preserve">https://doi.org/10.1172/jci.insight.130510</w:t>
+        </w:r>
+      </w:hyperlink>
+      <w:r>
+        <w:t xml:space="preserve">.</w:t>
+      </w:r>
+    </w:p>
+    <w:bookmarkEnd w:id="99"/>
+    <w:bookmarkStart w:id="101" w:name="ref-ignatova2002"/>
     <w:p>
       <w:pPr>
         <w:pStyle w:val="Bibliography"/>
@@ -12576,7 +12640,7 @@
       <w:r>
         <w:t xml:space="preserve"> </w:t>
       </w:r>
-      <w:hyperlink r:id="rId98">
+      <w:hyperlink r:id="rId100">
         <w:r>
           <w:rPr>
             <w:rStyle w:val="Hyperlink"/>
@@ -12588,8 +12652,8 @@
         <w:t xml:space="preserve">.</w:t>
       </w:r>
     </w:p>
-    <w:bookmarkEnd w:id="99"/>
-    <w:bookmarkStart w:id="101" w:name="ref-lander2009"/>
+    <w:bookmarkEnd w:id="101"/>
+    <w:bookmarkStart w:id="103" w:name="ref-lander2009"/>
     <w:p>
       <w:pPr>
         <w:pStyle w:val="Bibliography"/>
@@ -12628,7 +12692,7 @@
       <w:r>
         <w:t xml:space="preserve"> </w:t>
       </w:r>
-      <w:hyperlink r:id="rId100">
+      <w:hyperlink r:id="rId102">
         <w:r>
           <w:rPr>
             <w:rStyle w:val="Hyperlink"/>
@@ -12640,8 +12704,8 @@
         <w:t xml:space="preserve">.</w:t>
       </w:r>
     </w:p>
-    <w:bookmarkEnd w:id="101"/>
-    <w:bookmarkStart w:id="103" w:name="ref-lapidot1994"/>
+    <w:bookmarkEnd w:id="103"/>
+    <w:bookmarkStart w:id="105" w:name="ref-lapidot1994"/>
     <w:p>
       <w:pPr>
         <w:pStyle w:val="Bibliography"/>
@@ -12674,7 +12738,7 @@
       <w:r>
         <w:t xml:space="preserve"> </w:t>
       </w:r>
-      <w:hyperlink r:id="rId102">
+      <w:hyperlink r:id="rId104">
         <w:r>
           <w:rPr>
             <w:rStyle w:val="Hyperlink"/>
@@ -12686,8 +12750,54 @@
         <w:t xml:space="preserve">.</w:t>
       </w:r>
     </w:p>
-    <w:bookmarkEnd w:id="103"/>
-    <w:bookmarkStart w:id="105" w:name="ref-lowengrub2010"/>
+    <w:bookmarkEnd w:id="105"/>
+    <w:bookmarkStart w:id="107" w:name="ref-lathia2011"/>
+    <w:p>
+      <w:pPr>
+        <w:pStyle w:val="Bibliography"/>
+      </w:pPr>
+      <w:r>
+        <w:t xml:space="preserve">Lathia, J D, M Hitomi, J Gallagher, S P Gadani, J Adkins, A Vasanji, L Liu, et al. 2011.</w:t>
+      </w:r>
+      <w:r>
+        <w:t xml:space="preserve"> </w:t>
+      </w:r>
+      <w:r>
+        <w:t xml:space="preserve">“Distribution of CD133 Reveals Glioma Stem Cells Self-Renew Through Symmetric and Asymmetric Cell Divisions.”</w:t>
+      </w:r>
+      <w:r>
+        <w:t xml:space="preserve"> </w:t>
+      </w:r>
+      <w:r>
+        <w:rPr>
+          <w:i/>
+          <w:iCs/>
+        </w:rPr>
+        <w:t xml:space="preserve">Cell Death &amp; Disease</w:t>
+      </w:r>
+      <w:r>
+        <w:t xml:space="preserve"> </w:t>
+      </w:r>
+      <w:r>
+        <w:t xml:space="preserve">2 (9): e200–200.</w:t>
+      </w:r>
+      <w:r>
+        <w:t xml:space="preserve"> </w:t>
+      </w:r>
+      <w:hyperlink r:id="rId106">
+        <w:r>
+          <w:rPr>
+            <w:rStyle w:val="Hyperlink"/>
+          </w:rPr>
+          <w:t xml:space="preserve">https://doi.org/10.1038/cddis.2011.80</w:t>
+        </w:r>
+      </w:hyperlink>
+      <w:r>
+        <w:t xml:space="preserve">.</w:t>
+      </w:r>
+    </w:p>
+    <w:bookmarkEnd w:id="107"/>
+    <w:bookmarkStart w:id="109" w:name="ref-lowengrub2010"/>
     <w:p>
       <w:pPr>
         <w:pStyle w:val="Bibliography"/>
@@ -12720,7 +12830,7 @@
       <w:r>
         <w:t xml:space="preserve"> </w:t>
       </w:r>
-      <w:hyperlink r:id="rId104">
+      <w:hyperlink r:id="rId108">
         <w:r>
           <w:rPr>
             <w:rStyle w:val="Hyperlink"/>
@@ -12732,8 +12842,8 @@
         <w:t xml:space="preserve">.</w:t>
       </w:r>
     </w:p>
-    <w:bookmarkEnd w:id="105"/>
-    <w:bookmarkStart w:id="107" w:name="ref-ma2018"/>
+    <w:bookmarkEnd w:id="109"/>
+    <w:bookmarkStart w:id="111" w:name="ref-ma2018"/>
     <w:p>
       <w:pPr>
         <w:pStyle w:val="Bibliography"/>
@@ -12766,7 +12876,7 @@
       <w:r>
         <w:t xml:space="preserve"> </w:t>
       </w:r>
-      <w:hyperlink r:id="rId106">
+      <w:hyperlink r:id="rId110">
         <w:r>
           <w:rPr>
             <w:rStyle w:val="Hyperlink"/>
@@ -12778,8 +12888,54 @@
         <w:t xml:space="preserve">.</w:t>
       </w:r>
     </w:p>
-    <w:bookmarkEnd w:id="107"/>
-    <w:bookmarkStart w:id="109" w:name="ref-meza2008"/>
+    <w:bookmarkEnd w:id="111"/>
+    <w:bookmarkStart w:id="113" w:name="ref-majumdar2020"/>
+    <w:p>
+      <w:pPr>
+        <w:pStyle w:val="Bibliography"/>
+      </w:pPr>
+      <w:r>
+        <w:t xml:space="preserve">Majumdar, Sreemita, and Song-Tao Liu. 2020.</w:t>
+      </w:r>
+      <w:r>
+        <w:t xml:space="preserve"> </w:t>
+      </w:r>
+      <w:r>
+        <w:t xml:space="preserve">“Cell Division Symmetry Control and Cancer Stem Cells.”</w:t>
+      </w:r>
+      <w:r>
+        <w:t xml:space="preserve"> </w:t>
+      </w:r>
+      <w:r>
+        <w:rPr>
+          <w:i/>
+          <w:iCs/>
+        </w:rPr>
+        <w:t xml:space="preserve">AIMS Molecular Science</w:t>
+      </w:r>
+      <w:r>
+        <w:t xml:space="preserve"> </w:t>
+      </w:r>
+      <w:r>
+        <w:t xml:space="preserve">7 (2): 82–101.</w:t>
+      </w:r>
+      <w:r>
+        <w:t xml:space="preserve"> </w:t>
+      </w:r>
+      <w:hyperlink r:id="rId112">
+        <w:r>
+          <w:rPr>
+            <w:rStyle w:val="Hyperlink"/>
+          </w:rPr>
+          <w:t xml:space="preserve">https://doi.org/10.3934/molsci.2020006</w:t>
+        </w:r>
+      </w:hyperlink>
+      <w:r>
+        <w:t xml:space="preserve">.</w:t>
+      </w:r>
+    </w:p>
+    <w:bookmarkEnd w:id="113"/>
+    <w:bookmarkStart w:id="115" w:name="ref-meza2008"/>
     <w:p>
       <w:pPr>
         <w:pStyle w:val="Bibliography"/>
@@ -12812,7 +12968,7 @@
       <w:r>
         <w:t xml:space="preserve"> </w:t>
       </w:r>
-      <w:hyperlink r:id="rId108">
+      <w:hyperlink r:id="rId114">
         <w:r>
           <w:rPr>
             <w:rStyle w:val="Hyperlink"/>
@@ -12824,8 +12980,8 @@
         <w:t xml:space="preserve">.</w:t>
       </w:r>
     </w:p>
-    <w:bookmarkEnd w:id="109"/>
-    <w:bookmarkStart w:id="111" w:name="ref-nayak2020"/>
+    <w:bookmarkEnd w:id="115"/>
+    <w:bookmarkStart w:id="117" w:name="ref-nayak2020"/>
     <w:p>
       <w:pPr>
         <w:pStyle w:val="Bibliography"/>
@@ -12858,7 +13014,7 @@
       <w:r>
         <w:t xml:space="preserve"> </w:t>
       </w:r>
-      <w:hyperlink r:id="rId110">
+      <w:hyperlink r:id="rId116">
         <w:r>
           <w:rPr>
             <w:rStyle w:val="Hyperlink"/>
@@ -12870,8 +13026,8 @@
         <w:t xml:space="preserve">.</w:t>
       </w:r>
     </w:p>
-    <w:bookmarkEnd w:id="111"/>
-    <w:bookmarkStart w:id="113" w:name="ref-neves-e-castro2006"/>
+    <w:bookmarkEnd w:id="117"/>
+    <w:bookmarkStart w:id="119" w:name="ref-neves-e-castro2006"/>
     <w:p>
       <w:pPr>
         <w:pStyle w:val="Bibliography"/>
@@ -12904,7 +13060,7 @@
       <w:r>
         <w:t xml:space="preserve"> </w:t>
       </w:r>
-      <w:hyperlink r:id="rId112">
+      <w:hyperlink r:id="rId118">
         <w:r>
           <w:rPr>
             <w:rStyle w:val="Hyperlink"/>
@@ -12916,8 +13072,8 @@
         <w:t xml:space="preserve">.</w:t>
       </w:r>
     </w:p>
-    <w:bookmarkEnd w:id="113"/>
-    <w:bookmarkStart w:id="115" w:name="ref-pannuti2010"/>
+    <w:bookmarkEnd w:id="119"/>
+    <w:bookmarkStart w:id="121" w:name="ref-pannuti2010"/>
     <w:p>
       <w:pPr>
         <w:pStyle w:val="Bibliography"/>
@@ -12950,7 +13106,7 @@
       <w:r>
         <w:t xml:space="preserve"> </w:t>
       </w:r>
-      <w:hyperlink r:id="rId114">
+      <w:hyperlink r:id="rId120">
         <w:r>
           <w:rPr>
             <w:rStyle w:val="Hyperlink"/>
@@ -12962,8 +13118,8 @@
         <w:t xml:space="preserve">.</w:t>
       </w:r>
     </w:p>
-    <w:bookmarkEnd w:id="115"/>
-    <w:bookmarkStart w:id="117" w:name="ref-piccirillo2006"/>
+    <w:bookmarkEnd w:id="121"/>
+    <w:bookmarkStart w:id="123" w:name="ref-piccirillo2006"/>
     <w:p>
       <w:pPr>
         <w:pStyle w:val="Bibliography"/>
@@ -12996,7 +13152,7 @@
       <w:r>
         <w:t xml:space="preserve"> </w:t>
       </w:r>
-      <w:hyperlink r:id="rId116">
+      <w:hyperlink r:id="rId122">
         <w:r>
           <w:rPr>
             <w:rStyle w:val="Hyperlink"/>
@@ -13008,8 +13164,8 @@
         <w:t xml:space="preserve">.</w:t>
       </w:r>
     </w:p>
-    <w:bookmarkEnd w:id="117"/>
-    <w:bookmarkStart w:id="119" w:name="ref-reya2001"/>
+    <w:bookmarkEnd w:id="123"/>
+    <w:bookmarkStart w:id="125" w:name="ref-reya2001"/>
     <w:p>
       <w:pPr>
         <w:pStyle w:val="Bibliography"/>
@@ -13042,7 +13198,7 @@
       <w:r>
         <w:t xml:space="preserve"> </w:t>
       </w:r>
-      <w:hyperlink r:id="rId118">
+      <w:hyperlink r:id="rId124">
         <w:r>
           <w:rPr>
             <w:rStyle w:val="Hyperlink"/>
@@ -13054,8 +13210,8 @@
         <w:t xml:space="preserve">.</w:t>
       </w:r>
     </w:p>
-    <w:bookmarkEnd w:id="119"/>
-    <w:bookmarkStart w:id="121" w:name="ref-ricci-vitiani2007"/>
+    <w:bookmarkEnd w:id="125"/>
+    <w:bookmarkStart w:id="127" w:name="ref-ricci-vitiani2007"/>
     <w:p>
       <w:pPr>
         <w:pStyle w:val="Bibliography"/>
@@ -13088,7 +13244,7 @@
       <w:r>
         <w:t xml:space="preserve"> </w:t>
       </w:r>
-      <w:hyperlink r:id="rId120">
+      <w:hyperlink r:id="rId126">
         <w:r>
           <w:rPr>
             <w:rStyle w:val="Hyperlink"/>
@@ -13100,8 +13256,8 @@
         <w:t xml:space="preserve">.</w:t>
       </w:r>
     </w:p>
-    <w:bookmarkEnd w:id="121"/>
-    <w:bookmarkStart w:id="123" w:name="ref-rich2007"/>
+    <w:bookmarkEnd w:id="127"/>
+    <w:bookmarkStart w:id="129" w:name="ref-rich2007"/>
     <w:p>
       <w:pPr>
         <w:pStyle w:val="Bibliography"/>
@@ -13134,7 +13290,7 @@
       <w:r>
         <w:t xml:space="preserve"> </w:t>
       </w:r>
-      <w:hyperlink r:id="rId122">
+      <w:hyperlink r:id="rId128">
         <w:r>
           <w:rPr>
             <w:rStyle w:val="Hyperlink"/>
@@ -13146,8 +13302,8 @@
         <w:t xml:space="preserve">.</w:t>
       </w:r>
     </w:p>
-    <w:bookmarkEnd w:id="123"/>
-    <w:bookmarkStart w:id="125" w:name="ref-schonberg2014"/>
+    <w:bookmarkEnd w:id="129"/>
+    <w:bookmarkStart w:id="131" w:name="ref-schonberg2014"/>
     <w:p>
       <w:pPr>
         <w:pStyle w:val="Bibliography"/>
@@ -13180,7 +13336,7 @@
       <w:r>
         <w:t xml:space="preserve"> </w:t>
       </w:r>
-      <w:hyperlink r:id="rId124">
+      <w:hyperlink r:id="rId130">
         <w:r>
           <w:rPr>
             <w:rStyle w:val="Hyperlink"/>
@@ -13192,8 +13348,8 @@
         <w:t xml:space="preserve">.</w:t>
       </w:r>
     </w:p>
-    <w:bookmarkEnd w:id="125"/>
-    <w:bookmarkStart w:id="126" w:name="ref-singh2003"/>
+    <w:bookmarkEnd w:id="131"/>
+    <w:bookmarkStart w:id="132" w:name="ref-singh2003"/>
     <w:p>
       <w:pPr>
         <w:pStyle w:val="Bibliography"/>
@@ -13224,8 +13380,8 @@
         <w:t xml:space="preserve">63 (18): 5821–28.</w:t>
       </w:r>
     </w:p>
-    <w:bookmarkEnd w:id="126"/>
-    <w:bookmarkStart w:id="128" w:name="ref-singh2004"/>
+    <w:bookmarkEnd w:id="132"/>
+    <w:bookmarkStart w:id="134" w:name="ref-singh2004"/>
     <w:p>
       <w:pPr>
         <w:pStyle w:val="Bibliography"/>
@@ -13258,7 +13414,7 @@
       <w:r>
         <w:t xml:space="preserve"> </w:t>
       </w:r>
-      <w:hyperlink r:id="rId127">
+      <w:hyperlink r:id="rId133">
         <w:r>
           <w:rPr>
             <w:rStyle w:val="Hyperlink"/>
@@ -13270,8 +13426,8 @@
         <w:t xml:space="preserve">.</w:t>
       </w:r>
     </w:p>
-    <w:bookmarkEnd w:id="128"/>
-    <w:bookmarkStart w:id="130" w:name="ref-sweeney1995"/>
+    <w:bookmarkEnd w:id="134"/>
+    <w:bookmarkStart w:id="136" w:name="ref-sweeney1995"/>
     <w:p>
       <w:pPr>
         <w:pStyle w:val="Bibliography"/>
@@ -13304,7 +13460,7 @@
       <w:r>
         <w:t xml:space="preserve"> </w:t>
       </w:r>
-      <w:hyperlink r:id="rId129">
+      <w:hyperlink r:id="rId135">
         <w:r>
           <w:rPr>
             <w:rStyle w:val="Hyperlink"/>
@@ -13316,8 +13472,8 @@
         <w:t xml:space="preserve">.</w:t>
       </w:r>
     </w:p>
-    <w:bookmarkEnd w:id="130"/>
-    <w:bookmarkStart w:id="132" w:name="ref-taipale2001"/>
+    <w:bookmarkEnd w:id="136"/>
+    <w:bookmarkStart w:id="138" w:name="ref-taipale2001"/>
     <w:p>
       <w:pPr>
         <w:pStyle w:val="Bibliography"/>
@@ -13350,7 +13506,7 @@
       <w:r>
         <w:t xml:space="preserve"> </w:t>
       </w:r>
-      <w:hyperlink r:id="rId131">
+      <w:hyperlink r:id="rId137">
         <w:r>
           <w:rPr>
             <w:rStyle w:val="Hyperlink"/>
@@ -13362,8 +13518,8 @@
         <w:t xml:space="preserve">.</w:t>
       </w:r>
     </w:p>
-    <w:bookmarkEnd w:id="132"/>
-    <w:bookmarkStart w:id="134" w:name="ref-tang2021"/>
+    <w:bookmarkEnd w:id="138"/>
+    <w:bookmarkStart w:id="140" w:name="ref-tang2021"/>
     <w:p>
       <w:pPr>
         <w:pStyle w:val="Bibliography"/>
@@ -13396,7 +13552,7 @@
       <w:r>
         <w:t xml:space="preserve"> </w:t>
       </w:r>
-      <w:hyperlink r:id="rId133">
+      <w:hyperlink r:id="rId139">
         <w:r>
           <w:rPr>
             <w:rStyle w:val="Hyperlink"/>
@@ -13408,8 +13564,8 @@
         <w:t xml:space="preserve">.</w:t>
       </w:r>
     </w:p>
-    <w:bookmarkEnd w:id="134"/>
-    <w:bookmarkStart w:id="136" w:name="ref-turner2009"/>
+    <w:bookmarkEnd w:id="140"/>
+    <w:bookmarkStart w:id="142" w:name="ref-turner2009"/>
     <w:p>
       <w:pPr>
         <w:pStyle w:val="Bibliography"/>
@@ -13442,7 +13598,7 @@
       <w:r>
         <w:t xml:space="preserve"> </w:t>
       </w:r>
-      <w:hyperlink r:id="rId135">
+      <w:hyperlink r:id="rId141">
         <w:r>
           <w:rPr>
             <w:rStyle w:val="Hyperlink"/>
@@ -13454,8 +13610,8 @@
         <w:t xml:space="preserve">.</w:t>
       </w:r>
     </w:p>
-    <w:bookmarkEnd w:id="136"/>
-    <w:bookmarkStart w:id="138" w:name="ref-weiss2017a"/>
+    <w:bookmarkEnd w:id="142"/>
+    <w:bookmarkStart w:id="144" w:name="ref-weiss2017a"/>
     <w:p>
       <w:pPr>
         <w:pStyle w:val="Bibliography"/>
@@ -13488,7 +13644,7 @@
       <w:r>
         <w:t xml:space="preserve"> </w:t>
       </w:r>
-      <w:hyperlink r:id="rId137">
+      <w:hyperlink r:id="rId143">
         <w:r>
           <w:rPr>
             <w:rStyle w:val="Hyperlink"/>
@@ -13500,8 +13656,8 @@
         <w:t xml:space="preserve">.</w:t>
       </w:r>
     </w:p>
-    <w:bookmarkEnd w:id="138"/>
-    <w:bookmarkStart w:id="140" w:name="ref-yan2016"/>
+    <w:bookmarkEnd w:id="144"/>
+    <w:bookmarkStart w:id="146" w:name="ref-yan2016"/>
     <w:p>
       <w:pPr>
         <w:pStyle w:val="Bibliography"/>
@@ -13534,7 +13690,7 @@
       <w:r>
         <w:t xml:space="preserve"> </w:t>
       </w:r>
-      <w:hyperlink r:id="rId139">
+      <w:hyperlink r:id="rId145">
         <w:r>
           <w:rPr>
             <w:rStyle w:val="Hyperlink"/>
@@ -13546,8 +13702,8 @@
         <w:t xml:space="preserve">.</w:t>
       </w:r>
     </w:p>
-    <w:bookmarkEnd w:id="140"/>
-    <w:bookmarkStart w:id="142" w:name="ref-youssefpour2012"/>
+    <w:bookmarkEnd w:id="146"/>
+    <w:bookmarkStart w:id="148" w:name="ref-youssefpour2012"/>
     <w:p>
       <w:pPr>
         <w:pStyle w:val="Bibliography"/>
@@ -13580,7 +13736,7 @@
       <w:r>
         <w:t xml:space="preserve"> </w:t>
       </w:r>
-      <w:hyperlink r:id="rId141">
+      <w:hyperlink r:id="rId147">
         <w:r>
           <w:rPr>
             <w:rStyle w:val="Hyperlink"/>
@@ -13592,9 +13748,9 @@
         <w:t xml:space="preserve">.</w:t>
       </w:r>
     </w:p>
-    <w:bookmarkEnd w:id="142"/>
-    <w:bookmarkEnd w:id="143"/>
-    <w:bookmarkEnd w:id="144"/>
+    <w:bookmarkEnd w:id="148"/>
+    <w:bookmarkEnd w:id="149"/>
+    <w:bookmarkEnd w:id="150"/>
     <w:sectPr/>
   </w:body>
 </w:document>

</xml_diff>

<commit_message>
Make summary first section
</commit_message>
<xml_diff>
--- a/docs/Second-year-progress-review.docx
+++ b/docs/Second-year-progress-review.docx
@@ -110,7 +110,7 @@
         <w:pStyle w:val="BodyText"/>
       </w:pPr>
       <w:r>
-        <w:t xml:space="preserve">This is a Quarto book, to view it as a HTML website you can go here:</w:t>
+        <w:t xml:space="preserve">This is a Quarto book, to view it as HTML you can go here:</w:t>
       </w:r>
       <w:r>
         <w:t xml:space="preserve"> </w:t>
@@ -123,15 +123,41 @@
           <w:t xml:space="preserve">https://harbour-n.github.io/Second-year-report/</w:t>
         </w:r>
       </w:hyperlink>
+      <w:r>
+        <w:t xml:space="preserve">.</w:t>
+      </w:r>
+    </w:p>
+    <w:p>
+      <w:pPr>
+        <w:pStyle w:val="BodyText"/>
+      </w:pPr>
+      <w:r>
+        <w:t xml:space="preserve">The report is structured as follows. In the first chapter I give a summary of the results in my PhD over the first two years, then I outline a brief plan for the remaining time of my PhD. In hte second chapter I present a literature review specifically focusing on cancer stems cell modeling. In the third chapter I present my preprint</w:t>
+      </w:r>
+      <w:r>
+        <w:t xml:space="preserve"> </w:t>
+      </w:r>
+      <w:r>
+        <w:t xml:space="preserve">“</w:t>
+      </w:r>
+      <w:r>
+        <w:t xml:space="preserve">Virtual Clinical Trials of BMP4 Differentiation Therapy: Digital Twins to Aid Glioblastoma Trial Design</w:t>
+      </w:r>
+      <w:r>
+        <w:t xml:space="preserve">”</w:t>
+      </w:r>
+      <w:r>
+        <w:t xml:space="preserve">, this constitutes the largest part of my that will for a significant chapter of my thesis.</w:t>
+      </w:r>
     </w:p>
     <w:bookmarkEnd w:id="21"/>
-    <w:bookmarkStart w:id="58" w:name="sec-lit-review"/>
+    <w:bookmarkStart w:id="22" w:name="summary"/>
     <w:p>
       <w:pPr>
         <w:pStyle w:val="Heading1"/>
       </w:pPr>
       <w:r>
-        <w:t xml:space="preserve">1. Literature review</w:t>
+        <w:t xml:space="preserve">1. Summary</w:t>
       </w:r>
     </w:p>
     <w:p>
@@ -139,52 +165,142 @@
         <w:pStyle w:val="FirstParagraph"/>
       </w:pPr>
       <w:r>
-        <w:t xml:space="preserve">In this chapter we present a brief literature review of stem cells in cancer and the modeling approaches that have been used.</w:t>
-      </w:r>
-    </w:p>
-    <w:bookmarkStart w:id="22" w:name="sec-introduction"/>
-    <w:p>
-      <w:pPr>
-        <w:pStyle w:val="Heading2"/>
-      </w:pPr>
-      <w:r>
-        <w:t xml:space="preserve">1.1 Introduction</w:t>
+        <w:t xml:space="preserve">This is the summary of main results and plan for thesis.</w:t>
       </w:r>
     </w:p>
     <w:p>
       <w:pPr>
-        <w:pStyle w:val="FirstParagraph"/>
-      </w:pPr>
-      <w:r>
-        <w:t xml:space="preserve">Stem cells are defined as cells that have the ability to perpetuate themselves through self-renewal and to generate mature cells of a particular tissue through differentiation</w:t>
-      </w:r>
-      <w:r>
-        <w:t xml:space="preserve"> </w:t>
-      </w:r>
-      <w:r>
-        <w:t xml:space="preserve">(Reya et al. 2001)</w:t>
-      </w:r>
-      <w:r>
-        <w:t xml:space="preserve">. Stem cells are fundamental to tissue maintenance and repair; they also play a critical role in cancer development and in determining the outcomes of cancer treatment</w:t>
-      </w:r>
-      <w:r>
-        <w:t xml:space="preserve"> </w:t>
-      </w:r>
-      <w:r>
-        <w:t xml:space="preserve">(Weiss, Komarova, and Rodriguez-Brenes 2017)</w:t>
-      </w:r>
-      <w:r>
-        <w:t xml:space="preserve">.</w:t>
+        <w:pStyle w:val="BodyText"/>
+      </w:pPr>
+      <w:r>
+        <w:t xml:space="preserve">what thesis is about</w:t>
+      </w:r>
+      <w:r>
+        <w:t xml:space="preserve"> </w:t>
+      </w:r>
+      <w:r>
+        <w:t xml:space="preserve">Summary first of what done in last year,</w:t>
+      </w:r>
+      <w:r>
+        <w:t xml:space="preserve"> </w:t>
+      </w:r>
+      <w:r>
+        <w:t xml:space="preserve">then current year IMO, data-thon, Mayo U54 trip, SMB</w:t>
+      </w:r>
+      <w:r>
+        <w:t xml:space="preserve"> </w:t>
+      </w:r>
+      <w:r>
+        <w:t xml:space="preserve">then thesis</w:t>
+      </w:r>
+    </w:p>
+    <w:p>
+      <w:pPr>
+        <w:pStyle w:val="BodyText"/>
+      </w:pPr>
+      <w:r>
+        <w:t xml:space="preserve">Plan for thesis: Thesis by papers?</w:t>
+      </w:r>
+    </w:p>
+    <w:p>
+      <w:pPr>
+        <w:pStyle w:val="BodyText"/>
+      </w:pPr>
+      <w:r>
+        <w:t xml:space="preserve">possible papers:</w:t>
+      </w:r>
+      <w:r>
+        <w:t xml:space="preserve"> </w:t>
+      </w:r>
+      <w:r>
+        <w:t xml:space="preserve">- virtual clinical trials for BMP4.</w:t>
+      </w:r>
+      <w:r>
+        <w:t xml:space="preserve"> </w:t>
+      </w:r>
+      <w:r>
+        <w:t xml:space="preserve">- More math bio journal analysis of the model (some of the stuff Markus already stated look at with the model; nullclines, model reduction, also think looking at pde and ideas of tumour growth paradox).</w:t>
+      </w:r>
+      <w:r>
+        <w:t xml:space="preserve"> </w:t>
+      </w:r>
+      <w:r>
+        <w:t xml:space="preserve">- More digital twin PI modeling using data from patient view/Mayo. Incorporating uncertainty in DT model. corresponds with Turing institute placement.</w:t>
+      </w:r>
+      <w:r>
+        <w:t xml:space="preserve"> </w:t>
+      </w:r>
+      <w:r>
+        <w:t xml:space="preserve">- Stuff with monocle, cell cycle</w:t>
+      </w:r>
+      <w:r>
+        <w:br/>
+      </w:r>
+      <w:r>
+        <w:t xml:space="preserve">- Frontiers of young minds paper.</w:t>
       </w:r>
     </w:p>
     <w:bookmarkEnd w:id="22"/>
-    <w:bookmarkStart w:id="23" w:name="sec-stem-cells-in-cancer"/>
+    <w:bookmarkStart w:id="59" w:name="sec-lit-review"/>
     <w:p>
       <w:pPr>
+        <w:pStyle w:val="Heading1"/>
+      </w:pPr>
+      <w:r>
+        <w:t xml:space="preserve">2. Literature review</w:t>
+      </w:r>
+    </w:p>
+    <w:p>
+      <w:pPr>
+        <w:pStyle w:val="FirstParagraph"/>
+      </w:pPr>
+      <w:r>
+        <w:t xml:space="preserve">In this chapter we present a brief literature review of stem cells in cancer and the modeling approaches that have been used.</w:t>
+      </w:r>
+    </w:p>
+    <w:bookmarkStart w:id="23" w:name="sec-introduction"/>
+    <w:p>
+      <w:pPr>
         <w:pStyle w:val="Heading2"/>
       </w:pPr>
       <w:r>
-        <w:t xml:space="preserve">1.2 Stem cells in cancer</w:t>
+        <w:t xml:space="preserve">2.1 Introduction</w:t>
+      </w:r>
+    </w:p>
+    <w:p>
+      <w:pPr>
+        <w:pStyle w:val="FirstParagraph"/>
+      </w:pPr>
+      <w:r>
+        <w:t xml:space="preserve">Stem cells are defined as cells that have the ability to perpetuate themselves through self-renewal and to generate mature cells of a particular tissue through differentiation</w:t>
+      </w:r>
+      <w:r>
+        <w:t xml:space="preserve"> </w:t>
+      </w:r>
+      <w:r>
+        <w:t xml:space="preserve">(Reya et al. 2001)</w:t>
+      </w:r>
+      <w:r>
+        <w:t xml:space="preserve">. Stem cells are fundamental to tissue maintenance and repair; they also play a critical role in cancer development and in determining the outcomes of cancer treatment</w:t>
+      </w:r>
+      <w:r>
+        <w:t xml:space="preserve"> </w:t>
+      </w:r>
+      <w:r>
+        <w:t xml:space="preserve">(Weiss, Komarova, and Rodriguez-Brenes 2017)</w:t>
+      </w:r>
+      <w:r>
+        <w:t xml:space="preserve">.</w:t>
+      </w:r>
+    </w:p>
+    <w:bookmarkEnd w:id="23"/>
+    <w:bookmarkStart w:id="24" w:name="sec-stem-cells-in-cancer"/>
+    <w:p>
+      <w:pPr>
+        <w:pStyle w:val="Heading2"/>
+      </w:pPr>
+      <w:r>
+        <w:t xml:space="preserve">2.2 Stem cells in cancer</w:t>
       </w:r>
     </w:p>
     <w:p>
@@ -352,14 +468,14 @@
         <w:t xml:space="preserve">. This provides strong evidence that there is a small subpopulation of glioma stem cells that have the unique ability to initiate tumours, while the majority of cells cannot.</w:t>
       </w:r>
     </w:p>
-    <w:bookmarkEnd w:id="23"/>
-    <w:bookmarkStart w:id="24" w:name="X8a63d4ba5d8285e8f2d30aa1db805787eba0b78"/>
+    <w:bookmarkEnd w:id="24"/>
+    <w:bookmarkStart w:id="25" w:name="X8a63d4ba5d8285e8f2d30aa1db805787eba0b78"/>
     <w:p>
       <w:pPr>
         <w:pStyle w:val="Heading2"/>
       </w:pPr>
       <w:r>
-        <w:t xml:space="preserve">1.3 Cancer stem cells and treatment resistance</w:t>
+        <w:t xml:space="preserve">2.3 Cancer stem cells and treatment resistance</w:t>
       </w:r>
     </w:p>
     <w:p>
@@ -414,14 +530,14 @@
         <w:t xml:space="preserve">. Taken together this highlights the important role CSC play in determining tumour response to therapy. There is a desperate need for targeted therapies that either directly kill CSCs or sensitize CSCs to cytotoxic therapies in order to improve treatment outcomes.</w:t>
       </w:r>
     </w:p>
-    <w:bookmarkEnd w:id="24"/>
-    <w:bookmarkStart w:id="45" w:name="X25303973c6f5bf44616cee44cde2525a77bf639"/>
+    <w:bookmarkEnd w:id="25"/>
+    <w:bookmarkStart w:id="46" w:name="X25303973c6f5bf44616cee44cde2525a77bf639"/>
     <w:p>
       <w:pPr>
         <w:pStyle w:val="Heading2"/>
       </w:pPr>
       <w:r>
-        <w:t xml:space="preserve">1.4 Mathematical models of cancer stem cell dynamics</w:t>
+        <w:t xml:space="preserve">2.4 Mathematical models of cancer stem cell dynamics</w:t>
       </w:r>
     </w:p>
     <w:p>
@@ -440,13 +556,13 @@
         <w:t xml:space="preserve">Many of the following models use slightly different terminology to refer to the non-stem cell population such as cancer cell, progenitor cells or tumour cells, for clarity we will refer to non-stem cells always as tumour cells (TCs) throughout this review.</w:t>
       </w:r>
     </w:p>
-    <w:bookmarkStart w:id="27" w:name="sec-agent-based-model"/>
+    <w:bookmarkStart w:id="28" w:name="sec-agent-based-model"/>
     <w:p>
       <w:pPr>
         <w:pStyle w:val="Heading3"/>
       </w:pPr>
       <w:r>
-        <w:t xml:space="preserve">1.4.1 Agent-based model</w:t>
+        <w:t xml:space="preserve">2.4.1 Agent-based model</w:t>
       </w:r>
     </w:p>
     <w:p>
@@ -735,7 +851,7 @@
         <w:t xml:space="preserve">Mathematically the tumour growth paradox is defined as follows.</w:t>
       </w:r>
     </w:p>
-    <w:bookmarkStart w:id="26" w:name="def-tumor-growth-paradox"/>
+    <w:bookmarkStart w:id="27" w:name="def-tumor-growth-paradox"/>
     <w:p>
       <w:pPr>
         <w:pStyle w:val="BodyText"/>
@@ -745,7 +861,7 @@
           <w:b/>
           <w:bCs/>
         </w:rPr>
-        <w:t xml:space="preserve">Definition 1.1 (Tumour growth paradox)</w:t>
+        <w:t xml:space="preserve">Definition 2.1 (Tumour growth paradox)</w:t>
       </w:r>
       <w:r>
         <w:t xml:space="preserve"> </w:t>
@@ -913,7 +1029,7 @@
       <w:pPr>
         <w:pStyle w:val="BodyText"/>
       </w:pPr>
-      <w:bookmarkStart w:id="25" w:name="eq-tumour-growth-paradox"/>
+      <w:bookmarkStart w:id="26" w:name="eq-tumour-growth-paradox"/>
       <m:oMathPara>
         <m:oMathParaPr>
           <m:jc m:val="center"/>
@@ -1227,23 +1343,23 @@
             </m:dPr>
             <m:e>
               <m:r>
-                <m:t>1.1</m:t>
+                <m:t>2.1</m:t>
               </m:r>
             </m:e>
           </m:d>
         </m:oMath>
       </m:oMathPara>
-      <w:bookmarkEnd w:id="25"/>
+      <w:bookmarkEnd w:id="26"/>
     </w:p>
-    <w:bookmarkEnd w:id="26"/>
     <w:bookmarkEnd w:id="27"/>
-    <w:bookmarkStart w:id="33" w:name="sec-integro-differential-model"/>
+    <w:bookmarkEnd w:id="28"/>
+    <w:bookmarkStart w:id="34" w:name="sec-integro-differential-model"/>
     <w:p>
       <w:pPr>
         <w:pStyle w:val="Heading3"/>
       </w:pPr>
       <w:r>
-        <w:t xml:space="preserve">1.4.2 Integro-differential model</w:t>
+        <w:t xml:space="preserve">2.4.2 Integro-differential model</w:t>
       </w:r>
     </w:p>
     <w:p>
@@ -1602,7 +1718,7 @@
       <w:pPr>
         <w:pStyle w:val="BodyText"/>
       </w:pPr>
-      <w:bookmarkStart w:id="28" w:name="eq-integro-differential-CSC-model"/>
+      <w:bookmarkStart w:id="29" w:name="eq-integro-differential-CSC-model"/>
       <m:oMathPara>
         <m:oMathParaPr>
           <m:jc m:val="center"/>
@@ -2418,13 +2534,13 @@
             </m:dPr>
             <m:e>
               <m:r>
-                <m:t>1.2</m:t>
+                <m:t>2.2</m:t>
               </m:r>
             </m:e>
           </m:d>
         </m:oMath>
       </m:oMathPara>
-      <w:bookmarkEnd w:id="28"/>
+      <w:bookmarkEnd w:id="29"/>
     </w:p>
     <w:p>
       <w:pPr>
@@ -2841,7 +2957,7 @@
       <w:pPr>
         <w:pStyle w:val="BodyText"/>
       </w:pPr>
-      <w:bookmarkStart w:id="29" w:name="Xe9cb267e17e7211607657da95944a01bca163d5"/>
+      <w:bookmarkStart w:id="30" w:name="Xe9cb267e17e7211607657da95944a01bca163d5"/>
       <m:oMathPara>
         <m:oMathParaPr>
           <m:jc m:val="center"/>
@@ -2968,13 +3084,13 @@
             </m:dPr>
             <m:e>
               <m:r>
-                <m:t>1.3</m:t>
+                <m:t>2.3</m:t>
               </m:r>
             </m:e>
           </m:d>
         </m:oMath>
       </m:oMathPara>
-      <w:bookmarkEnd w:id="29"/>
+      <w:bookmarkEnd w:id="30"/>
     </w:p>
     <w:p>
       <w:pPr>
@@ -3031,7 +3147,7 @@
       <w:pPr>
         <w:pStyle w:val="BodyText"/>
       </w:pPr>
-      <w:bookmarkStart w:id="30" w:name="eq-redistribution-kernel-neumann-BC"/>
+      <w:bookmarkStart w:id="31" w:name="eq-redistribution-kernel-neumann-BC"/>
       <m:oMathPara>
         <m:oMathParaPr>
           <m:jc m:val="center"/>
@@ -3123,13 +3239,13 @@
             </m:dPr>
             <m:e>
               <m:r>
-                <m:t>1.4</m:t>
+                <m:t>2.4</m:t>
               </m:r>
             </m:e>
           </m:d>
         </m:oMath>
       </m:oMathPara>
-      <w:bookmarkEnd w:id="30"/>
+      <w:bookmarkEnd w:id="31"/>
     </w:p>
     <w:p>
       <w:pPr>
@@ -3143,7 +3259,7 @@
       <w:pPr>
         <w:pStyle w:val="BodyText"/>
       </w:pPr>
-      <w:bookmarkStart w:id="31" w:name="X2ab1cc714be4ba08b23cbcfbfc25ce6032edf3b"/>
+      <w:bookmarkStart w:id="32" w:name="X2ab1cc714be4ba08b23cbcfbfc25ce6032edf3b"/>
       <m:oMathPara>
         <m:oMathParaPr>
           <m:jc m:val="center"/>
@@ -3222,13 +3338,13 @@
             </m:dPr>
             <m:e>
               <m:r>
-                <m:t>1.5</m:t>
+                <m:t>2.5</m:t>
               </m:r>
             </m:e>
           </m:d>
         </m:oMath>
       </m:oMathPara>
-      <w:bookmarkEnd w:id="31"/>
+      <w:bookmarkEnd w:id="32"/>
     </w:p>
     <w:p>
       <w:pPr>
@@ -3242,7 +3358,7 @@
       <w:pPr>
         <w:pStyle w:val="BodyText"/>
       </w:pPr>
-      <w:bookmarkStart w:id="32" w:name="eq-redistribution-kernel-dirichlet-BC"/>
+      <w:bookmarkStart w:id="33" w:name="eq-redistribution-kernel-dirichlet-BC"/>
       <m:oMathPara>
         <m:oMathParaPr>
           <m:jc m:val="center"/>
@@ -3334,13 +3450,13 @@
             </m:dPr>
             <m:e>
               <m:r>
-                <m:t>1.6</m:t>
+                <m:t>2.6</m:t>
               </m:r>
             </m:e>
           </m:d>
         </m:oMath>
       </m:oMathPara>
-      <w:bookmarkEnd w:id="32"/>
+      <w:bookmarkEnd w:id="33"/>
     </w:p>
     <w:p>
       <w:pPr>
@@ -3350,14 +3466,14 @@
         <w:t xml:space="preserve">Based on these two boundary conditions we can model any combination of domains such as partially covered by membranes, partially permeable membranes and adjacent blood vessels.</w:t>
       </w:r>
     </w:p>
-    <w:bookmarkEnd w:id="33"/>
-    <w:bookmarkStart w:id="39" w:name="sec-ode-model-reduction"/>
+    <w:bookmarkEnd w:id="34"/>
+    <w:bookmarkStart w:id="40" w:name="sec-ode-model-reduction"/>
     <w:p>
       <w:pPr>
         <w:pStyle w:val="Heading3"/>
       </w:pPr>
       <w:r>
-        <w:t xml:space="preserve">1.4.3 ODE model reduction</w:t>
+        <w:t xml:space="preserve">2.4.3 ODE model reduction</w:t>
       </w:r>
     </w:p>
     <w:p>
@@ -3372,7 +3488,7 @@
           <w:rPr>
             <w:rStyle w:val="Hyperlink"/>
           </w:rPr>
-          <w:t xml:space="preserve">Equation 1.2</w:t>
+          <w:t xml:space="preserve">Equation 2.2</w:t>
         </w:r>
       </w:hyperlink>
       <w:r>
@@ -3523,7 +3639,7 @@
       <w:pPr>
         <w:pStyle w:val="BodyText"/>
       </w:pPr>
-      <w:bookmarkStart w:id="34" w:name="eq-density-mean"/>
+      <w:bookmarkStart w:id="35" w:name="eq-density-mean"/>
       <m:oMathPara>
         <m:oMathParaPr>
           <m:jc m:val="center"/>
@@ -3806,13 +3922,13 @@
             </m:dPr>
             <m:e>
               <m:r>
-                <m:t>1.7</m:t>
+                <m:t>2.7</m:t>
               </m:r>
             </m:e>
           </m:d>
         </m:oMath>
       </m:oMathPara>
-      <w:bookmarkEnd w:id="34"/>
+      <w:bookmarkEnd w:id="35"/>
     </w:p>
     <w:p>
       <w:pPr>
@@ -3829,7 +3945,7 @@
           <w:rPr>
             <w:rStyle w:val="Hyperlink"/>
           </w:rPr>
-          <w:t xml:space="preserve">Equation 1.2</w:t>
+          <w:t xml:space="preserve">Equation 2.2</w:t>
         </w:r>
       </w:hyperlink>
       <w:r>
@@ -3843,7 +3959,7 @@
       <w:pPr>
         <w:pStyle w:val="BodyText"/>
       </w:pPr>
-      <w:bookmarkStart w:id="35" w:name="eq-first-reduction-ODE-CSC-model"/>
+      <w:bookmarkStart w:id="36" w:name="eq-first-reduction-ODE-CSC-model"/>
       <m:oMathPara>
         <m:oMathParaPr>
           <m:jc m:val="center"/>
@@ -4349,13 +4465,13 @@
             </m:dPr>
             <m:e>
               <m:r>
-                <m:t>1.8</m:t>
+                <m:t>2.8</m:t>
               </m:r>
             </m:e>
           </m:d>
         </m:oMath>
       </m:oMathPara>
-      <w:bookmarkEnd w:id="35"/>
+      <w:bookmarkEnd w:id="36"/>
     </w:p>
     <w:p>
       <w:pPr>
@@ -4607,7 +4723,7 @@
           <w:rPr>
             <w:rStyle w:val="Hyperlink"/>
           </w:rPr>
-          <w:t xml:space="preserve">Equation 1.8</w:t>
+          <w:t xml:space="preserve">Equation 2.8</w:t>
         </w:r>
       </w:hyperlink>
       <w:r>
@@ -4621,7 +4737,7 @@
       <w:pPr>
         <w:pStyle w:val="BodyText"/>
       </w:pPr>
-      <w:bookmarkStart w:id="36" w:name="eq-ODE-CSC-model"/>
+      <w:bookmarkStart w:id="37" w:name="eq-ODE-CSC-model"/>
       <m:oMathPara>
         <m:oMathParaPr>
           <m:jc m:val="center"/>
@@ -4952,13 +5068,13 @@
             </m:dPr>
             <m:e>
               <m:r>
-                <m:t>1.9</m:t>
+                <m:t>2.9</m:t>
               </m:r>
             </m:e>
           </m:d>
         </m:oMath>
       </m:oMathPara>
-      <w:bookmarkEnd w:id="36"/>
+      <w:bookmarkEnd w:id="37"/>
     </w:p>
     <w:p>
       <w:pPr>
@@ -5006,7 +5122,7 @@
       <w:pPr>
         <w:pStyle w:val="BodyText"/>
       </w:pPr>
-      <w:bookmarkStart w:id="37" w:name="eq-volume-filling-constraint"/>
+      <w:bookmarkStart w:id="38" w:name="eq-volume-filling-constraint"/>
       <m:oMathPara>
         <m:oMathParaPr>
           <m:jc m:val="center"/>
@@ -5144,13 +5260,13 @@
             </m:dPr>
             <m:e>
               <m:r>
-                <m:t>1.10</m:t>
+                <m:t>2.10</m:t>
               </m:r>
             </m:e>
           </m:d>
         </m:oMath>
       </m:oMathPara>
-      <w:bookmarkEnd w:id="37"/>
+      <w:bookmarkEnd w:id="38"/>
     </w:p>
     <w:p>
       <w:pPr>
@@ -5324,7 +5440,7 @@
       <w:pPr>
         <w:pStyle w:val="BodyText"/>
       </w:pPr>
-      <w:bookmarkStart w:id="38" w:name="eq-ODE-TC-only-model"/>
+      <w:bookmarkStart w:id="39" w:name="eq-ODE-TC-only-model"/>
       <m:oMathPara>
         <m:oMathParaPr>
           <m:jc m:val="center"/>
@@ -5473,13 +5589,13 @@
             </m:dPr>
             <m:e>
               <m:r>
-                <m:t>1.11</m:t>
+                <m:t>2.11</m:t>
               </m:r>
             </m:e>
           </m:d>
         </m:oMath>
       </m:oMathPara>
-      <w:bookmarkEnd w:id="38"/>
+      <w:bookmarkEnd w:id="39"/>
     </w:p>
     <w:p>
       <w:pPr>
@@ -5745,14 +5861,14 @@
         <w:t xml:space="preserve">), but rather in the intermediate time dynamics of the tumor.</w:t>
       </w:r>
     </w:p>
-    <w:bookmarkEnd w:id="39"/>
-    <w:bookmarkStart w:id="42" w:name="sec-stochastic-model"/>
+    <w:bookmarkEnd w:id="40"/>
+    <w:bookmarkStart w:id="43" w:name="sec-stochastic-model"/>
     <w:p>
       <w:pPr>
         <w:pStyle w:val="Heading3"/>
       </w:pPr>
       <w:r>
-        <w:t xml:space="preserve">1.4.4 Stochastic model of CSC dynamics</w:t>
+        <w:t xml:space="preserve">2.4.4 Stochastic model of CSC dynamics</w:t>
       </w:r>
     </w:p>
     <w:p>
@@ -5803,7 +5919,7 @@
           <w:rPr>
             <w:rStyle w:val="Hyperlink"/>
           </w:rPr>
-          <w:t xml:space="preserve">Section 1.4.1</w:t>
+          <w:t xml:space="preserve">Section 2.4.1</w:t>
         </w:r>
       </w:hyperlink>
       <w:r>
@@ -5934,7 +6050,7 @@
       <w:pPr>
         <w:pStyle w:val="BodyText"/>
       </w:pPr>
-      <w:bookmarkStart w:id="40" w:name="eq-stochastic-master-equation"/>
+      <w:bookmarkStart w:id="41" w:name="eq-stochastic-master-equation"/>
       <m:oMathPara>
         <m:oMathParaPr>
           <m:jc m:val="center"/>
@@ -6884,13 +7000,13 @@
             </m:dPr>
             <m:e>
               <m:r>
-                <m:t>1.12</m:t>
+                <m:t>2.12</m:t>
               </m:r>
             </m:e>
           </m:d>
         </m:oMath>
       </m:oMathPara>
-      <w:bookmarkEnd w:id="40"/>
+      <w:bookmarkEnd w:id="41"/>
     </w:p>
     <w:p>
       <w:pPr>
@@ -6962,7 +7078,7 @@
           <w:rPr>
             <w:rStyle w:val="Hyperlink"/>
           </w:rPr>
-          <w:t xml:space="preserve">Equation 1.13</w:t>
+          <w:t xml:space="preserve">Equation 2.13</w:t>
         </w:r>
       </w:hyperlink>
       <w:r>
@@ -7113,7 +7229,7 @@
       <w:pPr>
         <w:pStyle w:val="BodyText"/>
       </w:pPr>
-      <w:bookmarkStart w:id="41" w:name="eq-deterministic-master-equation"/>
+      <w:bookmarkStart w:id="42" w:name="eq-deterministic-master-equation"/>
       <m:oMathPara>
         <m:oMathParaPr>
           <m:jc m:val="center"/>
@@ -7326,13 +7442,13 @@
             </m:dPr>
             <m:e>
               <m:r>
-                <m:t>1.13</m:t>
+                <m:t>2.13</m:t>
               </m:r>
             </m:e>
           </m:d>
         </m:oMath>
       </m:oMathPara>
-      <w:bookmarkEnd w:id="41"/>
+      <w:bookmarkEnd w:id="42"/>
     </w:p>
     <w:p>
       <w:pPr>
@@ -7351,14 +7467,14 @@
         <w:t xml:space="preserve">, the slight differences that CSCs have a spontaneous death rate and TCs cannot themselves proliferate reflect the slightly different underlying assumptions of CSC dynamics between the two models.</w:t>
       </w:r>
     </w:p>
-    <w:bookmarkEnd w:id="42"/>
-    <w:bookmarkStart w:id="44" w:name="X383155b91826843cc3d4716d742c582cc7b5da2"/>
+    <w:bookmarkEnd w:id="43"/>
+    <w:bookmarkStart w:id="45" w:name="sec-multispecies-model-of-cell-lineages"/>
     <w:p>
       <w:pPr>
         <w:pStyle w:val="Heading3"/>
       </w:pPr>
       <w:r>
-        <w:t xml:space="preserve">1.4.5 A multispecies model of cell lineages[#sec-multispecies-model-of-cell-lineages]</w:t>
+        <w:t xml:space="preserve">2.4.5 A multispecies model of cell lineages</w:t>
       </w:r>
     </w:p>
     <w:p>
@@ -7648,7 +7764,7 @@
       <w:pPr>
         <w:pStyle w:val="BodyText"/>
       </w:pPr>
-      <w:bookmarkStart w:id="43" w:name="eq-youssefpour-multispecies"/>
+      <w:bookmarkStart w:id="44" w:name="eq-youssefpour-multispecies"/>
       <m:oMathPara>
         <m:oMathParaPr>
           <m:jc m:val="center"/>
@@ -7772,13 +7888,13 @@
             </m:dPr>
             <m:e>
               <m:r>
-                <m:t>1.14</m:t>
+                <m:t>2.14</m:t>
               </m:r>
             </m:e>
           </m:d>
         </m:oMath>
       </m:oMathPara>
-      <w:bookmarkEnd w:id="43"/>
+      <w:bookmarkEnd w:id="44"/>
     </w:p>
     <w:p>
       <w:pPr>
@@ -7853,15 +7969,15 @@
         <w:t xml:space="preserve">denotes the mass-exchange terms.</w:t>
       </w:r>
     </w:p>
-    <w:bookmarkEnd w:id="44"/>
     <w:bookmarkEnd w:id="45"/>
-    <w:bookmarkStart w:id="57" w:name="sec-models-of-differentiation-therapy"/>
+    <w:bookmarkEnd w:id="46"/>
+    <w:bookmarkStart w:id="58" w:name="sec-models-of-differentiation-therapy"/>
     <w:p>
       <w:pPr>
         <w:pStyle w:val="Heading2"/>
       </w:pPr>
       <w:r>
-        <w:t xml:space="preserve">1.5 Models of differentiation therapy</w:t>
+        <w:t xml:space="preserve">2.5 Models of differentiation therapy</w:t>
       </w:r>
     </w:p>
     <w:p>
@@ -7919,13 +8035,13 @@
         <w:t xml:space="preserve">.</w:t>
       </w:r>
     </w:p>
-    <w:bookmarkStart w:id="50" w:name="Xba10e870e042b66ad30e8c4903fdd999293d7c3"/>
+    <w:bookmarkStart w:id="51" w:name="Xba10e870e042b66ad30e8c4903fdd999293d7c3"/>
     <w:p>
       <w:pPr>
         <w:pStyle w:val="Heading3"/>
       </w:pPr>
       <w:r>
-        <w:t xml:space="preserve">1.5.1 Differentiation promoter and self-renewal promoter</w:t>
+        <w:t xml:space="preserve">2.5.1 Differentiation promoter and self-renewal promoter</w:t>
       </w:r>
     </w:p>
     <w:p>
@@ -8029,7 +8145,7 @@
       <w:pPr>
         <w:pStyle w:val="BodyText"/>
       </w:pPr>
-      <w:bookmarkStart w:id="46" w:name="eq-youssefpour-Ps"/>
+      <w:bookmarkStart w:id="47" w:name="eq-youssefpour-Ps"/>
       <m:oMathPara>
         <m:oMathParaPr>
           <m:jc m:val="center"/>
@@ -8245,13 +8361,13 @@
             </m:dPr>
             <m:e>
               <m:r>
-                <m:t>1.15</m:t>
+                <m:t>2.15</m:t>
               </m:r>
             </m:e>
           </m:d>
         </m:oMath>
       </m:oMathPara>
-      <w:bookmarkEnd w:id="46"/>
+      <w:bookmarkEnd w:id="47"/>
     </w:p>
     <w:p>
       <w:pPr>
@@ -8499,7 +8615,7 @@
       <w:pPr>
         <w:pStyle w:val="BodyText"/>
       </w:pPr>
-      <w:bookmarkStart w:id="47" w:name="eq-youssefpour-T"/>
+      <w:bookmarkStart w:id="48" w:name="eq-youssefpour-T"/>
       <m:oMathPara>
         <m:oMathParaPr>
           <m:jc m:val="center"/>
@@ -8681,13 +8797,13 @@
             </m:dPr>
             <m:e>
               <m:r>
-                <m:t>1.16</m:t>
+                <m:t>2.16</m:t>
               </m:r>
             </m:e>
           </m:d>
         </m:oMath>
       </m:oMathPara>
-      <w:bookmarkEnd w:id="47"/>
+      <w:bookmarkEnd w:id="48"/>
     </w:p>
     <w:p>
       <w:pPr>
@@ -8839,7 +8955,7 @@
       <w:pPr>
         <w:pStyle w:val="BodyText"/>
       </w:pPr>
-      <w:bookmarkStart w:id="48" w:name="eq-youssefpour-W-WI"/>
+      <w:bookmarkStart w:id="49" w:name="eq-youssefpour-W-WI"/>
       <m:oMathPara>
         <m:oMathParaPr>
           <m:jc m:val="center"/>
@@ -9307,13 +9423,13 @@
             </m:dPr>
             <m:e>
               <m:r>
-                <m:t>1.17</m:t>
+                <m:t>2.17</m:t>
               </m:r>
             </m:e>
           </m:d>
         </m:oMath>
       </m:oMathPara>
-      <w:bookmarkEnd w:id="48"/>
+      <w:bookmarkEnd w:id="49"/>
     </w:p>
     <w:p>
       <w:pPr>
@@ -9327,7 +9443,7 @@
       <w:pPr>
         <w:pStyle w:val="BodyText"/>
       </w:pPr>
-      <w:bookmarkStart w:id="49" w:name="eq-youssefpour-f-g"/>
+      <w:bookmarkStart w:id="50" w:name="eq-youssefpour-f-g"/>
       <m:oMathPara>
         <m:oMathParaPr>
           <m:jc m:val="center"/>
@@ -9808,13 +9924,13 @@
             </m:dPr>
             <m:e>
               <m:r>
-                <m:t>1.18</m:t>
+                <m:t>2.18</m:t>
               </m:r>
             </m:e>
           </m:d>
         </m:oMath>
       </m:oMathPara>
-      <w:bookmarkEnd w:id="49"/>
+      <w:bookmarkEnd w:id="50"/>
     </w:p>
     <w:p>
       <w:pPr>
@@ -10095,21 +10211,21 @@
           <w:rPr>
             <w:rStyle w:val="Hyperlink"/>
           </w:rPr>
-          <w:t xml:space="preserve">Equation 1.16</w:t>
+          <w:t xml:space="preserve">Equation 2.16</w:t>
         </w:r>
       </w:hyperlink>
       <w:r>
         <w:t xml:space="preserve">.</w:t>
       </w:r>
     </w:p>
-    <w:bookmarkEnd w:id="50"/>
-    <w:bookmarkStart w:id="54" w:name="no-self-renewal-promoter"/>
+    <w:bookmarkEnd w:id="51"/>
+    <w:bookmarkStart w:id="55" w:name="no-self-renewal-promoter"/>
     <w:p>
       <w:pPr>
         <w:pStyle w:val="Heading3"/>
       </w:pPr>
       <w:r>
-        <w:t xml:space="preserve">1.5.2 No self-renewal promoter</w:t>
+        <w:t xml:space="preserve">2.5.2 No self-renewal promoter</w:t>
       </w:r>
     </w:p>
     <w:p>
@@ -10191,7 +10307,7 @@
       <w:pPr>
         <w:pStyle w:val="BodyText"/>
       </w:pPr>
-      <w:bookmarkStart w:id="51" w:name="eq-bachman-Ps"/>
+      <w:bookmarkStart w:id="52" w:name="eq-bachman-Ps"/>
       <m:oMathPara>
         <m:oMathParaPr>
           <m:jc m:val="center"/>
@@ -10375,13 +10491,13 @@
             </m:dPr>
             <m:e>
               <m:r>
-                <m:t>1.19</m:t>
+                <m:t>2.19</m:t>
               </m:r>
             </m:e>
           </m:d>
         </m:oMath>
       </m:oMathPara>
-      <w:bookmarkEnd w:id="51"/>
+      <w:bookmarkEnd w:id="52"/>
     </w:p>
     <w:p>
       <w:pPr>
@@ -10398,7 +10514,7 @@
           <w:rPr>
             <w:rStyle w:val="Hyperlink"/>
           </w:rPr>
-          <w:t xml:space="preserve">Equation 1.15</w:t>
+          <w:t xml:space="preserve">Equation 2.15</w:t>
         </w:r>
       </w:hyperlink>
       <w:r>
@@ -10714,7 +10830,7 @@
       <w:pPr>
         <w:pStyle w:val="BodyText"/>
       </w:pPr>
-      <w:bookmarkStart w:id="52" w:name="eq-bachman-CF"/>
+      <w:bookmarkStart w:id="53" w:name="eq-bachman-CF"/>
       <m:oMathPara>
         <m:oMathParaPr>
           <m:jc m:val="center"/>
@@ -11020,13 +11136,13 @@
             </m:dPr>
             <m:e>
               <m:r>
-                <m:t>1.20</m:t>
+                <m:t>2.20</m:t>
               </m:r>
             </m:e>
           </m:d>
         </m:oMath>
       </m:oMathPara>
-      <w:bookmarkEnd w:id="52"/>
+      <w:bookmarkEnd w:id="53"/>
     </w:p>
     <w:p>
       <w:pPr>
@@ -11138,7 +11254,7 @@
       <w:pPr>
         <w:pStyle w:val="BodyText"/>
       </w:pPr>
-      <w:bookmarkStart w:id="53" w:name="eq-bachman-CF2"/>
+      <w:bookmarkStart w:id="54" w:name="eq-bachman-CF2"/>
       <m:oMathPara>
         <m:oMathParaPr>
           <m:jc m:val="center"/>
@@ -11295,22 +11411,22 @@
             </m:dPr>
             <m:e>
               <m:r>
-                <m:t>1.21</m:t>
+                <m:t>2.21</m:t>
               </m:r>
             </m:e>
           </m:d>
         </m:oMath>
       </m:oMathPara>
-      <w:bookmarkEnd w:id="53"/>
+      <w:bookmarkEnd w:id="54"/>
     </w:p>
-    <w:bookmarkEnd w:id="54"/>
-    <w:bookmarkStart w:id="55" w:name="bmp4-in-glioma"/>
+    <w:bookmarkEnd w:id="55"/>
+    <w:bookmarkStart w:id="56" w:name="bmp4-in-glioma"/>
     <w:p>
       <w:pPr>
         <w:pStyle w:val="Heading3"/>
       </w:pPr>
       <w:r>
-        <w:t xml:space="preserve">1.5.3 BMP4 in glioma</w:t>
+        <w:t xml:space="preserve">2.5.3 BMP4 in glioma</w:t>
       </w:r>
     </w:p>
     <w:p>
@@ -11366,7 +11482,7 @@
           <w:rPr>
             <w:rStyle w:val="Hyperlink"/>
           </w:rPr>
-          <w:t xml:space="preserve">Section 1.4.4</w:t>
+          <w:t xml:space="preserve">Section 2.4.4</w:t>
         </w:r>
       </w:hyperlink>
       <w:r>
@@ -11446,7 +11562,7 @@
           <w:rPr>
             <w:rStyle w:val="Hyperlink"/>
           </w:rPr>
-          <w:t xml:space="preserve">Section 1.4.4</w:t>
+          <w:t xml:space="preserve">Section 2.4.4</w:t>
         </w:r>
       </w:hyperlink>
       <w:r>
@@ -11542,14 +11658,14 @@
         <w:t xml:space="preserve">is simply swtiched beteen these two values for the duratio nof BMP4 exposure.</w:t>
       </w:r>
     </w:p>
-    <w:bookmarkEnd w:id="55"/>
-    <w:bookmarkStart w:id="56" w:name="Xc8d3ab7958f0daf355b60fe1f11d88122307dce"/>
+    <w:bookmarkEnd w:id="56"/>
+    <w:bookmarkStart w:id="57" w:name="Xc8d3ab7958f0daf355b60fe1f11d88122307dce"/>
     <w:p>
       <w:pPr>
         <w:pStyle w:val="Heading3"/>
       </w:pPr>
       <w:r>
-        <w:t xml:space="preserve">1.5.4 Summary of differentaition therpay results</w:t>
+        <w:t xml:space="preserve">2.5.4 Summary of differentaition therpay results</w:t>
       </w:r>
     </w:p>
     <w:p>
@@ -11611,16 +11727,16 @@
         <w:t xml:space="preserve">.</w:t>
       </w:r>
     </w:p>
-    <w:bookmarkEnd w:id="56"/>
     <w:bookmarkEnd w:id="57"/>
     <w:bookmarkEnd w:id="58"/>
-    <w:bookmarkStart w:id="59" w:name="conclusion"/>
+    <w:bookmarkEnd w:id="59"/>
+    <w:bookmarkStart w:id="60" w:name="conclusion"/>
     <w:p>
       <w:pPr>
         <w:pStyle w:val="Heading1"/>
       </w:pPr>
       <w:r>
-        <w:t xml:space="preserve">2. Conclusion</w:t>
+        <w:t xml:space="preserve">3. Conclusion</w:t>
       </w:r>
     </w:p>
     <w:p>
@@ -11631,14 +11747,14 @@
         <w:t xml:space="preserve">None of the models attempt to parameterise senstaitvit of cell lines to differentiation promoter. None model a specific feasible delivery strategy for differntiation promoter. None consider effects on cohorts of virtual populations and interactions between other parameters and differentiation therapy. In all cases it was assumed that CSCs can only transform into TCs through asymetric divison rather than any direct traistions from CSCs to TCs.</w:t>
       </w:r>
     </w:p>
-    <w:bookmarkEnd w:id="59"/>
-    <w:bookmarkStart w:id="60" w:name="summary"/>
+    <w:bookmarkEnd w:id="60"/>
+    <w:bookmarkStart w:id="62" w:name="preprint"/>
     <w:p>
       <w:pPr>
         <w:pStyle w:val="Heading1"/>
       </w:pPr>
       <w:r>
-        <w:t xml:space="preserve">3. Summary</w:t>
+        <w:t xml:space="preserve">4. Preprint</w:t>
       </w:r>
     </w:p>
     <w:p>
@@ -11646,79 +11762,46 @@
         <w:pStyle w:val="FirstParagraph"/>
       </w:pPr>
       <w:r>
-        <w:t xml:space="preserve">This is the summary of main results and plan for thesis.</w:t>
+        <w:t xml:space="preserve">This is the preprint it constitutes a substantial piece of work that will contribute to my thesis. The preprint can be found here</w:t>
+      </w:r>
+      <w:r>
+        <w:t xml:space="preserve"> </w:t>
+      </w:r>
+      <w:hyperlink r:id="rId61">
+        <w:r>
+          <w:rPr>
+            <w:rStyle w:val="Hyperlink"/>
+          </w:rPr>
+          <w:t xml:space="preserve">https://www.biorxiv.org/content/10.1101/2024.08.22.609156v1.full</w:t>
+        </w:r>
+      </w:hyperlink>
+      <w:r>
+        <w:t xml:space="preserve"> </w:t>
+      </w:r>
+      <w:r>
+        <w:t xml:space="preserve">on bioR</w:t>
+      </w:r>
+      <m:oMath>
+        <m:r>
+          <m:t>χ</m:t>
+        </m:r>
+      </m:oMath>
+      <w:r>
+        <w:t xml:space="preserve">iv.</w:t>
       </w:r>
     </w:p>
+    <w:bookmarkEnd w:id="62"/>
+    <w:bookmarkStart w:id="151" w:name="references"/>
     <w:p>
       <w:pPr>
-        <w:pStyle w:val="BodyText"/>
-      </w:pPr>
-      <w:r>
-        <w:t xml:space="preserve">Plan for thesis: Thesis by papers?</w:t>
+        <w:pStyle w:val="Heading1"/>
+      </w:pPr>
+      <w:r>
+        <w:t xml:space="preserve">References</w:t>
       </w:r>
     </w:p>
-    <w:p>
-      <w:pPr>
-        <w:pStyle w:val="BodyText"/>
-      </w:pPr>
-      <w:r>
-        <w:t xml:space="preserve">possible papers:</w:t>
-      </w:r>
-      <w:r>
-        <w:t xml:space="preserve"> </w:t>
-      </w:r>
-      <w:r>
-        <w:t xml:space="preserve">- virtual clinical trials for BMP4.</w:t>
-      </w:r>
-      <w:r>
-        <w:t xml:space="preserve"> </w:t>
-      </w:r>
-      <w:r>
-        <w:t xml:space="preserve">- Frontiers of young minds paper.</w:t>
-      </w:r>
-      <w:r>
-        <w:t xml:space="preserve"> </w:t>
-      </w:r>
-      <w:r>
-        <w:t xml:space="preserve">- More math bio journal analysis of the model (some of the stuff Markus already stated look at with the model; nullclines, model reduction, also think looking at pde and ideas of tumour growth paradox).</w:t>
-      </w:r>
-      <w:r>
-        <w:t xml:space="preserve"> </w:t>
-      </w:r>
-      <w:r>
-        <w:t xml:space="preserve">- More digital twin PI modeling using data from patinet view/Mayo. Incorporating uncertainty in DT model. corresponds with Turing institute placemnt.</w:t>
-      </w:r>
-    </w:p>
-    <w:bookmarkEnd w:id="60"/>
-    <w:bookmarkStart w:id="61" w:name="preprint"/>
-    <w:p>
-      <w:pPr>
-        <w:pStyle w:val="Heading1"/>
-      </w:pPr>
-      <w:r>
-        <w:t xml:space="preserve">4. Preprint</w:t>
-      </w:r>
-    </w:p>
-    <w:p>
-      <w:pPr>
-        <w:pStyle w:val="FirstParagraph"/>
-      </w:pPr>
-      <w:r>
-        <w:t xml:space="preserve">This is the preprint it constitutes a substantial piece of work that will contribute to my thesis.</w:t>
-      </w:r>
-    </w:p>
-    <w:bookmarkEnd w:id="61"/>
-    <w:bookmarkStart w:id="150" w:name="references"/>
-    <w:p>
-      <w:pPr>
-        <w:pStyle w:val="Heading1"/>
-      </w:pPr>
-      <w:r>
-        <w:t xml:space="preserve">References</w:t>
-      </w:r>
-    </w:p>
-    <w:bookmarkStart w:id="149" w:name="refs"/>
-    <w:bookmarkStart w:id="63" w:name="ref-acar2020"/>
+    <w:bookmarkStart w:id="150" w:name="refs"/>
+    <w:bookmarkStart w:id="64" w:name="ref-acar2020"/>
     <w:p>
       <w:pPr>
         <w:pStyle w:val="Bibliography"/>
@@ -11751,7 +11834,7 @@
       <w:r>
         <w:t xml:space="preserve"> </w:t>
       </w:r>
-      <w:hyperlink r:id="rId62">
+      <w:hyperlink r:id="rId63">
         <w:r>
           <w:rPr>
             <w:rStyle w:val="Hyperlink"/>
@@ -11763,8 +11846,8 @@
         <w:t xml:space="preserve">.</w:t>
       </w:r>
     </w:p>
-    <w:bookmarkEnd w:id="63"/>
-    <w:bookmarkStart w:id="65" w:name="ref-al-hajj2003"/>
+    <w:bookmarkEnd w:id="64"/>
+    <w:bookmarkStart w:id="66" w:name="ref-al-hajj2003"/>
     <w:p>
       <w:pPr>
         <w:pStyle w:val="Bibliography"/>
@@ -11797,7 +11880,7 @@
       <w:r>
         <w:t xml:space="preserve"> </w:t>
       </w:r>
-      <w:hyperlink r:id="rId64">
+      <w:hyperlink r:id="rId65">
         <w:r>
           <w:rPr>
             <w:rStyle w:val="Hyperlink"/>
@@ -11809,8 +11892,8 @@
         <w:t xml:space="preserve">.</w:t>
       </w:r>
     </w:p>
-    <w:bookmarkEnd w:id="65"/>
-    <w:bookmarkStart w:id="67" w:name="ref-bachman2013"/>
+    <w:bookmarkEnd w:id="66"/>
+    <w:bookmarkStart w:id="68" w:name="ref-bachman2013"/>
     <w:p>
       <w:pPr>
         <w:pStyle w:val="Bibliography"/>
@@ -11843,7 +11926,7 @@
       <w:r>
         <w:t xml:space="preserve"> </w:t>
       </w:r>
-      <w:hyperlink r:id="rId66">
+      <w:hyperlink r:id="rId67">
         <w:r>
           <w:rPr>
             <w:rStyle w:val="Hyperlink"/>
@@ -11855,8 +11938,8 @@
         <w:t xml:space="preserve">.</w:t>
       </w:r>
     </w:p>
-    <w:bookmarkEnd w:id="67"/>
-    <w:bookmarkStart w:id="69" w:name="ref-bailey2007"/>
+    <w:bookmarkEnd w:id="68"/>
+    <w:bookmarkStart w:id="70" w:name="ref-bailey2007"/>
     <w:p>
       <w:pPr>
         <w:pStyle w:val="Bibliography"/>
@@ -11889,7 +11972,7 @@
       <w:r>
         <w:t xml:space="preserve"> </w:t>
       </w:r>
-      <w:hyperlink r:id="rId68">
+      <w:hyperlink r:id="rId69">
         <w:r>
           <w:rPr>
             <w:rStyle w:val="Hyperlink"/>
@@ -11901,8 +11984,8 @@
         <w:t xml:space="preserve">.</w:t>
       </w:r>
     </w:p>
-    <w:bookmarkEnd w:id="69"/>
-    <w:bookmarkStart w:id="71" w:name="ref-balk2011"/>
+    <w:bookmarkEnd w:id="70"/>
+    <w:bookmarkStart w:id="72" w:name="ref-balk2011"/>
     <w:p>
       <w:pPr>
         <w:pStyle w:val="Bibliography"/>
@@ -11935,7 +12018,7 @@
       <w:r>
         <w:t xml:space="preserve"> </w:t>
       </w:r>
-      <w:hyperlink r:id="rId70">
+      <w:hyperlink r:id="rId71">
         <w:r>
           <w:rPr>
             <w:rStyle w:val="Hyperlink"/>
@@ -11947,8 +12030,8 @@
         <w:t xml:space="preserve">.</w:t>
       </w:r>
     </w:p>
-    <w:bookmarkEnd w:id="71"/>
-    <w:bookmarkStart w:id="73" w:name="ref-bao2006"/>
+    <w:bookmarkEnd w:id="72"/>
+    <w:bookmarkStart w:id="74" w:name="ref-bao2006"/>
     <w:p>
       <w:pPr>
         <w:pStyle w:val="Bibliography"/>
@@ -11981,7 +12064,7 @@
       <w:r>
         <w:t xml:space="preserve"> </w:t>
       </w:r>
-      <w:hyperlink r:id="rId72">
+      <w:hyperlink r:id="rId73">
         <w:r>
           <w:rPr>
             <w:rStyle w:val="Hyperlink"/>
@@ -11993,8 +12076,8 @@
         <w:t xml:space="preserve">.</w:t>
       </w:r>
     </w:p>
-    <w:bookmarkEnd w:id="73"/>
-    <w:bookmarkStart w:id="75" w:name="ref-baskar2012"/>
+    <w:bookmarkEnd w:id="74"/>
+    <w:bookmarkStart w:id="76" w:name="ref-baskar2012"/>
     <w:p>
       <w:pPr>
         <w:pStyle w:val="Bibliography"/>
@@ -12027,7 +12110,7 @@
       <w:r>
         <w:t xml:space="preserve"> </w:t>
       </w:r>
-      <w:hyperlink r:id="rId74">
+      <w:hyperlink r:id="rId75">
         <w:r>
           <w:rPr>
             <w:rStyle w:val="Hyperlink"/>
@@ -12039,8 +12122,8 @@
         <w:t xml:space="preserve">.</w:t>
       </w:r>
     </w:p>
-    <w:bookmarkEnd w:id="75"/>
-    <w:bookmarkStart w:id="77" w:name="ref-bonnet1997"/>
+    <w:bookmarkEnd w:id="76"/>
+    <w:bookmarkStart w:id="78" w:name="ref-bonnet1997"/>
     <w:p>
       <w:pPr>
         <w:pStyle w:val="Bibliography"/>
@@ -12073,7 +12156,7 @@
       <w:r>
         <w:t xml:space="preserve"> </w:t>
       </w:r>
-      <w:hyperlink r:id="rId76">
+      <w:hyperlink r:id="rId77">
         <w:r>
           <w:rPr>
             <w:rStyle w:val="Hyperlink"/>
@@ -12085,8 +12168,8 @@
         <w:t xml:space="preserve">.</w:t>
       </w:r>
     </w:p>
-    <w:bookmarkEnd w:id="77"/>
-    <w:bookmarkStart w:id="79" w:name="ref-carén2016"/>
+    <w:bookmarkEnd w:id="78"/>
+    <w:bookmarkStart w:id="80" w:name="ref-carén2016"/>
     <w:p>
       <w:pPr>
         <w:pStyle w:val="Bibliography"/>
@@ -12128,7 +12211,7 @@
       <w:r>
         <w:t xml:space="preserve"> </w:t>
       </w:r>
-      <w:hyperlink r:id="rId78">
+      <w:hyperlink r:id="rId79">
         <w:r>
           <w:rPr>
             <w:rStyle w:val="Hyperlink"/>
@@ -12140,8 +12223,8 @@
         <w:t xml:space="preserve">.</w:t>
       </w:r>
     </w:p>
-    <w:bookmarkEnd w:id="79"/>
-    <w:bookmarkStart w:id="81" w:name="ref-dethé2018"/>
+    <w:bookmarkEnd w:id="80"/>
+    <w:bookmarkStart w:id="82" w:name="ref-dethé2018"/>
     <w:p>
       <w:pPr>
         <w:pStyle w:val="Bibliography"/>
@@ -12174,7 +12257,7 @@
       <w:r>
         <w:t xml:space="preserve"> </w:t>
       </w:r>
-      <w:hyperlink r:id="rId80">
+      <w:hyperlink r:id="rId81">
         <w:r>
           <w:rPr>
             <w:rStyle w:val="Hyperlink"/>
@@ -12186,8 +12269,8 @@
         <w:t xml:space="preserve">.</w:t>
       </w:r>
     </w:p>
-    <w:bookmarkEnd w:id="81"/>
-    <w:bookmarkStart w:id="83" w:name="ref-enderling2009"/>
+    <w:bookmarkEnd w:id="82"/>
+    <w:bookmarkStart w:id="84" w:name="ref-enderling2009"/>
     <w:p>
       <w:pPr>
         <w:pStyle w:val="Bibliography"/>
@@ -12220,7 +12303,7 @@
       <w:r>
         <w:t xml:space="preserve"> </w:t>
       </w:r>
-      <w:hyperlink r:id="rId82">
+      <w:hyperlink r:id="rId83">
         <w:r>
           <w:rPr>
             <w:rStyle w:val="Hyperlink"/>
@@ -12232,8 +12315,8 @@
         <w:t xml:space="preserve">.</w:t>
       </w:r>
     </w:p>
-    <w:bookmarkEnd w:id="83"/>
-    <w:bookmarkStart w:id="85" w:name="ref-enriquez-navas2015"/>
+    <w:bookmarkEnd w:id="84"/>
+    <w:bookmarkStart w:id="86" w:name="ref-enriquez-navas2015"/>
     <w:p>
       <w:pPr>
         <w:pStyle w:val="Bibliography"/>
@@ -12266,7 +12349,7 @@
       <w:r>
         <w:t xml:space="preserve"> </w:t>
       </w:r>
-      <w:hyperlink r:id="rId84">
+      <w:hyperlink r:id="rId85">
         <w:r>
           <w:rPr>
             <w:rStyle w:val="Hyperlink"/>
@@ -12278,8 +12361,8 @@
         <w:t xml:space="preserve">.</w:t>
       </w:r>
     </w:p>
-    <w:bookmarkEnd w:id="85"/>
-    <w:bookmarkStart w:id="87" w:name="ref-folkman2004"/>
+    <w:bookmarkEnd w:id="86"/>
+    <w:bookmarkStart w:id="88" w:name="ref-folkman2004"/>
     <w:p>
       <w:pPr>
         <w:pStyle w:val="Bibliography"/>
@@ -12312,7 +12395,7 @@
       <w:r>
         <w:t xml:space="preserve"> </w:t>
       </w:r>
-      <w:hyperlink r:id="rId86">
+      <w:hyperlink r:id="rId87">
         <w:r>
           <w:rPr>
             <w:rStyle w:val="Hyperlink"/>
@@ -12324,8 +12407,8 @@
         <w:t xml:space="preserve">.</w:t>
       </w:r>
     </w:p>
-    <w:bookmarkEnd w:id="87"/>
-    <w:bookmarkStart w:id="89" w:name="ref-galli2004"/>
+    <w:bookmarkEnd w:id="88"/>
+    <w:bookmarkStart w:id="90" w:name="ref-galli2004"/>
     <w:p>
       <w:pPr>
         <w:pStyle w:val="Bibliography"/>
@@ -12358,7 +12441,7 @@
       <w:r>
         <w:t xml:space="preserve"> </w:t>
       </w:r>
-      <w:hyperlink r:id="rId88">
+      <w:hyperlink r:id="rId89">
         <w:r>
           <w:rPr>
             <w:rStyle w:val="Hyperlink"/>
@@ -12370,8 +12453,8 @@
         <w:t xml:space="preserve">.</w:t>
       </w:r>
     </w:p>
-    <w:bookmarkEnd w:id="89"/>
-    <w:bookmarkStart w:id="91" w:name="ref-gao2013"/>
+    <w:bookmarkEnd w:id="90"/>
+    <w:bookmarkStart w:id="92" w:name="ref-gao2013"/>
     <w:p>
       <w:pPr>
         <w:pStyle w:val="Bibliography"/>
@@ -12404,7 +12487,7 @@
       <w:r>
         <w:t xml:space="preserve"> </w:t>
       </w:r>
-      <w:hyperlink r:id="rId90">
+      <w:hyperlink r:id="rId91">
         <w:r>
           <w:rPr>
             <w:rStyle w:val="Hyperlink"/>
@@ -12416,8 +12499,8 @@
         <w:t xml:space="preserve">.</w:t>
       </w:r>
     </w:p>
-    <w:bookmarkEnd w:id="91"/>
-    <w:bookmarkStart w:id="93" w:name="ref-hanahan2000"/>
+    <w:bookmarkEnd w:id="92"/>
+    <w:bookmarkStart w:id="94" w:name="ref-hanahan2000"/>
     <w:p>
       <w:pPr>
         <w:pStyle w:val="Bibliography"/>
@@ -12450,7 +12533,7 @@
       <w:r>
         <w:t xml:space="preserve"> </w:t>
       </w:r>
-      <w:hyperlink r:id="rId92">
+      <w:hyperlink r:id="rId93">
         <w:r>
           <w:rPr>
             <w:rStyle w:val="Hyperlink"/>
@@ -12462,8 +12545,8 @@
         <w:t xml:space="preserve">.</w:t>
       </w:r>
     </w:p>
-    <w:bookmarkEnd w:id="93"/>
-    <w:bookmarkStart w:id="95" w:name="ref-hemmati2003"/>
+    <w:bookmarkEnd w:id="94"/>
+    <w:bookmarkStart w:id="96" w:name="ref-hemmati2003"/>
     <w:p>
       <w:pPr>
         <w:pStyle w:val="Bibliography"/>
@@ -12496,7 +12579,7 @@
       <w:r>
         <w:t xml:space="preserve"> </w:t>
       </w:r>
-      <w:hyperlink r:id="rId94">
+      <w:hyperlink r:id="rId95">
         <w:r>
           <w:rPr>
             <w:rStyle w:val="Hyperlink"/>
@@ -12508,8 +12591,8 @@
         <w:t xml:space="preserve">.</w:t>
       </w:r>
     </w:p>
-    <w:bookmarkEnd w:id="95"/>
-    <w:bookmarkStart w:id="97" w:name="ref-hillen2013"/>
+    <w:bookmarkEnd w:id="96"/>
+    <w:bookmarkStart w:id="98" w:name="ref-hillen2013"/>
     <w:p>
       <w:pPr>
         <w:pStyle w:val="Bibliography"/>
@@ -12542,7 +12625,7 @@
       <w:r>
         <w:t xml:space="preserve"> </w:t>
       </w:r>
-      <w:hyperlink r:id="rId96">
+      <w:hyperlink r:id="rId97">
         <w:r>
           <w:rPr>
             <w:rStyle w:val="Hyperlink"/>
@@ -12554,8 +12637,8 @@
         <w:t xml:space="preserve">.</w:t>
       </w:r>
     </w:p>
-    <w:bookmarkEnd w:id="97"/>
-    <w:bookmarkStart w:id="99" w:name="ref-hitomi2021"/>
+    <w:bookmarkEnd w:id="98"/>
+    <w:bookmarkStart w:id="100" w:name="ref-hitomi2021"/>
     <w:p>
       <w:pPr>
         <w:pStyle w:val="Bibliography"/>
@@ -12588,7 +12671,7 @@
       <w:r>
         <w:t xml:space="preserve"> </w:t>
       </w:r>
-      <w:hyperlink r:id="rId98">
+      <w:hyperlink r:id="rId99">
         <w:r>
           <w:rPr>
             <w:rStyle w:val="Hyperlink"/>
@@ -12600,8 +12683,8 @@
         <w:t xml:space="preserve">.</w:t>
       </w:r>
     </w:p>
-    <w:bookmarkEnd w:id="99"/>
-    <w:bookmarkStart w:id="101" w:name="ref-ignatova2002"/>
+    <w:bookmarkEnd w:id="100"/>
+    <w:bookmarkStart w:id="102" w:name="ref-ignatova2002"/>
     <w:p>
       <w:pPr>
         <w:pStyle w:val="Bibliography"/>
@@ -12640,7 +12723,7 @@
       <w:r>
         <w:t xml:space="preserve"> </w:t>
       </w:r>
-      <w:hyperlink r:id="rId100">
+      <w:hyperlink r:id="rId101">
         <w:r>
           <w:rPr>
             <w:rStyle w:val="Hyperlink"/>
@@ -12652,8 +12735,8 @@
         <w:t xml:space="preserve">.</w:t>
       </w:r>
     </w:p>
-    <w:bookmarkEnd w:id="101"/>
-    <w:bookmarkStart w:id="103" w:name="ref-lander2009"/>
+    <w:bookmarkEnd w:id="102"/>
+    <w:bookmarkStart w:id="104" w:name="ref-lander2009"/>
     <w:p>
       <w:pPr>
         <w:pStyle w:val="Bibliography"/>
@@ -12692,7 +12775,7 @@
       <w:r>
         <w:t xml:space="preserve"> </w:t>
       </w:r>
-      <w:hyperlink r:id="rId102">
+      <w:hyperlink r:id="rId103">
         <w:r>
           <w:rPr>
             <w:rStyle w:val="Hyperlink"/>
@@ -12704,8 +12787,8 @@
         <w:t xml:space="preserve">.</w:t>
       </w:r>
     </w:p>
-    <w:bookmarkEnd w:id="103"/>
-    <w:bookmarkStart w:id="105" w:name="ref-lapidot1994"/>
+    <w:bookmarkEnd w:id="104"/>
+    <w:bookmarkStart w:id="106" w:name="ref-lapidot1994"/>
     <w:p>
       <w:pPr>
         <w:pStyle w:val="Bibliography"/>
@@ -12738,7 +12821,7 @@
       <w:r>
         <w:t xml:space="preserve"> </w:t>
       </w:r>
-      <w:hyperlink r:id="rId104">
+      <w:hyperlink r:id="rId105">
         <w:r>
           <w:rPr>
             <w:rStyle w:val="Hyperlink"/>
@@ -12750,8 +12833,8 @@
         <w:t xml:space="preserve">.</w:t>
       </w:r>
     </w:p>
-    <w:bookmarkEnd w:id="105"/>
-    <w:bookmarkStart w:id="107" w:name="ref-lathia2011"/>
+    <w:bookmarkEnd w:id="106"/>
+    <w:bookmarkStart w:id="108" w:name="ref-lathia2011"/>
     <w:p>
       <w:pPr>
         <w:pStyle w:val="Bibliography"/>
@@ -12784,7 +12867,7 @@
       <w:r>
         <w:t xml:space="preserve"> </w:t>
       </w:r>
-      <w:hyperlink r:id="rId106">
+      <w:hyperlink r:id="rId107">
         <w:r>
           <w:rPr>
             <w:rStyle w:val="Hyperlink"/>
@@ -12796,8 +12879,8 @@
         <w:t xml:space="preserve">.</w:t>
       </w:r>
     </w:p>
-    <w:bookmarkEnd w:id="107"/>
-    <w:bookmarkStart w:id="109" w:name="ref-lowengrub2010"/>
+    <w:bookmarkEnd w:id="108"/>
+    <w:bookmarkStart w:id="110" w:name="ref-lowengrub2010"/>
     <w:p>
       <w:pPr>
         <w:pStyle w:val="Bibliography"/>
@@ -12830,7 +12913,7 @@
       <w:r>
         <w:t xml:space="preserve"> </w:t>
       </w:r>
-      <w:hyperlink r:id="rId108">
+      <w:hyperlink r:id="rId109">
         <w:r>
           <w:rPr>
             <w:rStyle w:val="Hyperlink"/>
@@ -12842,8 +12925,8 @@
         <w:t xml:space="preserve">.</w:t>
       </w:r>
     </w:p>
-    <w:bookmarkEnd w:id="109"/>
-    <w:bookmarkStart w:id="111" w:name="ref-ma2018"/>
+    <w:bookmarkEnd w:id="110"/>
+    <w:bookmarkStart w:id="112" w:name="ref-ma2018"/>
     <w:p>
       <w:pPr>
         <w:pStyle w:val="Bibliography"/>
@@ -12876,7 +12959,7 @@
       <w:r>
         <w:t xml:space="preserve"> </w:t>
       </w:r>
-      <w:hyperlink r:id="rId110">
+      <w:hyperlink r:id="rId111">
         <w:r>
           <w:rPr>
             <w:rStyle w:val="Hyperlink"/>
@@ -12888,8 +12971,8 @@
         <w:t xml:space="preserve">.</w:t>
       </w:r>
     </w:p>
-    <w:bookmarkEnd w:id="111"/>
-    <w:bookmarkStart w:id="113" w:name="ref-majumdar2020"/>
+    <w:bookmarkEnd w:id="112"/>
+    <w:bookmarkStart w:id="114" w:name="ref-majumdar2020"/>
     <w:p>
       <w:pPr>
         <w:pStyle w:val="Bibliography"/>
@@ -12922,7 +13005,7 @@
       <w:r>
         <w:t xml:space="preserve"> </w:t>
       </w:r>
-      <w:hyperlink r:id="rId112">
+      <w:hyperlink r:id="rId113">
         <w:r>
           <w:rPr>
             <w:rStyle w:val="Hyperlink"/>
@@ -12934,8 +13017,8 @@
         <w:t xml:space="preserve">.</w:t>
       </w:r>
     </w:p>
-    <w:bookmarkEnd w:id="113"/>
-    <w:bookmarkStart w:id="115" w:name="ref-meza2008"/>
+    <w:bookmarkEnd w:id="114"/>
+    <w:bookmarkStart w:id="116" w:name="ref-meza2008"/>
     <w:p>
       <w:pPr>
         <w:pStyle w:val="Bibliography"/>
@@ -12968,7 +13051,7 @@
       <w:r>
         <w:t xml:space="preserve"> </w:t>
       </w:r>
-      <w:hyperlink r:id="rId114">
+      <w:hyperlink r:id="rId115">
         <w:r>
           <w:rPr>
             <w:rStyle w:val="Hyperlink"/>
@@ -12980,8 +13063,8 @@
         <w:t xml:space="preserve">.</w:t>
       </w:r>
     </w:p>
-    <w:bookmarkEnd w:id="115"/>
-    <w:bookmarkStart w:id="117" w:name="ref-nayak2020"/>
+    <w:bookmarkEnd w:id="116"/>
+    <w:bookmarkStart w:id="118" w:name="ref-nayak2020"/>
     <w:p>
       <w:pPr>
         <w:pStyle w:val="Bibliography"/>
@@ -13014,7 +13097,7 @@
       <w:r>
         <w:t xml:space="preserve"> </w:t>
       </w:r>
-      <w:hyperlink r:id="rId116">
+      <w:hyperlink r:id="rId117">
         <w:r>
           <w:rPr>
             <w:rStyle w:val="Hyperlink"/>
@@ -13026,8 +13109,8 @@
         <w:t xml:space="preserve">.</w:t>
       </w:r>
     </w:p>
-    <w:bookmarkEnd w:id="117"/>
-    <w:bookmarkStart w:id="119" w:name="ref-neves-e-castro2006"/>
+    <w:bookmarkEnd w:id="118"/>
+    <w:bookmarkStart w:id="120" w:name="ref-neves-e-castro2006"/>
     <w:p>
       <w:pPr>
         <w:pStyle w:val="Bibliography"/>
@@ -13060,7 +13143,7 @@
       <w:r>
         <w:t xml:space="preserve"> </w:t>
       </w:r>
-      <w:hyperlink r:id="rId118">
+      <w:hyperlink r:id="rId119">
         <w:r>
           <w:rPr>
             <w:rStyle w:val="Hyperlink"/>
@@ -13072,8 +13155,8 @@
         <w:t xml:space="preserve">.</w:t>
       </w:r>
     </w:p>
-    <w:bookmarkEnd w:id="119"/>
-    <w:bookmarkStart w:id="121" w:name="ref-pannuti2010"/>
+    <w:bookmarkEnd w:id="120"/>
+    <w:bookmarkStart w:id="122" w:name="ref-pannuti2010"/>
     <w:p>
       <w:pPr>
         <w:pStyle w:val="Bibliography"/>
@@ -13106,7 +13189,7 @@
       <w:r>
         <w:t xml:space="preserve"> </w:t>
       </w:r>
-      <w:hyperlink r:id="rId120">
+      <w:hyperlink r:id="rId121">
         <w:r>
           <w:rPr>
             <w:rStyle w:val="Hyperlink"/>
@@ -13118,8 +13201,8 @@
         <w:t xml:space="preserve">.</w:t>
       </w:r>
     </w:p>
-    <w:bookmarkEnd w:id="121"/>
-    <w:bookmarkStart w:id="123" w:name="ref-piccirillo2006"/>
+    <w:bookmarkEnd w:id="122"/>
+    <w:bookmarkStart w:id="124" w:name="ref-piccirillo2006"/>
     <w:p>
       <w:pPr>
         <w:pStyle w:val="Bibliography"/>
@@ -13152,7 +13235,7 @@
       <w:r>
         <w:t xml:space="preserve"> </w:t>
       </w:r>
-      <w:hyperlink r:id="rId122">
+      <w:hyperlink r:id="rId123">
         <w:r>
           <w:rPr>
             <w:rStyle w:val="Hyperlink"/>
@@ -13164,8 +13247,8 @@
         <w:t xml:space="preserve">.</w:t>
       </w:r>
     </w:p>
-    <w:bookmarkEnd w:id="123"/>
-    <w:bookmarkStart w:id="125" w:name="ref-reya2001"/>
+    <w:bookmarkEnd w:id="124"/>
+    <w:bookmarkStart w:id="126" w:name="ref-reya2001"/>
     <w:p>
       <w:pPr>
         <w:pStyle w:val="Bibliography"/>
@@ -13198,7 +13281,7 @@
       <w:r>
         <w:t xml:space="preserve"> </w:t>
       </w:r>
-      <w:hyperlink r:id="rId124">
+      <w:hyperlink r:id="rId125">
         <w:r>
           <w:rPr>
             <w:rStyle w:val="Hyperlink"/>
@@ -13210,8 +13293,8 @@
         <w:t xml:space="preserve">.</w:t>
       </w:r>
     </w:p>
-    <w:bookmarkEnd w:id="125"/>
-    <w:bookmarkStart w:id="127" w:name="ref-ricci-vitiani2007"/>
+    <w:bookmarkEnd w:id="126"/>
+    <w:bookmarkStart w:id="128" w:name="ref-ricci-vitiani2007"/>
     <w:p>
       <w:pPr>
         <w:pStyle w:val="Bibliography"/>
@@ -13244,7 +13327,7 @@
       <w:r>
         <w:t xml:space="preserve"> </w:t>
       </w:r>
-      <w:hyperlink r:id="rId126">
+      <w:hyperlink r:id="rId127">
         <w:r>
           <w:rPr>
             <w:rStyle w:val="Hyperlink"/>
@@ -13256,8 +13339,8 @@
         <w:t xml:space="preserve">.</w:t>
       </w:r>
     </w:p>
-    <w:bookmarkEnd w:id="127"/>
-    <w:bookmarkStart w:id="129" w:name="ref-rich2007"/>
+    <w:bookmarkEnd w:id="128"/>
+    <w:bookmarkStart w:id="130" w:name="ref-rich2007"/>
     <w:p>
       <w:pPr>
         <w:pStyle w:val="Bibliography"/>
@@ -13290,7 +13373,7 @@
       <w:r>
         <w:t xml:space="preserve"> </w:t>
       </w:r>
-      <w:hyperlink r:id="rId128">
+      <w:hyperlink r:id="rId129">
         <w:r>
           <w:rPr>
             <w:rStyle w:val="Hyperlink"/>
@@ -13302,8 +13385,8 @@
         <w:t xml:space="preserve">.</w:t>
       </w:r>
     </w:p>
-    <w:bookmarkEnd w:id="129"/>
-    <w:bookmarkStart w:id="131" w:name="ref-schonberg2014"/>
+    <w:bookmarkEnd w:id="130"/>
+    <w:bookmarkStart w:id="132" w:name="ref-schonberg2014"/>
     <w:p>
       <w:pPr>
         <w:pStyle w:val="Bibliography"/>
@@ -13336,7 +13419,7 @@
       <w:r>
         <w:t xml:space="preserve"> </w:t>
       </w:r>
-      <w:hyperlink r:id="rId130">
+      <w:hyperlink r:id="rId131">
         <w:r>
           <w:rPr>
             <w:rStyle w:val="Hyperlink"/>
@@ -13348,8 +13431,8 @@
         <w:t xml:space="preserve">.</w:t>
       </w:r>
     </w:p>
-    <w:bookmarkEnd w:id="131"/>
-    <w:bookmarkStart w:id="132" w:name="ref-singh2003"/>
+    <w:bookmarkEnd w:id="132"/>
+    <w:bookmarkStart w:id="133" w:name="ref-singh2003"/>
     <w:p>
       <w:pPr>
         <w:pStyle w:val="Bibliography"/>
@@ -13380,8 +13463,8 @@
         <w:t xml:space="preserve">63 (18): 5821–28.</w:t>
       </w:r>
     </w:p>
-    <w:bookmarkEnd w:id="132"/>
-    <w:bookmarkStart w:id="134" w:name="ref-singh2004"/>
+    <w:bookmarkEnd w:id="133"/>
+    <w:bookmarkStart w:id="135" w:name="ref-singh2004"/>
     <w:p>
       <w:pPr>
         <w:pStyle w:val="Bibliography"/>
@@ -13414,7 +13497,7 @@
       <w:r>
         <w:t xml:space="preserve"> </w:t>
       </w:r>
-      <w:hyperlink r:id="rId133">
+      <w:hyperlink r:id="rId134">
         <w:r>
           <w:rPr>
             <w:rStyle w:val="Hyperlink"/>
@@ -13426,8 +13509,8 @@
         <w:t xml:space="preserve">.</w:t>
       </w:r>
     </w:p>
-    <w:bookmarkEnd w:id="134"/>
-    <w:bookmarkStart w:id="136" w:name="ref-sweeney1995"/>
+    <w:bookmarkEnd w:id="135"/>
+    <w:bookmarkStart w:id="137" w:name="ref-sweeney1995"/>
     <w:p>
       <w:pPr>
         <w:pStyle w:val="Bibliography"/>
@@ -13460,7 +13543,7 @@
       <w:r>
         <w:t xml:space="preserve"> </w:t>
       </w:r>
-      <w:hyperlink r:id="rId135">
+      <w:hyperlink r:id="rId136">
         <w:r>
           <w:rPr>
             <w:rStyle w:val="Hyperlink"/>
@@ -13472,8 +13555,8 @@
         <w:t xml:space="preserve">.</w:t>
       </w:r>
     </w:p>
-    <w:bookmarkEnd w:id="136"/>
-    <w:bookmarkStart w:id="138" w:name="ref-taipale2001"/>
+    <w:bookmarkEnd w:id="137"/>
+    <w:bookmarkStart w:id="139" w:name="ref-taipale2001"/>
     <w:p>
       <w:pPr>
         <w:pStyle w:val="Bibliography"/>
@@ -13506,7 +13589,7 @@
       <w:r>
         <w:t xml:space="preserve"> </w:t>
       </w:r>
-      <w:hyperlink r:id="rId137">
+      <w:hyperlink r:id="rId138">
         <w:r>
           <w:rPr>
             <w:rStyle w:val="Hyperlink"/>
@@ -13518,8 +13601,8 @@
         <w:t xml:space="preserve">.</w:t>
       </w:r>
     </w:p>
-    <w:bookmarkEnd w:id="138"/>
-    <w:bookmarkStart w:id="140" w:name="ref-tang2021"/>
+    <w:bookmarkEnd w:id="139"/>
+    <w:bookmarkStart w:id="141" w:name="ref-tang2021"/>
     <w:p>
       <w:pPr>
         <w:pStyle w:val="Bibliography"/>
@@ -13552,7 +13635,7 @@
       <w:r>
         <w:t xml:space="preserve"> </w:t>
       </w:r>
-      <w:hyperlink r:id="rId139">
+      <w:hyperlink r:id="rId140">
         <w:r>
           <w:rPr>
             <w:rStyle w:val="Hyperlink"/>
@@ -13564,8 +13647,8 @@
         <w:t xml:space="preserve">.</w:t>
       </w:r>
     </w:p>
-    <w:bookmarkEnd w:id="140"/>
-    <w:bookmarkStart w:id="142" w:name="ref-turner2009"/>
+    <w:bookmarkEnd w:id="141"/>
+    <w:bookmarkStart w:id="143" w:name="ref-turner2009"/>
     <w:p>
       <w:pPr>
         <w:pStyle w:val="Bibliography"/>
@@ -13598,7 +13681,7 @@
       <w:r>
         <w:t xml:space="preserve"> </w:t>
       </w:r>
-      <w:hyperlink r:id="rId141">
+      <w:hyperlink r:id="rId142">
         <w:r>
           <w:rPr>
             <w:rStyle w:val="Hyperlink"/>
@@ -13610,8 +13693,8 @@
         <w:t xml:space="preserve">.</w:t>
       </w:r>
     </w:p>
-    <w:bookmarkEnd w:id="142"/>
-    <w:bookmarkStart w:id="144" w:name="ref-weiss2017a"/>
+    <w:bookmarkEnd w:id="143"/>
+    <w:bookmarkStart w:id="145" w:name="ref-weiss2017a"/>
     <w:p>
       <w:pPr>
         <w:pStyle w:val="Bibliography"/>
@@ -13644,7 +13727,7 @@
       <w:r>
         <w:t xml:space="preserve"> </w:t>
       </w:r>
-      <w:hyperlink r:id="rId143">
+      <w:hyperlink r:id="rId144">
         <w:r>
           <w:rPr>
             <w:rStyle w:val="Hyperlink"/>
@@ -13656,8 +13739,8 @@
         <w:t xml:space="preserve">.</w:t>
       </w:r>
     </w:p>
-    <w:bookmarkEnd w:id="144"/>
-    <w:bookmarkStart w:id="146" w:name="ref-yan2016"/>
+    <w:bookmarkEnd w:id="145"/>
+    <w:bookmarkStart w:id="147" w:name="ref-yan2016"/>
     <w:p>
       <w:pPr>
         <w:pStyle w:val="Bibliography"/>
@@ -13690,7 +13773,7 @@
       <w:r>
         <w:t xml:space="preserve"> </w:t>
       </w:r>
-      <w:hyperlink r:id="rId145">
+      <w:hyperlink r:id="rId146">
         <w:r>
           <w:rPr>
             <w:rStyle w:val="Hyperlink"/>
@@ -13702,8 +13785,8 @@
         <w:t xml:space="preserve">.</w:t>
       </w:r>
     </w:p>
-    <w:bookmarkEnd w:id="146"/>
-    <w:bookmarkStart w:id="148" w:name="ref-youssefpour2012"/>
+    <w:bookmarkEnd w:id="147"/>
+    <w:bookmarkStart w:id="149" w:name="ref-youssefpour2012"/>
     <w:p>
       <w:pPr>
         <w:pStyle w:val="Bibliography"/>
@@ -13736,7 +13819,7 @@
       <w:r>
         <w:t xml:space="preserve"> </w:t>
       </w:r>
-      <w:hyperlink r:id="rId147">
+      <w:hyperlink r:id="rId148">
         <w:r>
           <w:rPr>
             <w:rStyle w:val="Hyperlink"/>
@@ -13748,9 +13831,9 @@
         <w:t xml:space="preserve">.</w:t>
       </w:r>
     </w:p>
-    <w:bookmarkEnd w:id="148"/>
     <w:bookmarkEnd w:id="149"/>
     <w:bookmarkEnd w:id="150"/>
+    <w:bookmarkEnd w:id="151"/>
     <w:sectPr/>
   </w:body>
 </w:document>

</xml_diff>

<commit_message>
some modifications to the title page in the PDF
</commit_message>
<xml_diff>
--- a/docs/Second-year-progress-review.docx
+++ b/docs/Second-year-progress-review.docx
@@ -47,7 +47,19 @@
         <w:pStyle w:val="Date"/>
       </w:pPr>
       <w:r>
-        <w:t xml:space="preserve">2024-09-03</w:t>
+        <w:t xml:space="preserve">September</w:t>
+      </w:r>
+      <w:r>
+        <w:t xml:space="preserve"> </w:t>
+      </w:r>
+      <w:r>
+        <w:t xml:space="preserve">3,</w:t>
+      </w:r>
+      <w:r>
+        <w:t xml:space="preserve"> </w:t>
+      </w:r>
+      <w:r>
+        <w:t xml:space="preserve">2024</w:t>
       </w:r>
     </w:p>
     <w:sdt>

</xml_diff>

<commit_message>
correct date and add doi to preprint section
</commit_message>
<xml_diff>
--- a/docs/Second-year-progress-review.docx
+++ b/docs/Second-year-progress-review.docx
@@ -11934,7 +11934,7 @@
     <w:bookmarkEnd w:id="64"/>
     <w:bookmarkEnd w:id="65"/>
     <w:bookmarkEnd w:id="66"/>
-    <w:bookmarkStart w:id="180" w:name="X4d695ffd6bdd30b24e7bcde2fb703ba293f647d"/>
+    <w:bookmarkStart w:id="179" w:name="X4d695ffd6bdd30b24e7bcde2fb703ba293f647d"/>
     <w:p>
       <w:pPr>
         <w:pStyle w:val="Heading1"/>
@@ -12073,40 +12073,7 @@
         <w:br/>
       </w:r>
     </w:p>
-    <w:p>
-      <w:pPr>
-        <w:pStyle w:val="BodyText"/>
-      </w:pPr>
-      <w:r>
-        <w:t xml:space="preserve">This is the preprint it constitutes a substantial piece of work that will contribute to my thesis. The preprint can be found</w:t>
-      </w:r>
-      <w:r>
-        <w:t xml:space="preserve"> </w:t>
-      </w:r>
-      <w:hyperlink r:id="rId67">
-        <w:r>
-          <w:rPr>
-            <w:rStyle w:val="Hyperlink"/>
-          </w:rPr>
-          <w:t xml:space="preserve">here</w:t>
-        </w:r>
-      </w:hyperlink>
-      <w:r>
-        <w:t xml:space="preserve"> </w:t>
-      </w:r>
-      <w:r>
-        <w:t xml:space="preserve">on bioR</w:t>
-      </w:r>
-      <m:oMath>
-        <m:r>
-          <m:t>χ</m:t>
-        </m:r>
-      </m:oMath>
-      <w:r>
-        <w:t xml:space="preserve">iv.</w:t>
-      </w:r>
-    </w:p>
-    <w:bookmarkStart w:id="68" w:name="sec-introduction"/>
+    <w:bookmarkStart w:id="67" w:name="sec-introduction"/>
     <w:p>
       <w:pPr>
         <w:pStyle w:val="Heading2"/>
@@ -12484,8 +12451,8 @@
         <w:t xml:space="preserve">approach to glioblastoma and its proposed treatment with BMP4-AMSCs.</w:t>
       </w:r>
     </w:p>
-    <w:bookmarkEnd w:id="68"/>
-    <w:bookmarkStart w:id="86" w:name="sec-materials-methods"/>
+    <w:bookmarkEnd w:id="67"/>
+    <w:bookmarkStart w:id="85" w:name="sec-materials-methods"/>
     <w:p>
       <w:pPr>
         <w:pStyle w:val="Heading2"/>
@@ -12568,7 +12535,7 @@
         <w:t xml:space="preserve">we model differentiation therapy as decreasing the propensity for self-renewal of GSCs.</w:t>
       </w:r>
     </w:p>
-    <w:bookmarkStart w:id="70" w:name="sec-pre-clinical-data"/>
+    <w:bookmarkStart w:id="69" w:name="sec-pre-clinical-data"/>
     <w:p>
       <w:pPr>
         <w:pStyle w:val="Heading3"/>
@@ -12624,7 +12591,7 @@
       <w:pPr>
         <w:pStyle w:val="BodyText"/>
       </w:pPr>
-      <w:bookmarkStart w:id="69" w:name="eq-DLQ"/>
+      <w:bookmarkStart w:id="68" w:name="eq-DLQ"/>
       <m:oMathPara>
         <m:oMathParaPr>
           <m:jc m:val="center"/>
@@ -12814,7 +12781,7 @@
           </m:d>
         </m:oMath>
       </m:oMathPara>
-      <w:bookmarkEnd w:id="69"/>
+      <w:bookmarkEnd w:id="68"/>
     </w:p>
     <w:p>
       <w:pPr>
@@ -13019,8 +12986,8 @@
         <w:t xml:space="preserve">.</w:t>
       </w:r>
     </w:p>
-    <w:bookmarkEnd w:id="70"/>
-    <w:bookmarkStart w:id="85" w:name="sec-model-assumptions"/>
+    <w:bookmarkEnd w:id="69"/>
+    <w:bookmarkStart w:id="84" w:name="sec-model-assumptions"/>
     <w:p>
       <w:pPr>
         <w:pStyle w:val="Heading3"/>
@@ -13215,7 +13182,7 @@
       <w:pPr>
         <w:pStyle w:val="BodyText"/>
       </w:pPr>
-      <w:bookmarkStart w:id="71" w:name="eq-gsc-model"/>
+      <w:bookmarkStart w:id="70" w:name="eq-gsc-model"/>
       <m:oMathPara>
         <m:oMathParaPr>
           <m:jc m:val="center"/>
@@ -14618,7 +14585,7 @@
           </m:d>
         </m:oMath>
       </m:oMathPara>
-      <w:bookmarkEnd w:id="71"/>
+      <w:bookmarkEnd w:id="70"/>
     </w:p>
     <w:p>
       <w:pPr>
@@ -14986,7 +14953,7 @@
       <w:tr>
         <w:tc>
           <w:tcPr/>
-          <w:bookmarkStart w:id="75" w:name="fig-model_schematic"/>
+          <w:bookmarkStart w:id="74" w:name="fig-model_schematic"/>
           <w:p>
             <w:pPr>
               <w:pStyle w:val="Compact"/>
@@ -14997,18 +14964,18 @@
                 <wp:inline>
                   <wp:extent cx="5334000" cy="1728216"/>
                   <wp:effectExtent b="0" l="0" r="0" t="0"/>
-                  <wp:docPr descr="" title="" id="73" name="Picture"/>
+                  <wp:docPr descr="" title="" id="72" name="Picture"/>
                   <a:graphic>
                     <a:graphicData uri="http://schemas.openxmlformats.org/drawingml/2006/picture">
                       <pic:pic>
                         <pic:nvPicPr>
-                          <pic:cNvPr descr="images/model_schema.png" id="74" name="Picture"/>
+                          <pic:cNvPr descr="images/model_schema.png" id="73" name="Picture"/>
                           <pic:cNvPicPr>
                             <a:picLocks noChangeArrowheads="1" noChangeAspect="1"/>
                           </pic:cNvPicPr>
                         </pic:nvPicPr>
                         <pic:blipFill>
-                          <a:blip r:embed="rId72"/>
+                          <a:blip r:embed="rId71"/>
                           <a:stretch>
                             <a:fillRect/>
                           </a:stretch>
@@ -15107,11 +15074,11 @@
               <w:t xml:space="preserve">. (created with BioRender.com)</w:t>
             </w:r>
           </w:p>
-          <w:bookmarkEnd w:id="75"/>
+          <w:bookmarkEnd w:id="74"/>
         </w:tc>
       </w:tr>
     </w:tbl>
-    <w:bookmarkStart w:id="77" w:name="sec-differentiation-therapy"/>
+    <w:bookmarkStart w:id="76" w:name="sec-differentiation-therapy"/>
     <w:p>
       <w:pPr>
         <w:pStyle w:val="Heading4"/>
@@ -15132,7 +15099,7 @@
       <w:pPr>
         <w:pStyle w:val="BodyText"/>
       </w:pPr>
-      <w:bookmarkStart w:id="76" w:name="eq-AMSC-BMP4-model"/>
+      <w:bookmarkStart w:id="75" w:name="eq-AMSC-BMP4-model"/>
       <m:oMathPara>
         <m:oMathParaPr>
           <m:jc m:val="center"/>
@@ -15528,7 +15495,7 @@
           </m:d>
         </m:oMath>
       </m:oMathPara>
-      <w:bookmarkEnd w:id="76"/>
+      <w:bookmarkEnd w:id="75"/>
     </w:p>
     <w:p>
       <w:pPr>
@@ -15646,8 +15613,8 @@
         <w:t xml:space="preserve">.</w:t>
       </w:r>
     </w:p>
-    <w:bookmarkEnd w:id="77"/>
-    <w:bookmarkStart w:id="79" w:name="sec-BMP4-model"/>
+    <w:bookmarkEnd w:id="76"/>
+    <w:bookmarkStart w:id="78" w:name="sec-BMP4-model"/>
     <w:p>
       <w:pPr>
         <w:pStyle w:val="Heading4"/>
@@ -15729,7 +15696,7 @@
       <w:pPr>
         <w:pStyle w:val="BodyText"/>
       </w:pPr>
-      <w:bookmarkStart w:id="78" w:name="eq-Ps"/>
+      <w:bookmarkStart w:id="77" w:name="eq-Ps"/>
       <m:oMathPara>
         <m:oMathParaPr>
           <m:jc m:val="center"/>
@@ -15910,7 +15877,7 @@
           </m:d>
         </m:oMath>
       </m:oMathPara>
-      <w:bookmarkEnd w:id="78"/>
+      <w:bookmarkEnd w:id="77"/>
     </w:p>
     <w:p>
       <w:pPr>
@@ -16154,8 +16121,8 @@
         <w:t xml:space="preserve">.</w:t>
       </w:r>
     </w:p>
-    <w:bookmarkEnd w:id="79"/>
-    <w:bookmarkStart w:id="82" w:name="sec-RT-model"/>
+    <w:bookmarkEnd w:id="78"/>
+    <w:bookmarkStart w:id="81" w:name="sec-RT-model"/>
     <w:p>
       <w:pPr>
         <w:pStyle w:val="Heading4"/>
@@ -16239,7 +16206,7 @@
       <w:pPr>
         <w:pStyle w:val="BodyText"/>
       </w:pPr>
-      <w:bookmarkStart w:id="80" w:name="eq-LQ-model"/>
+      <w:bookmarkStart w:id="79" w:name="eq-LQ-model"/>
       <m:oMathPara>
         <m:oMathParaPr>
           <m:jc m:val="center"/>
@@ -16370,7 +16337,7 @@
           </m:d>
         </m:oMath>
       </m:oMathPara>
-      <w:bookmarkEnd w:id="80"/>
+      <w:bookmarkEnd w:id="79"/>
     </w:p>
     <w:p>
       <w:pPr>
@@ -16574,7 +16541,7 @@
       <w:pPr>
         <w:pStyle w:val="BodyText"/>
       </w:pPr>
-      <w:bookmarkStart w:id="81" w:name="eq-radiation_model"/>
+      <w:bookmarkStart w:id="80" w:name="eq-radiation_model"/>
       <m:oMathPara>
         <m:oMathParaPr>
           <m:jc m:val="center"/>
@@ -16960,10 +16927,10 @@
           </m:d>
         </m:oMath>
       </m:oMathPara>
-      <w:bookmarkEnd w:id="81"/>
-    </w:p>
-    <w:bookmarkEnd w:id="82"/>
-    <w:bookmarkStart w:id="84" w:name="sec-resection-model"/>
+      <w:bookmarkEnd w:id="80"/>
+    </w:p>
+    <w:bookmarkEnd w:id="81"/>
+    <w:bookmarkStart w:id="83" w:name="sec-resection-model"/>
     <w:p>
       <w:pPr>
         <w:pStyle w:val="Heading4"/>
@@ -16984,7 +16951,7 @@
       <w:pPr>
         <w:pStyle w:val="BodyText"/>
       </w:pPr>
-      <w:bookmarkStart w:id="83" w:name="eq-resection_model"/>
+      <w:bookmarkStart w:id="82" w:name="eq-resection_model"/>
       <m:oMathPara>
         <m:oMathParaPr>
           <m:jc m:val="center"/>
@@ -17238,7 +17205,7 @@
           </m:d>
         </m:oMath>
       </m:oMathPara>
-      <w:bookmarkEnd w:id="83"/>
+      <w:bookmarkEnd w:id="82"/>
     </w:p>
     <w:p>
       <w:pPr>
@@ -17353,10 +17320,10 @@
         <w:t xml:space="preserve">.</w:t>
       </w:r>
     </w:p>
+    <w:bookmarkEnd w:id="83"/>
     <w:bookmarkEnd w:id="84"/>
     <w:bookmarkEnd w:id="85"/>
-    <w:bookmarkEnd w:id="86"/>
-    <w:bookmarkStart w:id="178" w:name="sec-results"/>
+    <w:bookmarkStart w:id="177" w:name="sec-results"/>
     <w:p>
       <w:pPr>
         <w:pStyle w:val="Heading2"/>
@@ -17373,7 +17340,7 @@
         <w:t xml:space="preserve">We explore the model for a range of different parameter values to help us identify possible strategies for patient selection in early phase clinical trials of BMP4 therapy, as well as explore different delivery schedules, to increase the likelihood of observing successful clinical trials. We parameterise our model to 5 GBM cell lines where we have known doubling times, radiotherapy response, and exposure to BMP4. This allows us to estimate reasonable values of sensitivity to BMP4. We develop a virtual clinical trial pipeline that allows us to assess the likelihood of observing a successful trial for different patient populations.</w:t>
       </w:r>
     </w:p>
-    <w:bookmarkStart w:id="104" w:name="sec-simulating-RT-experiments"/>
+    <w:bookmarkStart w:id="103" w:name="sec-simulating-RT-experiments"/>
     <w:p>
       <w:pPr>
         <w:pStyle w:val="Heading3"/>
@@ -17534,7 +17501,7 @@
         <w:t xml:space="preserve">which shows that GBM1a, QNS657 and QNS120 are sensitive to BMP4 while QNS315 and QNS108 are resistant to BMP4 treatment.</w:t>
       </w:r>
     </w:p>
-    <w:bookmarkStart w:id="102" w:name="fig-days_gained_example_sim"/>
+    <w:bookmarkStart w:id="101" w:name="fig-days_gained_example_sim"/>
     <w:tbl>
       <w:tblPr>
         <w:tblStyle w:val="Table"/>
@@ -17562,31 +17529,31 @@
             <w:tr>
               <w:tc>
                 <w:tcPr/>
-                <w:bookmarkStart w:id="91" w:name="fig-sim_RT_assay_GBM1a"/>
+                <w:bookmarkStart w:id="90" w:name="fig-sim_RT_assay_GBM1a"/>
                 <w:p>
                   <w:pPr>
                     <w:pStyle w:val="Compact"/>
                     <w:jc w:val="center"/>
                     <w:jc w:val="left"/>
                   </w:pPr>
-                  <w:bookmarkStart w:id="90" w:name="fig-sim_RT_assay_GBM1a"/>
+                  <w:bookmarkStart w:id="89" w:name="fig-sim_RT_assay_GBM1a"/>
                   <w:r>
                     <w:drawing>
                       <wp:inline>
                         <wp:extent cx="2971800" cy="2228850"/>
                         <wp:effectExtent b="0" l="0" r="0" t="0"/>
-                        <wp:docPr descr="" title="" id="88" name="Picture"/>
+                        <wp:docPr descr="" title="" id="87" name="Picture"/>
                         <a:graphic>
                           <a:graphicData uri="http://schemas.openxmlformats.org/drawingml/2006/picture">
                             <pic:pic>
                               <pic:nvPicPr>
-                                <pic:cNvPr descr="images/png/simulated_RT_assay_GBM1a.png" id="89" name="Picture"/>
+                                <pic:cNvPr descr="images/png/simulated_RT_assay_GBM1a.png" id="88" name="Picture"/>
                                 <pic:cNvPicPr>
                                   <a:picLocks noChangeArrowheads="1" noChangeAspect="1"/>
                                 </pic:cNvPicPr>
                               </pic:nvPicPr>
                               <pic:blipFill>
-                                <a:blip r:embed="rId87"/>
+                                <a:blip r:embed="rId86"/>
                                 <a:stretch>
                                   <a:fillRect/>
                                 </a:stretch>
@@ -17612,7 +17579,7 @@
                       </wp:inline>
                     </w:drawing>
                   </w:r>
-                  <w:bookmarkEnd w:id="90"/>
+                  <w:bookmarkEnd w:id="89"/>
                 </w:p>
                 <w:p>
                   <w:pPr>
@@ -17628,7 +17595,7 @@
                     <w:t xml:space="preserve">(a)</w:t>
                   </w:r>
                 </w:p>
-                <w:bookmarkEnd w:id="91"/>
+                <w:bookmarkEnd w:id="90"/>
               </w:tc>
             </w:tr>
           </w:tbl>
@@ -17678,31 +17645,31 @@
             <w:tr>
               <w:tc>
                 <w:tcPr/>
-                <w:bookmarkStart w:id="96" w:name="fig-sim_dose_response_GBM1a"/>
+                <w:bookmarkStart w:id="95" w:name="fig-sim_dose_response_GBM1a"/>
                 <w:p>
                   <w:pPr>
                     <w:pStyle w:val="Compact"/>
                     <w:jc w:val="center"/>
                     <w:jc w:val="left"/>
                   </w:pPr>
-                  <w:bookmarkStart w:id="95" w:name="fig-sim_dose_response_GBM1a"/>
+                  <w:bookmarkStart w:id="94" w:name="fig-sim_dose_response_GBM1a"/>
                   <w:r>
                     <w:drawing>
                       <wp:inline>
                         <wp:extent cx="5334000" cy="4000500"/>
                         <wp:effectExtent b="0" l="0" r="0" t="0"/>
-                        <wp:docPr descr="" title="" id="93" name="Picture"/>
+                        <wp:docPr descr="" title="" id="92" name="Picture"/>
                         <a:graphic>
                           <a:graphicData uri="http://schemas.openxmlformats.org/drawingml/2006/picture">
                             <pic:pic>
                               <pic:nvPicPr>
-                                <pic:cNvPr descr="images/png/simulated_dose_response_GBM1a.png" id="94" name="Picture"/>
+                                <pic:cNvPr descr="images/png/simulated_dose_response_GBM1a.png" id="93" name="Picture"/>
                                 <pic:cNvPicPr>
                                   <a:picLocks noChangeArrowheads="1" noChangeAspect="1"/>
                                 </pic:cNvPicPr>
                               </pic:nvPicPr>
                               <pic:blipFill>
-                                <a:blip r:embed="rId92"/>
+                                <a:blip r:embed="rId91"/>
                                 <a:stretch>
                                   <a:fillRect/>
                                 </a:stretch>
@@ -17728,7 +17695,7 @@
                       </wp:inline>
                     </w:drawing>
                   </w:r>
-                  <w:bookmarkEnd w:id="95"/>
+                  <w:bookmarkEnd w:id="94"/>
                 </w:p>
                 <w:p>
                   <w:pPr>
@@ -17744,7 +17711,7 @@
                     <w:t xml:space="preserve">(b)</w:t>
                   </w:r>
                 </w:p>
-                <w:bookmarkEnd w:id="96"/>
+                <w:bookmarkEnd w:id="95"/>
               </w:tc>
             </w:tr>
           </w:tbl>
@@ -17812,31 +17779,31 @@
             <w:tr>
               <w:tc>
                 <w:tcPr/>
-                <w:bookmarkStart w:id="101" w:name="fig-psi_values_visualised"/>
+                <w:bookmarkStart w:id="100" w:name="fig-psi_values_visualised"/>
                 <w:p>
                   <w:pPr>
                     <w:pStyle w:val="Compact"/>
                     <w:jc w:val="center"/>
                     <w:jc w:val="left"/>
                   </w:pPr>
-                  <w:bookmarkStart w:id="100" w:name="fig-psi_values_visualised"/>
+                  <w:bookmarkStart w:id="99" w:name="fig-psi_values_visualised"/>
                   <w:r>
                     <w:drawing>
                       <wp:inline>
                         <wp:extent cx="5334000" cy="3111500"/>
                         <wp:effectExtent b="0" l="0" r="0" t="0"/>
-                        <wp:docPr descr="" title="" id="98" name="Picture"/>
+                        <wp:docPr descr="" title="" id="97" name="Picture"/>
                         <a:graphic>
                           <a:graphicData uri="http://schemas.openxmlformats.org/drawingml/2006/picture">
                             <pic:pic>
                               <pic:nvPicPr>
-                                <pic:cNvPr descr="images/png/psi_values_visualised.png" id="99" name="Picture"/>
+                                <pic:cNvPr descr="images/png/psi_values_visualised.png" id="98" name="Picture"/>
                                 <pic:cNvPicPr>
                                   <a:picLocks noChangeArrowheads="1" noChangeAspect="1"/>
                                 </pic:cNvPicPr>
                               </pic:nvPicPr>
                               <pic:blipFill>
-                                <a:blip r:embed="rId97"/>
+                                <a:blip r:embed="rId96"/>
                                 <a:stretch>
                                   <a:fillRect/>
                                 </a:stretch>
@@ -17862,7 +17829,7 @@
                       </wp:inline>
                     </w:drawing>
                   </w:r>
-                  <w:bookmarkEnd w:id="100"/>
+                  <w:bookmarkEnd w:id="99"/>
                 </w:p>
                 <w:p>
                   <w:pPr>
@@ -17878,7 +17845,7 @@
                     <w:t xml:space="preserve">(c)</w:t>
                   </w:r>
                 </w:p>
-                <w:bookmarkEnd w:id="101"/>
+                <w:bookmarkEnd w:id="100"/>
               </w:tc>
             </w:tr>
           </w:tbl>
@@ -17923,7 +17890,7 @@
         <w:t xml:space="preserve">.</w:t>
       </w:r>
     </w:p>
-    <w:bookmarkEnd w:id="102"/>
+    <w:bookmarkEnd w:id="101"/>
     <w:p>
       <w:pPr>
         <w:pStyle w:val="BodyText"/>
@@ -17945,7 +17912,7 @@
       <w:tr>
         <w:tc>
           <w:tcPr/>
-          <w:bookmarkStart w:id="103" w:name="tbl-RT-data"/>
+          <w:bookmarkStart w:id="102" w:name="tbl-RT-data"/>
           <w:p>
             <w:pPr>
               <w:jc w:val="center"/>
@@ -18500,13 +18467,13 @@
               </w:tc>
             </w:tr>
           </w:tbl>
-          <w:bookmarkEnd w:id="103"/>
+          <w:bookmarkEnd w:id="102"/>
           <w:p/>
         </w:tc>
       </w:tr>
     </w:tbl>
-    <w:bookmarkEnd w:id="104"/>
-    <w:bookmarkStart w:id="117" w:name="sec-model-sims"/>
+    <w:bookmarkEnd w:id="103"/>
+    <w:bookmarkStart w:id="116" w:name="sec-model-sims"/>
     <w:p>
       <w:pPr>
         <w:pStyle w:val="Heading3"/>
@@ -18681,7 +18648,7 @@
       <w:tr>
         <w:tc>
           <w:tcPr/>
-          <w:bookmarkStart w:id="105" w:name="tbl-params"/>
+          <w:bookmarkStart w:id="104" w:name="tbl-params"/>
           <w:p>
             <w:pPr>
               <w:jc w:val="center"/>
@@ -19665,7 +19632,7 @@
               </w:tc>
             </w:tr>
           </w:tbl>
-          <w:bookmarkEnd w:id="105"/>
+          <w:bookmarkEnd w:id="104"/>
           <w:p/>
         </w:tc>
       </w:tr>
@@ -19678,7 +19645,7 @@
         <w:t xml:space="preserve"> </w:t>
       </w:r>
     </w:p>
-    <w:bookmarkStart w:id="116" w:name="fig-effect_BMP4"/>
+    <w:bookmarkStart w:id="115" w:name="fig-effect_BMP4"/>
     <w:tbl>
       <w:tblPr>
         <w:tblStyle w:val="Table"/>
@@ -19706,31 +19673,31 @@
             <w:tr>
               <w:tc>
                 <w:tcPr/>
-                <w:bookmarkStart w:id="110" w:name="fig-example_sims"/>
+                <w:bookmarkStart w:id="109" w:name="fig-example_sims"/>
                 <w:p>
                   <w:pPr>
                     <w:pStyle w:val="Compact"/>
                     <w:jc w:val="center"/>
                     <w:jc w:val="left"/>
                   </w:pPr>
-                  <w:bookmarkStart w:id="109" w:name="fig-example_sims"/>
+                  <w:bookmarkStart w:id="108" w:name="fig-example_sims"/>
                   <w:r>
                     <w:drawing>
                       <wp:inline>
                         <wp:extent cx="2971800" cy="2244884"/>
                         <wp:effectExtent b="0" l="0" r="0" t="0"/>
-                        <wp:docPr descr="" title="" id="107" name="Picture"/>
+                        <wp:docPr descr="" title="" id="106" name="Picture"/>
                         <a:graphic>
                           <a:graphicData uri="http://schemas.openxmlformats.org/drawingml/2006/picture">
                             <pic:pic>
                               <pic:nvPicPr>
-                                <pic:cNvPr descr="images/png/example_sims.png" id="108" name="Picture"/>
+                                <pic:cNvPr descr="images/png/example_sims.png" id="107" name="Picture"/>
                                 <pic:cNvPicPr>
                                   <a:picLocks noChangeArrowheads="1" noChangeAspect="1"/>
                                 </pic:cNvPicPr>
                               </pic:nvPicPr>
                               <pic:blipFill>
-                                <a:blip r:embed="rId106"/>
+                                <a:blip r:embed="rId105"/>
                                 <a:stretch>
                                   <a:fillRect/>
                                 </a:stretch>
@@ -19756,7 +19723,7 @@
                       </wp:inline>
                     </w:drawing>
                   </w:r>
-                  <w:bookmarkEnd w:id="109"/>
+                  <w:bookmarkEnd w:id="108"/>
                 </w:p>
                 <w:p>
                   <w:pPr>
@@ -19772,7 +19739,7 @@
                     <w:t xml:space="preserve">(a)</w:t>
                   </w:r>
                 </w:p>
-                <w:bookmarkEnd w:id="110"/>
+                <w:bookmarkEnd w:id="109"/>
               </w:tc>
             </w:tr>
           </w:tbl>
@@ -19822,31 +19789,31 @@
             <w:tr>
               <w:tc>
                 <w:tcPr/>
-                <w:bookmarkStart w:id="115" w:name="fig-days_gained"/>
+                <w:bookmarkStart w:id="114" w:name="fig-days_gained"/>
                 <w:p>
                   <w:pPr>
                     <w:pStyle w:val="Compact"/>
                     <w:jc w:val="center"/>
                     <w:jc w:val="left"/>
                   </w:pPr>
-                  <w:bookmarkStart w:id="114" w:name="fig-days_gained"/>
+                  <w:bookmarkStart w:id="113" w:name="fig-days_gained"/>
                   <w:r>
                     <w:drawing>
                       <wp:inline>
                         <wp:extent cx="2971800" cy="2971800"/>
                         <wp:effectExtent b="0" l="0" r="0" t="0"/>
-                        <wp:docPr descr="" title="" id="112" name="Picture"/>
+                        <wp:docPr descr="" title="" id="111" name="Picture"/>
                         <a:graphic>
                           <a:graphicData uri="http://schemas.openxmlformats.org/drawingml/2006/picture">
                             <pic:pic>
                               <pic:nvPicPr>
-                                <pic:cNvPr descr="images/png/days_gained.png" id="113" name="Picture"/>
+                                <pic:cNvPr descr="images/png/days_gained.png" id="112" name="Picture"/>
                                 <pic:cNvPicPr>
                                   <a:picLocks noChangeArrowheads="1" noChangeAspect="1"/>
                                 </pic:cNvPicPr>
                               </pic:nvPicPr>
                               <pic:blipFill>
-                                <a:blip r:embed="rId111"/>
+                                <a:blip r:embed="rId110"/>
                                 <a:stretch>
                                   <a:fillRect/>
                                 </a:stretch>
@@ -19872,7 +19839,7 @@
                       </wp:inline>
                     </w:drawing>
                   </w:r>
-                  <w:bookmarkEnd w:id="114"/>
+                  <w:bookmarkEnd w:id="113"/>
                 </w:p>
                 <w:p>
                   <w:pPr>
@@ -19888,7 +19855,7 @@
                     <w:t xml:space="preserve">(b)</w:t>
                   </w:r>
                 </w:p>
-                <w:bookmarkEnd w:id="115"/>
+                <w:bookmarkEnd w:id="114"/>
               </w:tc>
             </w:tr>
           </w:tbl>
@@ -19939,9 +19906,9 @@
         <w:t xml:space="preserve">) and the proliferation rate the fold change in time to progression increases.</w:t>
       </w:r>
     </w:p>
+    <w:bookmarkEnd w:id="115"/>
     <w:bookmarkEnd w:id="116"/>
-    <w:bookmarkEnd w:id="117"/>
-    <w:bookmarkStart w:id="177" w:name="sec-virtual-trial-pipeline"/>
+    <w:bookmarkStart w:id="176" w:name="sec-virtual-trial-pipeline"/>
     <w:p>
       <w:pPr>
         <w:pStyle w:val="Heading3"/>
@@ -19972,7 +19939,7 @@
         <w:t xml:space="preserve">. We compare our simulated BMP4 patients to virtual controls to show that BMP4 can delay tumor growth. We then develop a pipeline for simulating early-phase 2 clinical trials and calculating the probability of observing a successful trial.</w:t>
       </w:r>
     </w:p>
-    <w:bookmarkStart w:id="120" w:name="sec-unce-death-detect"/>
+    <w:bookmarkStart w:id="119" w:name="sec-unce-death-detect"/>
     <w:p>
       <w:pPr>
         <w:pStyle w:val="Heading4"/>
@@ -20071,7 +20038,7 @@
       <w:pPr>
         <w:pStyle w:val="BodyText"/>
       </w:pPr>
-      <w:bookmarkStart w:id="118" w:name="eq-detect_death_hazard"/>
+      <w:bookmarkStart w:id="117" w:name="eq-detect_death_hazard"/>
       <m:oMathPara>
         <m:oMathParaPr>
           <m:jc m:val="center"/>
@@ -20320,7 +20287,7 @@
           </m:d>
         </m:oMath>
       </m:oMathPara>
-      <w:bookmarkEnd w:id="118"/>
+      <w:bookmarkEnd w:id="117"/>
     </w:p>
     <w:p>
       <w:pPr>
@@ -20334,7 +20301,7 @@
       <w:pPr>
         <w:pStyle w:val="BodyText"/>
       </w:pPr>
-      <w:bookmarkStart w:id="119" w:name="eq-lambda_N"/>
+      <w:bookmarkStart w:id="118" w:name="eq-lambda_N"/>
       <m:oMathPara>
         <m:oMathParaPr>
           <m:jc m:val="center"/>
@@ -20496,7 +20463,7 @@
           </m:d>
         </m:oMath>
       </m:oMathPara>
-      <w:bookmarkEnd w:id="119"/>
+      <w:bookmarkEnd w:id="118"/>
     </w:p>
     <w:p>
       <w:pPr>
@@ -20748,8 +20715,8 @@
         <w:t xml:space="preserve">shows the form of these functions with the parameters used in the virtual trials that follow.</w:t>
       </w:r>
     </w:p>
-    <w:bookmarkEnd w:id="120"/>
-    <w:bookmarkStart w:id="142" w:name="sec-simulation-controls"/>
+    <w:bookmarkEnd w:id="119"/>
+    <w:bookmarkStart w:id="141" w:name="sec-simulation-controls"/>
     <w:p>
       <w:pPr>
         <w:pStyle w:val="Heading4"/>
@@ -20846,7 +20813,7 @@
         <w:t xml:space="preserve">. We see that BMP4 improves simulated survival times and that as the sensitivity to BMP4 is increased the response is more pronounced.</w:t>
       </w:r>
     </w:p>
-    <w:bookmarkStart w:id="141" w:name="fig-simulated-controls"/>
+    <w:bookmarkStart w:id="140" w:name="fig-simulated-controls"/>
     <w:tbl>
       <w:tblPr>
         <w:tblStyle w:val="Table"/>
@@ -20874,31 +20841,31 @@
             <w:tr>
               <w:tc>
                 <w:tcPr/>
-                <w:bookmarkStart w:id="125" w:name="fig-detect_death"/>
+                <w:bookmarkStart w:id="124" w:name="fig-detect_death"/>
                 <w:p>
                   <w:pPr>
                     <w:pStyle w:val="Compact"/>
                     <w:jc w:val="center"/>
                     <w:jc w:val="left"/>
                   </w:pPr>
-                  <w:bookmarkStart w:id="124" w:name="fig-detect_death"/>
+                  <w:bookmarkStart w:id="123" w:name="fig-detect_death"/>
                   <w:r>
                     <w:drawing>
                       <wp:inline>
                         <wp:extent cx="2971800" cy="2228850"/>
                         <wp:effectExtent b="0" l="0" r="0" t="0"/>
-                        <wp:docPr descr="" title="" id="122" name="Picture"/>
+                        <wp:docPr descr="" title="" id="121" name="Picture"/>
                         <a:graphic>
                           <a:graphicData uri="http://schemas.openxmlformats.org/drawingml/2006/picture">
                             <pic:pic>
                               <pic:nvPicPr>
-                                <pic:cNvPr descr="images/png/detect_death.png" id="123" name="Picture"/>
+                                <pic:cNvPr descr="images/png/detect_death.png" id="122" name="Picture"/>
                                 <pic:cNvPicPr>
                                   <a:picLocks noChangeArrowheads="1" noChangeAspect="1"/>
                                 </pic:cNvPicPr>
                               </pic:nvPicPr>
                               <pic:blipFill>
-                                <a:blip r:embed="rId121"/>
+                                <a:blip r:embed="rId120"/>
                                 <a:stretch>
                                   <a:fillRect/>
                                 </a:stretch>
@@ -20924,7 +20891,7 @@
                       </wp:inline>
                     </w:drawing>
                   </w:r>
-                  <w:bookmarkEnd w:id="124"/>
+                  <w:bookmarkEnd w:id="123"/>
                 </w:p>
                 <w:p>
                   <w:pPr>
@@ -20940,7 +20907,7 @@
                     <w:t xml:space="preserve">(a)</w:t>
                   </w:r>
                 </w:p>
-                <w:bookmarkEnd w:id="125"/>
+                <w:bookmarkEnd w:id="124"/>
               </w:tc>
             </w:tr>
           </w:tbl>
@@ -20991,31 +20958,31 @@
             <w:tr>
               <w:tc>
                 <w:tcPr/>
-                <w:bookmarkStart w:id="130" w:name="fig-hist_data"/>
+                <w:bookmarkStart w:id="129" w:name="fig-hist_data"/>
                 <w:p>
                   <w:pPr>
                     <w:pStyle w:val="Compact"/>
                     <w:jc w:val="center"/>
                     <w:jc w:val="left"/>
                   </w:pPr>
-                  <w:bookmarkStart w:id="129" w:name="fig-hist_data"/>
+                  <w:bookmarkStart w:id="128" w:name="fig-hist_data"/>
                   <w:r>
                     <w:drawing>
                       <wp:inline>
                         <wp:extent cx="2971800" cy="2228850"/>
                         <wp:effectExtent b="0" l="0" r="0" t="0"/>
-                        <wp:docPr descr="" title="" id="127" name="Picture"/>
+                        <wp:docPr descr="" title="" id="126" name="Picture"/>
                         <a:graphic>
                           <a:graphicData uri="http://schemas.openxmlformats.org/drawingml/2006/picture">
                             <pic:pic>
                               <pic:nvPicPr>
-                                <pic:cNvPr descr="images/png/hist_data.png" id="128" name="Picture"/>
+                                <pic:cNvPr descr="images/png/hist_data.png" id="127" name="Picture"/>
                                 <pic:cNvPicPr>
                                   <a:picLocks noChangeArrowheads="1" noChangeAspect="1"/>
                                 </pic:cNvPicPr>
                               </pic:nvPicPr>
                               <pic:blipFill>
-                                <a:blip r:embed="rId126"/>
+                                <a:blip r:embed="rId125"/>
                                 <a:stretch>
                                   <a:fillRect/>
                                 </a:stretch>
@@ -21041,7 +21008,7 @@
                       </wp:inline>
                     </w:drawing>
                   </w:r>
-                  <w:bookmarkEnd w:id="129"/>
+                  <w:bookmarkEnd w:id="128"/>
                 </w:p>
                 <w:p>
                   <w:pPr>
@@ -21057,7 +21024,7 @@
                     <w:t xml:space="preserve">(b)</w:t>
                   </w:r>
                 </w:p>
-                <w:bookmarkEnd w:id="130"/>
+                <w:bookmarkEnd w:id="129"/>
               </w:tc>
             </w:tr>
           </w:tbl>
@@ -21108,31 +21075,31 @@
             <w:tr>
               <w:tc>
                 <w:tcPr/>
-                <w:bookmarkStart w:id="135" w:name="fig-example_sims_control"/>
+                <w:bookmarkStart w:id="134" w:name="fig-example_sims_control"/>
                 <w:p>
                   <w:pPr>
                     <w:pStyle w:val="Compact"/>
                     <w:jc w:val="center"/>
                     <w:jc w:val="left"/>
                   </w:pPr>
-                  <w:bookmarkStart w:id="134" w:name="fig-example_sims_control"/>
+                  <w:bookmarkStart w:id="133" w:name="fig-example_sims_control"/>
                   <w:r>
                     <w:drawing>
                       <wp:inline>
                         <wp:extent cx="2971800" cy="2228850"/>
                         <wp:effectExtent b="0" l="0" r="0" t="0"/>
-                        <wp:docPr descr="" title="" id="132" name="Picture"/>
+                        <wp:docPr descr="" title="" id="131" name="Picture"/>
                         <a:graphic>
                           <a:graphicData uri="http://schemas.openxmlformats.org/drawingml/2006/picture">
                             <pic:pic>
                               <pic:nvPicPr>
-                                <pic:cNvPr descr="images/png/sim_control_example_sims.png" id="133" name="Picture"/>
+                                <pic:cNvPr descr="images/png/sim_control_example_sims.png" id="132" name="Picture"/>
                                 <pic:cNvPicPr>
                                   <a:picLocks noChangeArrowheads="1" noChangeAspect="1"/>
                                 </pic:cNvPicPr>
                               </pic:nvPicPr>
                               <pic:blipFill>
-                                <a:blip r:embed="rId131"/>
+                                <a:blip r:embed="rId130"/>
                                 <a:stretch>
                                   <a:fillRect/>
                                 </a:stretch>
@@ -21158,7 +21125,7 @@
                       </wp:inline>
                     </w:drawing>
                   </w:r>
-                  <w:bookmarkEnd w:id="134"/>
+                  <w:bookmarkEnd w:id="133"/>
                 </w:p>
                 <w:p>
                   <w:pPr>
@@ -21174,7 +21141,7 @@
                     <w:t xml:space="preserve">(c)</w:t>
                   </w:r>
                 </w:p>
-                <w:bookmarkEnd w:id="135"/>
+                <w:bookmarkEnd w:id="134"/>
               </w:tc>
             </w:tr>
           </w:tbl>
@@ -21224,31 +21191,31 @@
             <w:tr>
               <w:tc>
                 <w:tcPr/>
-                <w:bookmarkStart w:id="140" w:name="fig-simulated_control_KM"/>
+                <w:bookmarkStart w:id="139" w:name="fig-simulated_control_KM"/>
                 <w:p>
                   <w:pPr>
                     <w:pStyle w:val="Compact"/>
                     <w:jc w:val="center"/>
                     <w:jc w:val="left"/>
                   </w:pPr>
-                  <w:bookmarkStart w:id="139" w:name="fig-simulated_control_KM"/>
+                  <w:bookmarkStart w:id="138" w:name="fig-simulated_control_KM"/>
                   <w:r>
                     <w:drawing>
                       <wp:inline>
                         <wp:extent cx="2971800" cy="2228850"/>
                         <wp:effectExtent b="0" l="0" r="0" t="0"/>
-                        <wp:docPr descr="" title="" id="137" name="Picture"/>
+                        <wp:docPr descr="" title="" id="136" name="Picture"/>
                         <a:graphic>
                           <a:graphicData uri="http://schemas.openxmlformats.org/drawingml/2006/picture">
                             <pic:pic>
                               <pic:nvPicPr>
-                                <pic:cNvPr descr="images/png/simulate_control_KM.png" id="138" name="Picture"/>
+                                <pic:cNvPr descr="images/png/simulate_control_KM.png" id="137" name="Picture"/>
                                 <pic:cNvPicPr>
                                   <a:picLocks noChangeArrowheads="1" noChangeAspect="1"/>
                                 </pic:cNvPicPr>
                               </pic:nvPicPr>
                               <pic:blipFill>
-                                <a:blip r:embed="rId136"/>
+                                <a:blip r:embed="rId135"/>
                                 <a:stretch>
                                   <a:fillRect/>
                                 </a:stretch>
@@ -21274,7 +21241,7 @@
                       </wp:inline>
                     </w:drawing>
                   </w:r>
-                  <w:bookmarkEnd w:id="139"/>
+                  <w:bookmarkEnd w:id="138"/>
                 </w:p>
                 <w:p>
                   <w:pPr>
@@ -21290,7 +21257,7 @@
                     <w:t xml:space="preserve">(d)</w:t>
                   </w:r>
                 </w:p>
-                <w:bookmarkEnd w:id="140"/>
+                <w:bookmarkEnd w:id="139"/>
               </w:tc>
             </w:tr>
           </w:tbl>
@@ -21319,9 +21286,9 @@
         <w:t xml:space="preserve">, red line shows fitted log normal distribution (c) Example model simulation trajectories showing overall tumor density and fraction of stem cells. The red stars indicate when the tumor was detected and the blue dots when radiotherapy was started. (d) Comparison of survival times for simulated control patients (resection and radiotherapy) with BMP4 treatment, for two different sensitivities to BMP4.</w:t>
       </w:r>
     </w:p>
+    <w:bookmarkEnd w:id="140"/>
     <w:bookmarkEnd w:id="141"/>
-    <w:bookmarkEnd w:id="142"/>
-    <w:bookmarkStart w:id="164" w:name="sec-phase-2-trial"/>
+    <w:bookmarkStart w:id="163" w:name="sec-phase-2-trial"/>
     <w:p>
       <w:pPr>
         <w:pStyle w:val="Heading4"/>
@@ -21545,7 +21512,7 @@
         <w:t xml:space="preserve">shows a summary of the results for all the proliferation groups. This highlights the importance of considering other patient specific parameters when selecting potential patients for clinical trial.</w:t>
       </w:r>
     </w:p>
-    <w:bookmarkStart w:id="163" w:name="fig-Identical_mid_KM"/>
+    <w:bookmarkStart w:id="162" w:name="fig-Identical_mid_KM"/>
     <w:tbl>
       <w:tblPr>
         <w:tblStyle w:val="Table"/>
@@ -21573,31 +21540,31 @@
             <w:tr>
               <w:tc>
                 <w:tcPr/>
-                <w:bookmarkStart w:id="147" w:name="fig-example2"/>
+                <w:bookmarkStart w:id="146" w:name="fig-example2"/>
                 <w:p>
                   <w:pPr>
                     <w:pStyle w:val="Compact"/>
                     <w:jc w:val="center"/>
                     <w:jc w:val="left"/>
                   </w:pPr>
-                  <w:bookmarkStart w:id="146" w:name="fig-example2"/>
+                  <w:bookmarkStart w:id="145" w:name="fig-example2"/>
                   <w:r>
                     <w:drawing>
                       <wp:inline>
                         <wp:extent cx="2971800" cy="3135218"/>
                         <wp:effectExtent b="0" l="0" r="0" t="0"/>
-                        <wp:docPr descr="" title="" id="144" name="Picture"/>
+                        <wp:docPr descr="" title="" id="143" name="Picture"/>
                         <a:graphic>
                           <a:graphicData uri="http://schemas.openxmlformats.org/drawingml/2006/picture">
                             <pic:pic>
                               <pic:nvPicPr>
-                                <pic:cNvPr descr="images/png/virtual_trial_BMP4_200_rho_case_5.png" id="145" name="Picture"/>
+                                <pic:cNvPr descr="images/png/virtual_trial_BMP4_200_rho_case_5.png" id="144" name="Picture"/>
                                 <pic:cNvPicPr>
                                   <a:picLocks noChangeArrowheads="1" noChangeAspect="1"/>
                                 </pic:cNvPicPr>
                               </pic:nvPicPr>
                               <pic:blipFill>
-                                <a:blip r:embed="rId143"/>
+                                <a:blip r:embed="rId142"/>
                                 <a:stretch>
                                   <a:fillRect/>
                                 </a:stretch>
@@ -21623,7 +21590,7 @@
                       </wp:inline>
                     </w:drawing>
                   </w:r>
-                  <w:bookmarkEnd w:id="146"/>
+                  <w:bookmarkEnd w:id="145"/>
                 </w:p>
                 <w:p>
                   <w:pPr>
@@ -21639,7 +21606,7 @@
                     <w:t xml:space="preserve">(a)</w:t>
                   </w:r>
                 </w:p>
-                <w:bookmarkEnd w:id="147"/>
+                <w:bookmarkEnd w:id="146"/>
               </w:tc>
             </w:tr>
           </w:tbl>
@@ -21690,31 +21657,31 @@
             <w:tr>
               <w:tc>
                 <w:tcPr/>
-                <w:bookmarkStart w:id="152" w:name="fig-example3"/>
+                <w:bookmarkStart w:id="151" w:name="fig-example3"/>
                 <w:p>
                   <w:pPr>
                     <w:pStyle w:val="Compact"/>
                     <w:jc w:val="center"/>
                     <w:jc w:val="left"/>
                   </w:pPr>
-                  <w:bookmarkStart w:id="151" w:name="fig-example3"/>
+                  <w:bookmarkStart w:id="150" w:name="fig-example3"/>
                   <w:r>
                     <w:drawing>
                       <wp:inline>
                         <wp:extent cx="2971800" cy="3137348"/>
                         <wp:effectExtent b="0" l="0" r="0" t="0"/>
-                        <wp:docPr descr="" title="" id="149" name="Picture"/>
+                        <wp:docPr descr="" title="" id="148" name="Picture"/>
                         <a:graphic>
                           <a:graphicData uri="http://schemas.openxmlformats.org/drawingml/2006/picture">
                             <pic:pic>
                               <pic:nvPicPr>
-                                <pic:cNvPr descr="images/png/virtual_trial_BMP4_500_rho_case_5.png" id="150" name="Picture"/>
+                                <pic:cNvPr descr="images/png/virtual_trial_BMP4_500_rho_case_5.png" id="149" name="Picture"/>
                                 <pic:cNvPicPr>
                                   <a:picLocks noChangeArrowheads="1" noChangeAspect="1"/>
                                 </pic:cNvPicPr>
                               </pic:nvPicPr>
                               <pic:blipFill>
-                                <a:blip r:embed="rId148"/>
+                                <a:blip r:embed="rId147"/>
                                 <a:stretch>
                                   <a:fillRect/>
                                 </a:stretch>
@@ -21740,7 +21707,7 @@
                       </wp:inline>
                     </w:drawing>
                   </w:r>
-                  <w:bookmarkEnd w:id="151"/>
+                  <w:bookmarkEnd w:id="150"/>
                 </w:p>
                 <w:p>
                   <w:pPr>
@@ -21756,7 +21723,7 @@
                     <w:t xml:space="preserve">(b)</w:t>
                   </w:r>
                 </w:p>
-                <w:bookmarkEnd w:id="152"/>
+                <w:bookmarkEnd w:id="151"/>
               </w:tc>
             </w:tr>
           </w:tbl>
@@ -21807,31 +21774,31 @@
             <w:tr>
               <w:tc>
                 <w:tcPr/>
-                <w:bookmarkStart w:id="157" w:name="fig-ex-4"/>
+                <w:bookmarkStart w:id="156" w:name="fig-ex-4"/>
                 <w:p>
                   <w:pPr>
                     <w:pStyle w:val="Compact"/>
                     <w:jc w:val="center"/>
                     <w:jc w:val="left"/>
                   </w:pPr>
-                  <w:bookmarkStart w:id="156" w:name="fig-ex-4"/>
+                  <w:bookmarkStart w:id="155" w:name="fig-ex-4"/>
                   <w:r>
                     <w:drawing>
                       <wp:inline>
                         <wp:extent cx="2971800" cy="3130967"/>
                         <wp:effectExtent b="0" l="0" r="0" t="0"/>
-                        <wp:docPr descr="" title="" id="154" name="Picture"/>
+                        <wp:docPr descr="" title="" id="153" name="Picture"/>
                         <a:graphic>
                           <a:graphicData uri="http://schemas.openxmlformats.org/drawingml/2006/picture">
                             <pic:pic>
                               <pic:nvPicPr>
-                                <pic:cNvPr descr="images/png/virtual_trial_BMP4_1000_rho_case_5.png" id="155" name="Picture"/>
+                                <pic:cNvPr descr="images/png/virtual_trial_BMP4_1000_rho_case_5.png" id="154" name="Picture"/>
                                 <pic:cNvPicPr>
                                   <a:picLocks noChangeArrowheads="1" noChangeAspect="1"/>
                                 </pic:cNvPicPr>
                               </pic:nvPicPr>
                               <pic:blipFill>
-                                <a:blip r:embed="rId153"/>
+                                <a:blip r:embed="rId152"/>
                                 <a:stretch>
                                   <a:fillRect/>
                                 </a:stretch>
@@ -21857,7 +21824,7 @@
                       </wp:inline>
                     </w:drawing>
                   </w:r>
-                  <w:bookmarkEnd w:id="156"/>
+                  <w:bookmarkEnd w:id="155"/>
                 </w:p>
                 <w:p>
                   <w:pPr>
@@ -21873,7 +21840,7 @@
                     <w:t xml:space="preserve">(c)</w:t>
                   </w:r>
                 </w:p>
-                <w:bookmarkEnd w:id="157"/>
+                <w:bookmarkEnd w:id="156"/>
               </w:tc>
             </w:tr>
           </w:tbl>
@@ -21923,31 +21890,31 @@
             <w:tr>
               <w:tc>
                 <w:tcPr/>
-                <w:bookmarkStart w:id="162" w:name="fig-phase2_trial_summary"/>
+                <w:bookmarkStart w:id="161" w:name="fig-phase2_trial_summary"/>
                 <w:p>
                   <w:pPr>
                     <w:pStyle w:val="Compact"/>
                     <w:jc w:val="center"/>
                     <w:jc w:val="left"/>
                   </w:pPr>
-                  <w:bookmarkStart w:id="161" w:name="fig-phase2_trial_summary"/>
+                  <w:bookmarkStart w:id="160" w:name="fig-phase2_trial_summary"/>
                   <w:r>
                     <w:drawing>
                       <wp:inline>
                         <wp:extent cx="2971800" cy="2971800"/>
                         <wp:effectExtent b="0" l="0" r="0" t="0"/>
-                        <wp:docPr descr="" title="" id="159" name="Picture"/>
+                        <wp:docPr descr="" title="" id="158" name="Picture"/>
                         <a:graphic>
                           <a:graphicData uri="http://schemas.openxmlformats.org/drawingml/2006/picture">
                             <pic:pic>
                               <pic:nvPicPr>
-                                <pic:cNvPr descr="images/png/prob_succ_strat.png" id="160" name="Picture"/>
+                                <pic:cNvPr descr="images/png/prob_succ_strat.png" id="159" name="Picture"/>
                                 <pic:cNvPicPr>
                                   <a:picLocks noChangeArrowheads="1" noChangeAspect="1"/>
                                 </pic:cNvPicPr>
                               </pic:nvPicPr>
                               <pic:blipFill>
-                                <a:blip r:embed="rId158"/>
+                                <a:blip r:embed="rId157"/>
                                 <a:stretch>
                                   <a:fillRect/>
                                 </a:stretch>
@@ -21973,7 +21940,7 @@
                       </wp:inline>
                     </w:drawing>
                   </w:r>
-                  <w:bookmarkEnd w:id="161"/>
+                  <w:bookmarkEnd w:id="160"/>
                 </w:p>
                 <w:p>
                   <w:pPr>
@@ -21989,7 +21956,7 @@
                     <w:t xml:space="preserve">(d)</w:t>
                   </w:r>
                 </w:p>
-                <w:bookmarkEnd w:id="162"/>
+                <w:bookmarkEnd w:id="161"/>
               </w:tc>
             </w:tr>
           </w:tbl>
@@ -22009,9 +21976,9 @@
         <w:t xml:space="preserve">Figure 3.5: Survival curves for 20 simulated virtual trials for the fast proliferating stratification shaded by success (if BMP4 treatment arm is significantly different to the control arm) for four different concentrations of BMP4. (a) As expected, when BMP4 is low the control and treatment arms are similar in all 20 trials. (b) As BMP4 concentration increases, the fraction of successful trials increases. (c) For sufficiently high BMP4 (and hence a sufficiently strong treatment effect), almost all trials are successful. (d) Summary of the successful trial from phase 2. Orange, green and blue represent fast, medium and slow proliferation, respectively.</w:t>
       </w:r>
     </w:p>
+    <w:bookmarkEnd w:id="162"/>
     <w:bookmarkEnd w:id="163"/>
-    <w:bookmarkEnd w:id="164"/>
-    <w:bookmarkStart w:id="176" w:name="different-delivery-schedules-for-bmp4"/>
+    <w:bookmarkStart w:id="175" w:name="different-delivery-schedules-for-bmp4"/>
     <w:p>
       <w:pPr>
         <w:pStyle w:val="Heading4"/>
@@ -22109,7 +22076,7 @@
         <w:t xml:space="preserve">. We see that the continuous delivery schedule is the most effective, with the highest number of successful trials with an average BMP4 concentration of around 10ng/ml required for almost all trials to be successful. This is closely followed by the periodic schedule. The shifted single dose appears to be largely similar in efficacy as the single dose at resection. These show that longer term exposure of BMP4 greatly increases its efficacy. This highlights the importance of designing the delivery schedule of BMP4 to maximise the effect of the treatment, and in future could be optimised on a patient-specific level.</w:t>
       </w:r>
     </w:p>
-    <w:bookmarkStart w:id="175" w:name="fig-delivery_schedule_frac_succ_overall"/>
+    <w:bookmarkStart w:id="174" w:name="fig-delivery_schedule_frac_succ_overall"/>
     <w:tbl>
       <w:tblPr>
         <w:tblStyle w:val="Table"/>
@@ -22137,31 +22104,31 @@
             <w:tr>
               <w:tc>
                 <w:tcPr/>
-                <w:bookmarkStart w:id="169" w:name="fig-delivery_schedule"/>
+                <w:bookmarkStart w:id="168" w:name="fig-delivery_schedule"/>
                 <w:p>
                   <w:pPr>
                     <w:pStyle w:val="Compact"/>
                     <w:jc w:val="center"/>
                     <w:jc w:val="left"/>
                   </w:pPr>
-                  <w:bookmarkStart w:id="168" w:name="fig-delivery_schedule"/>
+                  <w:bookmarkStart w:id="167" w:name="fig-delivery_schedule"/>
                   <w:r>
                     <w:drawing>
                       <wp:inline>
                         <wp:extent cx="2971800" cy="2228850"/>
                         <wp:effectExtent b="0" l="0" r="0" t="0"/>
-                        <wp:docPr descr="" title="" id="166" name="Picture"/>
+                        <wp:docPr descr="" title="" id="165" name="Picture"/>
                         <a:graphic>
                           <a:graphicData uri="http://schemas.openxmlformats.org/drawingml/2006/picture">
                             <pic:pic>
                               <pic:nvPicPr>
-                                <pic:cNvPr descr="images/png/BMP4_delivery_schedule.png" id="167" name="Picture"/>
+                                <pic:cNvPr descr="images/png/BMP4_delivery_schedule.png" id="166" name="Picture"/>
                                 <pic:cNvPicPr>
                                   <a:picLocks noChangeArrowheads="1" noChangeAspect="1"/>
                                 </pic:cNvPicPr>
                               </pic:nvPicPr>
                               <pic:blipFill>
-                                <a:blip r:embed="rId165"/>
+                                <a:blip r:embed="rId164"/>
                                 <a:stretch>
                                   <a:fillRect/>
                                 </a:stretch>
@@ -22187,7 +22154,7 @@
                       </wp:inline>
                     </w:drawing>
                   </w:r>
-                  <w:bookmarkEnd w:id="168"/>
+                  <w:bookmarkEnd w:id="167"/>
                 </w:p>
                 <w:p>
                   <w:pPr>
@@ -22203,7 +22170,7 @@
                     <w:t xml:space="preserve">(a)</w:t>
                   </w:r>
                 </w:p>
-                <w:bookmarkEnd w:id="169"/>
+                <w:bookmarkEnd w:id="168"/>
               </w:tc>
             </w:tr>
           </w:tbl>
@@ -22253,31 +22220,31 @@
             <w:tr>
               <w:tc>
                 <w:tcPr/>
-                <w:bookmarkStart w:id="174" w:name="fig-delivery_schedule_frac_succ"/>
+                <w:bookmarkStart w:id="173" w:name="fig-delivery_schedule_frac_succ"/>
                 <w:p>
                   <w:pPr>
                     <w:pStyle w:val="Compact"/>
                     <w:jc w:val="center"/>
                     <w:jc w:val="left"/>
                   </w:pPr>
-                  <w:bookmarkStart w:id="173" w:name="fig-delivery_schedule_frac_succ"/>
+                  <w:bookmarkStart w:id="172" w:name="fig-delivery_schedule_frac_succ"/>
                   <w:r>
                     <w:drawing>
                       <wp:inline>
                         <wp:extent cx="2971800" cy="2109888"/>
                         <wp:effectExtent b="0" l="0" r="0" t="0"/>
-                        <wp:docPr descr="" title="" id="171" name="Picture"/>
+                        <wp:docPr descr="" title="" id="170" name="Picture"/>
                         <a:graphic>
                           <a:graphicData uri="http://schemas.openxmlformats.org/drawingml/2006/picture">
                             <pic:pic>
                               <pic:nvPicPr>
-                                <pic:cNvPr descr="images/png/diff_schedules_frac_succ.png" id="172" name="Picture"/>
+                                <pic:cNvPr descr="images/png/diff_schedules_frac_succ.png" id="171" name="Picture"/>
                                 <pic:cNvPicPr>
                                   <a:picLocks noChangeArrowheads="1" noChangeAspect="1"/>
                                 </pic:cNvPicPr>
                               </pic:nvPicPr>
                               <pic:blipFill>
-                                <a:blip r:embed="rId170"/>
+                                <a:blip r:embed="rId169"/>
                                 <a:stretch>
                                   <a:fillRect/>
                                 </a:stretch>
@@ -22303,7 +22270,7 @@
                       </wp:inline>
                     </w:drawing>
                   </w:r>
-                  <w:bookmarkEnd w:id="173"/>
+                  <w:bookmarkEnd w:id="172"/>
                 </w:p>
                 <w:p>
                   <w:pPr>
@@ -22319,7 +22286,7 @@
                     <w:t xml:space="preserve">(b)</w:t>
                   </w:r>
                 </w:p>
-                <w:bookmarkEnd w:id="174"/>
+                <w:bookmarkEnd w:id="173"/>
               </w:tc>
             </w:tr>
           </w:tbl>
@@ -22339,88 +22306,88 @@
         <w:t xml:space="preserve">Figure 3.6: Alternative delivery schedules have improved response to BPM4 for same total dose. (a) Different delivery schedules for BMP4. Here time 0 represents the time of detection and radiotherapy occurs 30 days after detection. (b) Summary of fraction of successful trails for different delivery schedules.</w:t>
       </w:r>
     </w:p>
+    <w:bookmarkEnd w:id="174"/>
     <w:bookmarkEnd w:id="175"/>
     <w:bookmarkEnd w:id="176"/>
     <w:bookmarkEnd w:id="177"/>
+    <w:bookmarkStart w:id="178" w:name="sec-discussion"/>
+    <w:p>
+      <w:pPr>
+        <w:pStyle w:val="Heading2"/>
+      </w:pPr>
+      <w:r>
+        <w:t xml:space="preserve">3.4 Discussion</w:t>
+      </w:r>
+    </w:p>
+    <w:p>
+      <w:pPr>
+        <w:pStyle w:val="FirstParagraph"/>
+      </w:pPr>
+      <w:r>
+        <w:t xml:space="preserve">In this study, we have developed a comprehensive mathematical model to simulate GSC-driven tumor growth, specifically focusing on the impact of BMP4 treatment. By parameterizing our model using experimental data from five distinct glioma stem cell lines exposed to BMP4, we were able to qualitatively estimate the sensitivity of these cell lines to BMP4. This approach provides valuable insights into the potential variability in treatment response among different glioma cell populations.</w:t>
+      </w:r>
+    </w:p>
+    <w:p>
+      <w:pPr>
+        <w:pStyle w:val="BodyText"/>
+      </w:pPr>
+      <w:r>
+        <w:t xml:space="preserve">A key limitation of our model lies in the inherent assumptions necessary for reducing the complex biology of glioblastoma/glioma to a system of ordinary differential equations (ODEs). While our model successfully encapsulates many aspects of tumor dynamics, it does not explicitly account for the spatial heterogeneity of glioblastoma. Future work could expand this model to incorporate spatial considerations, to better capture the intricate microenvironment and its influence on tumor behaviour. That said, we hope that capturing the essence of the proposed BMP4 treatment in the current model has highlighted key mechanisms by which impact on tumor growth may or may not be seen in the clinic.</w:t>
+      </w:r>
+    </w:p>
+    <w:p>
+      <w:pPr>
+        <w:pStyle w:val="BodyText"/>
+      </w:pPr>
+      <w:r>
+        <w:t xml:space="preserve">Moreover, our study primarily concentrated on the impact of BMP4-induced differentiation on radiosensitivity, leaving the direct effects of BMP4 on proliferation rates as an area for further exploration. Understanding how BMP4 modulates proliferation, in addition to differentiation, could provide a more comprehensive picture of its therapeutic potential and guide the development of more effective treatment strategies.</w:t>
+      </w:r>
+    </w:p>
+    <w:p>
+      <w:pPr>
+        <w:pStyle w:val="BodyText"/>
+      </w:pPr>
+      <w:r>
+        <w:t xml:space="preserve">Importantly, we have also demonstrated a virtual clinical trial pipeline to evaluate the potential of BMP4-AMSCs treatment for patients with GBM. Our simulations revealed that a significant amount of BMP4 would be required to achieve successful outcomes in a substantial proportion of patients. This finding underscores the importance of optimizing BMP4 dosage and delivery methods for future clinical applications. Additionally, our results suggest that patient stratification based on proliferation rates could enhance the likelihood of treatment success. By selecting patients with higher proliferation rates, we could potentially increase the observed efficacy of BMP4 in combination with radiotherapy.</w:t>
+      </w:r>
+    </w:p>
+    <w:p>
+      <w:pPr>
+        <w:pStyle w:val="BodyText"/>
+      </w:pPr>
+      <w:r>
+        <w:t xml:space="preserve">Furthermore, we explored various BMP4 delivery schedules and identified that alternative strategies could enhance the therapeutic synergy between BMP4 and radiotherapy. These findings indicate that the timing and duration of BMP4 administration, in particular in relation to the timing of radiotherapy, can be crucial factors that could be optimized to improve clinical outcomes. We have shown that prolonged exposure to BMP4 greatly increased it efficacy when compared to a</w:t>
+      </w:r>
+      <w:r>
+        <w:t xml:space="preserve"> </w:t>
+      </w:r>
+      <w:r>
+        <w:t xml:space="preserve">‘</w:t>
+      </w:r>
+      <w:r>
+        <w:t xml:space="preserve">single-hit</w:t>
+      </w:r>
+      <w:r>
+        <w:t xml:space="preserve">’</w:t>
+      </w:r>
+      <w:r>
+        <w:t xml:space="preserve"> </w:t>
+      </w:r>
+      <w:r>
+        <w:t xml:space="preserve">approach. Future studies could expand on this by investigating different delivery modalities and schedules, potentially in combination with other therapies, to maximize the therapeutic benefit of BMP4.</w:t>
+      </w:r>
+    </w:p>
+    <w:p>
+      <w:pPr>
+        <w:pStyle w:val="BodyText"/>
+      </w:pPr>
+      <w:r>
+        <w:t xml:space="preserve">In conclusion, our work provides a robust framework for virtual clinical trials, offering valuable predictions that can guide the clinical translation of BMP4-based therapies for GBM. By highlighting the need for high BMP4 levels, patient stratification, and optimized delivery strategies, we have laid the groundwork for future studies that can further refine and validate these approaches in a clinical context.</w:t>
+      </w:r>
+    </w:p>
     <w:bookmarkEnd w:id="178"/>
-    <w:bookmarkStart w:id="179" w:name="sec-discussion"/>
-    <w:p>
-      <w:pPr>
-        <w:pStyle w:val="Heading2"/>
-      </w:pPr>
-      <w:r>
-        <w:t xml:space="preserve">3.4 Discussion</w:t>
-      </w:r>
-    </w:p>
-    <w:p>
-      <w:pPr>
-        <w:pStyle w:val="FirstParagraph"/>
-      </w:pPr>
-      <w:r>
-        <w:t xml:space="preserve">In this study, we have developed a comprehensive mathematical model to simulate GSC-driven tumor growth, specifically focusing on the impact of BMP4 treatment. By parameterizing our model using experimental data from five distinct glioma stem cell lines exposed to BMP4, we were able to qualitatively estimate the sensitivity of these cell lines to BMP4. This approach provides valuable insights into the potential variability in treatment response among different glioma cell populations.</w:t>
-      </w:r>
-    </w:p>
-    <w:p>
-      <w:pPr>
-        <w:pStyle w:val="BodyText"/>
-      </w:pPr>
-      <w:r>
-        <w:t xml:space="preserve">A key limitation of our model lies in the inherent assumptions necessary for reducing the complex biology of glioblastoma/glioma to a system of ordinary differential equations (ODEs). While our model successfully encapsulates many aspects of tumor dynamics, it does not explicitly account for the spatial heterogeneity of glioblastoma. Future work could expand this model to incorporate spatial considerations, to better capture the intricate microenvironment and its influence on tumor behaviour. That said, we hope that capturing the essence of the proposed BMP4 treatment in the current model has highlighted key mechanisms by which impact on tumor growth may or may not be seen in the clinic.</w:t>
-      </w:r>
-    </w:p>
-    <w:p>
-      <w:pPr>
-        <w:pStyle w:val="BodyText"/>
-      </w:pPr>
-      <w:r>
-        <w:t xml:space="preserve">Moreover, our study primarily concentrated on the impact of BMP4-induced differentiation on radiosensitivity, leaving the direct effects of BMP4 on proliferation rates as an area for further exploration. Understanding how BMP4 modulates proliferation, in addition to differentiation, could provide a more comprehensive picture of its therapeutic potential and guide the development of more effective treatment strategies.</w:t>
-      </w:r>
-    </w:p>
-    <w:p>
-      <w:pPr>
-        <w:pStyle w:val="BodyText"/>
-      </w:pPr>
-      <w:r>
-        <w:t xml:space="preserve">Importantly, we have also demonstrated a virtual clinical trial pipeline to evaluate the potential of BMP4-AMSCs treatment for patients with GBM. Our simulations revealed that a significant amount of BMP4 would be required to achieve successful outcomes in a substantial proportion of patients. This finding underscores the importance of optimizing BMP4 dosage and delivery methods for future clinical applications. Additionally, our results suggest that patient stratification based on proliferation rates could enhance the likelihood of treatment success. By selecting patients with higher proliferation rates, we could potentially increase the observed efficacy of BMP4 in combination with radiotherapy.</w:t>
-      </w:r>
-    </w:p>
-    <w:p>
-      <w:pPr>
-        <w:pStyle w:val="BodyText"/>
-      </w:pPr>
-      <w:r>
-        <w:t xml:space="preserve">Furthermore, we explored various BMP4 delivery schedules and identified that alternative strategies could enhance the therapeutic synergy between BMP4 and radiotherapy. These findings indicate that the timing and duration of BMP4 administration, in particular in relation to the timing of radiotherapy, can be crucial factors that could be optimized to improve clinical outcomes. We have shown that prolonged exposure to BMP4 greatly increased it efficacy when compared to a</w:t>
-      </w:r>
-      <w:r>
-        <w:t xml:space="preserve"> </w:t>
-      </w:r>
-      <w:r>
-        <w:t xml:space="preserve">‘</w:t>
-      </w:r>
-      <w:r>
-        <w:t xml:space="preserve">single-hit</w:t>
-      </w:r>
-      <w:r>
-        <w:t xml:space="preserve">’</w:t>
-      </w:r>
-      <w:r>
-        <w:t xml:space="preserve"> </w:t>
-      </w:r>
-      <w:r>
-        <w:t xml:space="preserve">approach. Future studies could expand on this by investigating different delivery modalities and schedules, potentially in combination with other therapies, to maximize the therapeutic benefit of BMP4.</w:t>
-      </w:r>
-    </w:p>
-    <w:p>
-      <w:pPr>
-        <w:pStyle w:val="BodyText"/>
-      </w:pPr>
-      <w:r>
-        <w:t xml:space="preserve">In conclusion, our work provides a robust framework for virtual clinical trials, offering valuable predictions that can guide the clinical translation of BMP4-based therapies for GBM. By highlighting the need for high BMP4 levels, patient stratification, and optimized delivery strategies, we have laid the groundwork for future studies that can further refine and validate these approaches in a clinical context.</w:t>
-      </w:r>
-    </w:p>
     <w:bookmarkEnd w:id="179"/>
-    <w:bookmarkEnd w:id="180"/>
-    <w:bookmarkStart w:id="350" w:name="references"/>
+    <w:bookmarkStart w:id="349" w:name="references"/>
     <w:p>
       <w:pPr>
         <w:pStyle w:val="Heading1"/>
@@ -22429,8 +22396,8 @@
         <w:t xml:space="preserve">References</w:t>
       </w:r>
     </w:p>
-    <w:bookmarkStart w:id="349" w:name="refs"/>
-    <w:bookmarkStart w:id="182" w:name="ref-acar2020"/>
+    <w:bookmarkStart w:id="348" w:name="refs"/>
+    <w:bookmarkStart w:id="181" w:name="ref-acar2020"/>
     <w:p>
       <w:pPr>
         <w:pStyle w:val="Bibliography"/>
@@ -22463,7 +22430,7 @@
       <w:r>
         <w:t xml:space="preserve"> </w:t>
       </w:r>
-      <w:hyperlink r:id="rId181">
+      <w:hyperlink r:id="rId180">
         <w:r>
           <w:rPr>
             <w:rStyle w:val="Hyperlink"/>
@@ -22475,8 +22442,8 @@
         <w:t xml:space="preserve">.</w:t>
       </w:r>
     </w:p>
-    <w:bookmarkEnd w:id="182"/>
-    <w:bookmarkStart w:id="184" w:name="ref-al-hajj2003"/>
+    <w:bookmarkEnd w:id="181"/>
+    <w:bookmarkStart w:id="183" w:name="ref-al-hajj2003"/>
     <w:p>
       <w:pPr>
         <w:pStyle w:val="Bibliography"/>
@@ -22509,7 +22476,7 @@
       <w:r>
         <w:t xml:space="preserve"> </w:t>
       </w:r>
-      <w:hyperlink r:id="rId183">
+      <w:hyperlink r:id="rId182">
         <w:r>
           <w:rPr>
             <w:rStyle w:val="Hyperlink"/>
@@ -22521,8 +22488,8 @@
         <w:t xml:space="preserve">.</w:t>
       </w:r>
     </w:p>
-    <w:bookmarkEnd w:id="184"/>
-    <w:bookmarkStart w:id="186" w:name="ref-bachman2013"/>
+    <w:bookmarkEnd w:id="183"/>
+    <w:bookmarkStart w:id="185" w:name="ref-bachman2013"/>
     <w:p>
       <w:pPr>
         <w:pStyle w:val="Bibliography"/>
@@ -22555,7 +22522,7 @@
       <w:r>
         <w:t xml:space="preserve"> </w:t>
       </w:r>
-      <w:hyperlink r:id="rId185">
+      <w:hyperlink r:id="rId184">
         <w:r>
           <w:rPr>
             <w:rStyle w:val="Hyperlink"/>
@@ -22567,8 +22534,8 @@
         <w:t xml:space="preserve">.</w:t>
       </w:r>
     </w:p>
-    <w:bookmarkEnd w:id="186"/>
-    <w:bookmarkStart w:id="188" w:name="ref-bagley2022"/>
+    <w:bookmarkEnd w:id="185"/>
+    <w:bookmarkStart w:id="187" w:name="ref-bagley2022"/>
     <w:p>
       <w:pPr>
         <w:pStyle w:val="Bibliography"/>
@@ -22601,7 +22568,7 @@
       <w:r>
         <w:t xml:space="preserve"> </w:t>
       </w:r>
-      <w:hyperlink r:id="rId187">
+      <w:hyperlink r:id="rId186">
         <w:r>
           <w:rPr>
             <w:rStyle w:val="Hyperlink"/>
@@ -22613,8 +22580,8 @@
         <w:t xml:space="preserve">.</w:t>
       </w:r>
     </w:p>
-    <w:bookmarkEnd w:id="188"/>
-    <w:bookmarkStart w:id="190" w:name="ref-bailey2007"/>
+    <w:bookmarkEnd w:id="187"/>
+    <w:bookmarkStart w:id="189" w:name="ref-bailey2007"/>
     <w:p>
       <w:pPr>
         <w:pStyle w:val="Bibliography"/>
@@ -22647,7 +22614,7 @@
       <w:r>
         <w:t xml:space="preserve"> </w:t>
       </w:r>
-      <w:hyperlink r:id="rId189">
+      <w:hyperlink r:id="rId188">
         <w:r>
           <w:rPr>
             <w:rStyle w:val="Hyperlink"/>
@@ -22659,8 +22626,8 @@
         <w:t xml:space="preserve">.</w:t>
       </w:r>
     </w:p>
-    <w:bookmarkEnd w:id="190"/>
-    <w:bookmarkStart w:id="192" w:name="ref-balk2011"/>
+    <w:bookmarkEnd w:id="189"/>
+    <w:bookmarkStart w:id="191" w:name="ref-balk2011"/>
     <w:p>
       <w:pPr>
         <w:pStyle w:val="Bibliography"/>
@@ -22693,7 +22660,7 @@
       <w:r>
         <w:t xml:space="preserve"> </w:t>
       </w:r>
-      <w:hyperlink r:id="rId191">
+      <w:hyperlink r:id="rId190">
         <w:r>
           <w:rPr>
             <w:rStyle w:val="Hyperlink"/>
@@ -22705,8 +22672,8 @@
         <w:t xml:space="preserve">.</w:t>
       </w:r>
     </w:p>
-    <w:bookmarkEnd w:id="192"/>
-    <w:bookmarkStart w:id="194" w:name="ref-bao2006"/>
+    <w:bookmarkEnd w:id="191"/>
+    <w:bookmarkStart w:id="193" w:name="ref-bao2006"/>
     <w:p>
       <w:pPr>
         <w:pStyle w:val="Bibliography"/>
@@ -22739,7 +22706,7 @@
       <w:r>
         <w:t xml:space="preserve"> </w:t>
       </w:r>
-      <w:hyperlink r:id="rId193">
+      <w:hyperlink r:id="rId192">
         <w:r>
           <w:rPr>
             <w:rStyle w:val="Hyperlink"/>
@@ -22751,8 +22718,8 @@
         <w:t xml:space="preserve">.</w:t>
       </w:r>
     </w:p>
-    <w:bookmarkEnd w:id="194"/>
-    <w:bookmarkStart w:id="196" w:name="ref-bartoszynski2001"/>
+    <w:bookmarkEnd w:id="193"/>
+    <w:bookmarkStart w:id="195" w:name="ref-bartoszynski2001"/>
     <w:p>
       <w:pPr>
         <w:pStyle w:val="Bibliography"/>
@@ -22785,7 +22752,7 @@
       <w:r>
         <w:t xml:space="preserve"> </w:t>
       </w:r>
-      <w:hyperlink r:id="rId195">
+      <w:hyperlink r:id="rId194">
         <w:r>
           <w:rPr>
             <w:rStyle w:val="Hyperlink"/>
@@ -22797,8 +22764,8 @@
         <w:t xml:space="preserve">.</w:t>
       </w:r>
     </w:p>
-    <w:bookmarkEnd w:id="196"/>
-    <w:bookmarkStart w:id="198" w:name="ref-baskar2012"/>
+    <w:bookmarkEnd w:id="195"/>
+    <w:bookmarkStart w:id="197" w:name="ref-baskar2012"/>
     <w:p>
       <w:pPr>
         <w:pStyle w:val="Bibliography"/>
@@ -22831,7 +22798,7 @@
       <w:r>
         <w:t xml:space="preserve"> </w:t>
       </w:r>
-      <w:hyperlink r:id="rId197">
+      <w:hyperlink r:id="rId196">
         <w:r>
           <w:rPr>
             <w:rStyle w:val="Hyperlink"/>
@@ -22843,8 +22810,8 @@
         <w:t xml:space="preserve">.</w:t>
       </w:r>
     </w:p>
-    <w:bookmarkEnd w:id="198"/>
-    <w:bookmarkStart w:id="200" w:name="ref-bonnet1997"/>
+    <w:bookmarkEnd w:id="197"/>
+    <w:bookmarkStart w:id="199" w:name="ref-bonnet1997"/>
     <w:p>
       <w:pPr>
         <w:pStyle w:val="Bibliography"/>
@@ -22877,7 +22844,7 @@
       <w:r>
         <w:t xml:space="preserve"> </w:t>
       </w:r>
-      <w:hyperlink r:id="rId199">
+      <w:hyperlink r:id="rId198">
         <w:r>
           <w:rPr>
             <w:rStyle w:val="Hyperlink"/>
@@ -22889,8 +22856,8 @@
         <w:t xml:space="preserve">.</w:t>
       </w:r>
     </w:p>
-    <w:bookmarkEnd w:id="200"/>
-    <w:bookmarkStart w:id="202" w:name="ref-cardinal2022"/>
+    <w:bookmarkEnd w:id="199"/>
+    <w:bookmarkStart w:id="201" w:name="ref-cardinal2022"/>
     <w:p>
       <w:pPr>
         <w:pStyle w:val="Bibliography"/>
@@ -22951,7 +22918,7 @@
       <w:r>
         <w:t xml:space="preserve"> </w:t>
       </w:r>
-      <w:hyperlink r:id="rId201">
+      <w:hyperlink r:id="rId200">
         <w:r>
           <w:rPr>
             <w:rStyle w:val="Hyperlink"/>
@@ -22963,8 +22930,8 @@
         <w:t xml:space="preserve">.</w:t>
       </w:r>
     </w:p>
-    <w:bookmarkEnd w:id="202"/>
-    <w:bookmarkStart w:id="204" w:name="ref-carén2016"/>
+    <w:bookmarkEnd w:id="201"/>
+    <w:bookmarkStart w:id="203" w:name="ref-carén2016"/>
     <w:p>
       <w:pPr>
         <w:pStyle w:val="Bibliography"/>
@@ -23006,7 +22973,7 @@
       <w:r>
         <w:t xml:space="preserve"> </w:t>
       </w:r>
-      <w:hyperlink r:id="rId203">
+      <w:hyperlink r:id="rId202">
         <w:r>
           <w:rPr>
             <w:rStyle w:val="Hyperlink"/>
@@ -23018,8 +22985,8 @@
         <w:t xml:space="preserve">.</w:t>
       </w:r>
     </w:p>
-    <w:bookmarkEnd w:id="204"/>
-    <w:bookmarkStart w:id="206" w:name="ref-chaichana2014"/>
+    <w:bookmarkEnd w:id="203"/>
+    <w:bookmarkStart w:id="205" w:name="ref-chaichana2014"/>
     <w:p>
       <w:pPr>
         <w:pStyle w:val="Bibliography"/>
@@ -23052,7 +23019,7 @@
       <w:r>
         <w:t xml:space="preserve"> </w:t>
       </w:r>
-      <w:hyperlink r:id="rId205">
+      <w:hyperlink r:id="rId204">
         <w:r>
           <w:rPr>
             <w:rStyle w:val="Hyperlink"/>
@@ -23064,8 +23031,8 @@
         <w:t xml:space="preserve">.</w:t>
       </w:r>
     </w:p>
-    <w:bookmarkEnd w:id="206"/>
-    <w:bookmarkStart w:id="208" w:name="ref-cloughesy2020"/>
+    <w:bookmarkEnd w:id="205"/>
+    <w:bookmarkStart w:id="207" w:name="ref-cloughesy2020"/>
     <w:p>
       <w:pPr>
         <w:pStyle w:val="Bibliography"/>
@@ -23098,7 +23065,7 @@
       <w:r>
         <w:t xml:space="preserve"> </w:t>
       </w:r>
-      <w:hyperlink r:id="rId207">
+      <w:hyperlink r:id="rId206">
         <w:r>
           <w:rPr>
             <w:rStyle w:val="Hyperlink"/>
@@ -23110,8 +23077,8 @@
         <w:t xml:space="preserve">.</w:t>
       </w:r>
     </w:p>
-    <w:bookmarkEnd w:id="208"/>
-    <w:bookmarkStart w:id="210" w:name="ref-craig2023"/>
+    <w:bookmarkEnd w:id="207"/>
+    <w:bookmarkStart w:id="209" w:name="ref-craig2023"/>
     <w:p>
       <w:pPr>
         <w:pStyle w:val="Bibliography"/>
@@ -23144,7 +23111,7 @@
       <w:r>
         <w:t xml:space="preserve"> </w:t>
       </w:r>
-      <w:hyperlink r:id="rId209">
+      <w:hyperlink r:id="rId208">
         <w:r>
           <w:rPr>
             <w:rStyle w:val="Hyperlink"/>
@@ -23156,8 +23123,8 @@
         <w:t xml:space="preserve">.</w:t>
       </w:r>
     </w:p>
-    <w:bookmarkEnd w:id="210"/>
-    <w:bookmarkStart w:id="212" w:name="ref-dethé2018"/>
+    <w:bookmarkEnd w:id="209"/>
+    <w:bookmarkStart w:id="211" w:name="ref-dethé2018"/>
     <w:p>
       <w:pPr>
         <w:pStyle w:val="Bibliography"/>
@@ -23190,7 +23157,7 @@
       <w:r>
         <w:t xml:space="preserve"> </w:t>
       </w:r>
-      <w:hyperlink r:id="rId211">
+      <w:hyperlink r:id="rId210">
         <w:r>
           <w:rPr>
             <w:rStyle w:val="Hyperlink"/>
@@ -23202,8 +23169,8 @@
         <w:t xml:space="preserve">.</w:t>
       </w:r>
     </w:p>
-    <w:bookmarkEnd w:id="212"/>
-    <w:bookmarkStart w:id="214" w:name="ref-dingli2006"/>
+    <w:bookmarkEnd w:id="211"/>
+    <w:bookmarkStart w:id="213" w:name="ref-dingli2006"/>
     <w:p>
       <w:pPr>
         <w:pStyle w:val="Bibliography"/>
@@ -23236,7 +23203,7 @@
       <w:r>
         <w:t xml:space="preserve"> </w:t>
       </w:r>
-      <w:hyperlink r:id="rId213">
+      <w:hyperlink r:id="rId212">
         <w:r>
           <w:rPr>
             <w:rStyle w:val="Hyperlink"/>
@@ -23248,8 +23215,8 @@
         <w:t xml:space="preserve">.</w:t>
       </w:r>
     </w:p>
-    <w:bookmarkEnd w:id="214"/>
-    <w:bookmarkStart w:id="216" w:name="ref-dirks2006"/>
+    <w:bookmarkEnd w:id="213"/>
+    <w:bookmarkStart w:id="215" w:name="ref-dirks2006"/>
     <w:p>
       <w:pPr>
         <w:pStyle w:val="Bibliography"/>
@@ -23282,7 +23249,7 @@
       <w:r>
         <w:t xml:space="preserve"> </w:t>
       </w:r>
-      <w:hyperlink r:id="rId215">
+      <w:hyperlink r:id="rId214">
         <w:r>
           <w:rPr>
             <w:rStyle w:val="Hyperlink"/>
@@ -23294,8 +23261,8 @@
         <w:t xml:space="preserve">.</w:t>
       </w:r>
     </w:p>
-    <w:bookmarkEnd w:id="216"/>
-    <w:bookmarkStart w:id="218" w:name="ref-doucette2011"/>
+    <w:bookmarkEnd w:id="215"/>
+    <w:bookmarkStart w:id="217" w:name="ref-doucette2011"/>
     <w:p>
       <w:pPr>
         <w:pStyle w:val="Bibliography"/>
@@ -23328,7 +23295,7 @@
       <w:r>
         <w:t xml:space="preserve"> </w:t>
       </w:r>
-      <w:hyperlink r:id="rId217">
+      <w:hyperlink r:id="rId216">
         <w:r>
           <w:rPr>
             <w:rStyle w:val="Hyperlink"/>
@@ -23340,8 +23307,8 @@
         <w:t xml:space="preserve">.</w:t>
       </w:r>
     </w:p>
-    <w:bookmarkEnd w:id="218"/>
-    <w:bookmarkStart w:id="220" w:name="ref-dowden2019"/>
+    <w:bookmarkEnd w:id="217"/>
+    <w:bookmarkStart w:id="219" w:name="ref-dowden2019"/>
     <w:p>
       <w:pPr>
         <w:pStyle w:val="Bibliography"/>
@@ -23374,7 +23341,7 @@
       <w:r>
         <w:t xml:space="preserve"> </w:t>
       </w:r>
-      <w:hyperlink r:id="rId219">
+      <w:hyperlink r:id="rId218">
         <w:r>
           <w:rPr>
             <w:rStyle w:val="Hyperlink"/>
@@ -23386,8 +23353,8 @@
         <w:t xml:space="preserve">.</w:t>
       </w:r>
     </w:p>
-    <w:bookmarkEnd w:id="220"/>
-    <w:bookmarkStart w:id="222" w:name="ref-enderling2009"/>
+    <w:bookmarkEnd w:id="219"/>
+    <w:bookmarkStart w:id="221" w:name="ref-enderling2009"/>
     <w:p>
       <w:pPr>
         <w:pStyle w:val="Bibliography"/>
@@ -23420,7 +23387,7 @@
       <w:r>
         <w:t xml:space="preserve"> </w:t>
       </w:r>
-      <w:hyperlink r:id="rId221">
+      <w:hyperlink r:id="rId220">
         <w:r>
           <w:rPr>
             <w:rStyle w:val="Hyperlink"/>
@@ -23432,8 +23399,8 @@
         <w:t xml:space="preserve">.</w:t>
       </w:r>
     </w:p>
-    <w:bookmarkEnd w:id="222"/>
-    <w:bookmarkStart w:id="224" w:name="ref-enriquez-navas2015"/>
+    <w:bookmarkEnd w:id="221"/>
+    <w:bookmarkStart w:id="223" w:name="ref-enriquez-navas2015"/>
     <w:p>
       <w:pPr>
         <w:pStyle w:val="Bibliography"/>
@@ -23466,7 +23433,7 @@
       <w:r>
         <w:t xml:space="preserve"> </w:t>
       </w:r>
-      <w:hyperlink r:id="rId223">
+      <w:hyperlink r:id="rId222">
         <w:r>
           <w:rPr>
             <w:rStyle w:val="Hyperlink"/>
@@ -23478,8 +23445,8 @@
         <w:t xml:space="preserve">.</w:t>
       </w:r>
     </w:p>
-    <w:bookmarkEnd w:id="224"/>
-    <w:bookmarkStart w:id="225" w:name="ref-farias"/>
+    <w:bookmarkEnd w:id="223"/>
+    <w:bookmarkStart w:id="224" w:name="ref-farias"/>
     <w:p>
       <w:pPr>
         <w:pStyle w:val="Bibliography"/>
@@ -23507,8 +23474,8 @@
         <w:t xml:space="preserve">.</w:t>
       </w:r>
     </w:p>
-    <w:bookmarkEnd w:id="225"/>
-    <w:bookmarkStart w:id="227" w:name="ref-folkman2004"/>
+    <w:bookmarkEnd w:id="224"/>
+    <w:bookmarkStart w:id="226" w:name="ref-folkman2004"/>
     <w:p>
       <w:pPr>
         <w:pStyle w:val="Bibliography"/>
@@ -23541,7 +23508,7 @@
       <w:r>
         <w:t xml:space="preserve"> </w:t>
       </w:r>
-      <w:hyperlink r:id="rId226">
+      <w:hyperlink r:id="rId225">
         <w:r>
           <w:rPr>
             <w:rStyle w:val="Hyperlink"/>
@@ -23553,8 +23520,8 @@
         <w:t xml:space="preserve">.</w:t>
       </w:r>
     </w:p>
-    <w:bookmarkEnd w:id="227"/>
-    <w:bookmarkStart w:id="229" w:name="ref-galli2004"/>
+    <w:bookmarkEnd w:id="226"/>
+    <w:bookmarkStart w:id="228" w:name="ref-galli2004"/>
     <w:p>
       <w:pPr>
         <w:pStyle w:val="Bibliography"/>
@@ -23587,7 +23554,7 @@
       <w:r>
         <w:t xml:space="preserve"> </w:t>
       </w:r>
-      <w:hyperlink r:id="rId228">
+      <w:hyperlink r:id="rId227">
         <w:r>
           <w:rPr>
             <w:rStyle w:val="Hyperlink"/>
@@ -23599,8 +23566,8 @@
         <w:t xml:space="preserve">.</w:t>
       </w:r>
     </w:p>
-    <w:bookmarkEnd w:id="229"/>
-    <w:bookmarkStart w:id="231" w:name="ref-gao2013"/>
+    <w:bookmarkEnd w:id="228"/>
+    <w:bookmarkStart w:id="230" w:name="ref-gao2013"/>
     <w:p>
       <w:pPr>
         <w:pStyle w:val="Bibliography"/>
@@ -23633,7 +23600,7 @@
       <w:r>
         <w:t xml:space="preserve"> </w:t>
       </w:r>
-      <w:hyperlink r:id="rId230">
+      <w:hyperlink r:id="rId229">
         <w:r>
           <w:rPr>
             <w:rStyle w:val="Hyperlink"/>
@@ -23645,8 +23612,8 @@
         <w:t xml:space="preserve">.</w:t>
       </w:r>
     </w:p>
-    <w:bookmarkEnd w:id="231"/>
-    <w:bookmarkStart w:id="233" w:name="ref-griffin2006"/>
+    <w:bookmarkEnd w:id="230"/>
+    <w:bookmarkStart w:id="232" w:name="ref-griffin2006"/>
     <w:p>
       <w:pPr>
         <w:pStyle w:val="Bibliography"/>
@@ -23679,7 +23646,7 @@
       <w:r>
         <w:t xml:space="preserve"> </w:t>
       </w:r>
-      <w:hyperlink r:id="rId232">
+      <w:hyperlink r:id="rId231">
         <w:r>
           <w:rPr>
             <w:rStyle w:val="Hyperlink"/>
@@ -23691,8 +23658,8 @@
         <w:t xml:space="preserve">.</w:t>
       </w:r>
     </w:p>
-    <w:bookmarkEnd w:id="233"/>
-    <w:bookmarkStart w:id="235" w:name="ref-guerrero-cázares2014"/>
+    <w:bookmarkEnd w:id="232"/>
+    <w:bookmarkStart w:id="234" w:name="ref-guerrero-cázares2014"/>
     <w:p>
       <w:pPr>
         <w:pStyle w:val="Bibliography"/>
@@ -23754,7 +23721,7 @@
       <w:r>
         <w:t xml:space="preserve"> </w:t>
       </w:r>
-      <w:hyperlink r:id="rId234">
+      <w:hyperlink r:id="rId233">
         <w:r>
           <w:rPr>
             <w:rStyle w:val="Hyperlink"/>
@@ -23766,8 +23733,8 @@
         <w:t xml:space="preserve">.</w:t>
       </w:r>
     </w:p>
-    <w:bookmarkEnd w:id="235"/>
-    <w:bookmarkStart w:id="237" w:name="ref-hanahan2000"/>
+    <w:bookmarkEnd w:id="234"/>
+    <w:bookmarkStart w:id="236" w:name="ref-hanahan2000"/>
     <w:p>
       <w:pPr>
         <w:pStyle w:val="Bibliography"/>
@@ -23800,7 +23767,7 @@
       <w:r>
         <w:t xml:space="preserve"> </w:t>
       </w:r>
-      <w:hyperlink r:id="rId236">
+      <w:hyperlink r:id="rId235">
         <w:r>
           <w:rPr>
             <w:rStyle w:val="Hyperlink"/>
@@ -23812,8 +23779,8 @@
         <w:t xml:space="preserve">.</w:t>
       </w:r>
     </w:p>
-    <w:bookmarkEnd w:id="237"/>
-    <w:bookmarkStart w:id="239" w:name="ref-hemmati2003"/>
+    <w:bookmarkEnd w:id="236"/>
+    <w:bookmarkStart w:id="238" w:name="ref-hemmati2003"/>
     <w:p>
       <w:pPr>
         <w:pStyle w:val="Bibliography"/>
@@ -23846,7 +23813,7 @@
       <w:r>
         <w:t xml:space="preserve"> </w:t>
       </w:r>
-      <w:hyperlink r:id="rId238">
+      <w:hyperlink r:id="rId237">
         <w:r>
           <w:rPr>
             <w:rStyle w:val="Hyperlink"/>
@@ -23858,8 +23825,8 @@
         <w:t xml:space="preserve">.</w:t>
       </w:r>
     </w:p>
-    <w:bookmarkEnd w:id="239"/>
-    <w:bookmarkStart w:id="241" w:name="ref-hillen2013"/>
+    <w:bookmarkEnd w:id="238"/>
+    <w:bookmarkStart w:id="240" w:name="ref-hillen2013"/>
     <w:p>
       <w:pPr>
         <w:pStyle w:val="Bibliography"/>
@@ -23892,7 +23859,7 @@
       <w:r>
         <w:t xml:space="preserve"> </w:t>
       </w:r>
-      <w:hyperlink r:id="rId240">
+      <w:hyperlink r:id="rId239">
         <w:r>
           <w:rPr>
             <w:rStyle w:val="Hyperlink"/>
@@ -23904,8 +23871,8 @@
         <w:t xml:space="preserve">.</w:t>
       </w:r>
     </w:p>
-    <w:bookmarkEnd w:id="241"/>
-    <w:bookmarkStart w:id="243" w:name="ref-hitomi2021"/>
+    <w:bookmarkEnd w:id="240"/>
+    <w:bookmarkStart w:id="242" w:name="ref-hitomi2021"/>
     <w:p>
       <w:pPr>
         <w:pStyle w:val="Bibliography"/>
@@ -23938,7 +23905,7 @@
       <w:r>
         <w:t xml:space="preserve"> </w:t>
       </w:r>
-      <w:hyperlink r:id="rId242">
+      <w:hyperlink r:id="rId241">
         <w:r>
           <w:rPr>
             <w:rStyle w:val="Hyperlink"/>
@@ -23950,8 +23917,8 @@
         <w:t xml:space="preserve">.</w:t>
       </w:r>
     </w:p>
-    <w:bookmarkEnd w:id="243"/>
-    <w:bookmarkStart w:id="245" w:name="ref-ignatova2002"/>
+    <w:bookmarkEnd w:id="242"/>
+    <w:bookmarkStart w:id="244" w:name="ref-ignatova2002"/>
     <w:p>
       <w:pPr>
         <w:pStyle w:val="Bibliography"/>
@@ -23990,7 +23957,7 @@
       <w:r>
         <w:t xml:space="preserve"> </w:t>
       </w:r>
-      <w:hyperlink r:id="rId244">
+      <w:hyperlink r:id="rId243">
         <w:r>
           <w:rPr>
             <w:rStyle w:val="Hyperlink"/>
@@ -24002,8 +23969,8 @@
         <w:t xml:space="preserve">.</w:t>
       </w:r>
     </w:p>
-    <w:bookmarkEnd w:id="245"/>
-    <w:bookmarkStart w:id="247" w:name="ref-kim2016"/>
+    <w:bookmarkEnd w:id="244"/>
+    <w:bookmarkStart w:id="246" w:name="ref-kim2016"/>
     <w:p>
       <w:pPr>
         <w:pStyle w:val="Bibliography"/>
@@ -24036,7 +24003,7 @@
       <w:r>
         <w:t xml:space="preserve"> </w:t>
       </w:r>
-      <w:hyperlink r:id="rId246">
+      <w:hyperlink r:id="rId245">
         <w:r>
           <w:rPr>
             <w:rStyle w:val="Hyperlink"/>
@@ -24048,8 +24015,8 @@
         <w:t xml:space="preserve">.</w:t>
       </w:r>
     </w:p>
-    <w:bookmarkEnd w:id="247"/>
-    <w:bookmarkStart w:id="249" w:name="ref-kim2020"/>
+    <w:bookmarkEnd w:id="246"/>
+    <w:bookmarkStart w:id="248" w:name="ref-kim2020"/>
     <w:p>
       <w:pPr>
         <w:pStyle w:val="Bibliography"/>
@@ -24085,7 +24052,7 @@
       <w:r>
         <w:t xml:space="preserve"> </w:t>
       </w:r>
-      <w:hyperlink r:id="rId248">
+      <w:hyperlink r:id="rId247">
         <w:r>
           <w:rPr>
             <w:rStyle w:val="Hyperlink"/>
@@ -24097,8 +24064,8 @@
         <w:t xml:space="preserve">.</w:t>
       </w:r>
     </w:p>
-    <w:bookmarkEnd w:id="249"/>
-    <w:bookmarkStart w:id="251" w:name="ref-lander2009"/>
+    <w:bookmarkEnd w:id="248"/>
+    <w:bookmarkStart w:id="250" w:name="ref-lander2009"/>
     <w:p>
       <w:pPr>
         <w:pStyle w:val="Bibliography"/>
@@ -24137,7 +24104,7 @@
       <w:r>
         <w:t xml:space="preserve"> </w:t>
       </w:r>
-      <w:hyperlink r:id="rId250">
+      <w:hyperlink r:id="rId249">
         <w:r>
           <w:rPr>
             <w:rStyle w:val="Hyperlink"/>
@@ -24149,8 +24116,8 @@
         <w:t xml:space="preserve">.</w:t>
       </w:r>
     </w:p>
-    <w:bookmarkEnd w:id="251"/>
-    <w:bookmarkStart w:id="253" w:name="ref-lapidot1994"/>
+    <w:bookmarkEnd w:id="250"/>
+    <w:bookmarkStart w:id="252" w:name="ref-lapidot1994"/>
     <w:p>
       <w:pPr>
         <w:pStyle w:val="Bibliography"/>
@@ -24183,7 +24150,7 @@
       <w:r>
         <w:t xml:space="preserve"> </w:t>
       </w:r>
-      <w:hyperlink r:id="rId252">
+      <w:hyperlink r:id="rId251">
         <w:r>
           <w:rPr>
             <w:rStyle w:val="Hyperlink"/>
@@ -24195,8 +24162,8 @@
         <w:t xml:space="preserve">.</w:t>
       </w:r>
     </w:p>
-    <w:bookmarkEnd w:id="253"/>
-    <w:bookmarkStart w:id="255" w:name="ref-lathia2011"/>
+    <w:bookmarkEnd w:id="252"/>
+    <w:bookmarkStart w:id="254" w:name="ref-lathia2011"/>
     <w:p>
       <w:pPr>
         <w:pStyle w:val="Bibliography"/>
@@ -24229,7 +24196,7 @@
       <w:r>
         <w:t xml:space="preserve"> </w:t>
       </w:r>
-      <w:hyperlink r:id="rId254">
+      <w:hyperlink r:id="rId253">
         <w:r>
           <w:rPr>
             <w:rStyle w:val="Hyperlink"/>
@@ -24241,8 +24208,8 @@
         <w:t xml:space="preserve">.</w:t>
       </w:r>
     </w:p>
-    <w:bookmarkEnd w:id="255"/>
-    <w:bookmarkStart w:id="257" w:name="ref-lee2016"/>
+    <w:bookmarkEnd w:id="254"/>
+    <w:bookmarkStart w:id="256" w:name="ref-lee2016"/>
     <w:p>
       <w:pPr>
         <w:pStyle w:val="Bibliography"/>
@@ -24275,7 +24242,7 @@
       <w:r>
         <w:t xml:space="preserve"> </w:t>
       </w:r>
-      <w:hyperlink r:id="rId256">
+      <w:hyperlink r:id="rId255">
         <w:r>
           <w:rPr>
             <w:rStyle w:val="Hyperlink"/>
@@ -24287,8 +24254,8 @@
         <w:t xml:space="preserve">.</w:t>
       </w:r>
     </w:p>
-    <w:bookmarkEnd w:id="257"/>
-    <w:bookmarkStart w:id="259" w:name="ref-li2014"/>
+    <w:bookmarkEnd w:id="256"/>
+    <w:bookmarkStart w:id="258" w:name="ref-li2014"/>
     <w:p>
       <w:pPr>
         <w:pStyle w:val="Bibliography"/>
@@ -24321,7 +24288,7 @@
       <w:r>
         <w:t xml:space="preserve"> </w:t>
       </w:r>
-      <w:hyperlink r:id="rId258">
+      <w:hyperlink r:id="rId257">
         <w:r>
           <w:rPr>
             <w:rStyle w:val="Hyperlink"/>
@@ -24333,8 +24300,8 @@
         <w:t xml:space="preserve">.</w:t>
       </w:r>
     </w:p>
-    <w:bookmarkEnd w:id="259"/>
-    <w:bookmarkStart w:id="261" w:name="ref-lowengrub2010"/>
+    <w:bookmarkEnd w:id="258"/>
+    <w:bookmarkStart w:id="260" w:name="ref-lowengrub2010"/>
     <w:p>
       <w:pPr>
         <w:pStyle w:val="Bibliography"/>
@@ -24367,7 +24334,7 @@
       <w:r>
         <w:t xml:space="preserve"> </w:t>
       </w:r>
-      <w:hyperlink r:id="rId260">
+      <w:hyperlink r:id="rId259">
         <w:r>
           <w:rPr>
             <w:rStyle w:val="Hyperlink"/>
@@ -24379,8 +24346,8 @@
         <w:t xml:space="preserve">.</w:t>
       </w:r>
     </w:p>
-    <w:bookmarkEnd w:id="261"/>
-    <w:bookmarkStart w:id="263" w:name="ref-ma2018"/>
+    <w:bookmarkEnd w:id="260"/>
+    <w:bookmarkStart w:id="262" w:name="ref-ma2018"/>
     <w:p>
       <w:pPr>
         <w:pStyle w:val="Bibliography"/>
@@ -24413,7 +24380,7 @@
       <w:r>
         <w:t xml:space="preserve"> </w:t>
       </w:r>
-      <w:hyperlink r:id="rId262">
+      <w:hyperlink r:id="rId261">
         <w:r>
           <w:rPr>
             <w:rStyle w:val="Hyperlink"/>
@@ -24425,8 +24392,8 @@
         <w:t xml:space="preserve">.</w:t>
       </w:r>
     </w:p>
-    <w:bookmarkEnd w:id="263"/>
-    <w:bookmarkStart w:id="265" w:name="ref-majumdar2020"/>
+    <w:bookmarkEnd w:id="262"/>
+    <w:bookmarkStart w:id="264" w:name="ref-majumdar2020"/>
     <w:p>
       <w:pPr>
         <w:pStyle w:val="Bibliography"/>
@@ -24459,7 +24426,7 @@
       <w:r>
         <w:t xml:space="preserve"> </w:t>
       </w:r>
-      <w:hyperlink r:id="rId264">
+      <w:hyperlink r:id="rId263">
         <w:r>
           <w:rPr>
             <w:rStyle w:val="Hyperlink"/>
@@ -24471,8 +24438,8 @@
         <w:t xml:space="preserve">.</w:t>
       </w:r>
     </w:p>
-    <w:bookmarkEnd w:id="265"/>
-    <w:bookmarkStart w:id="267" w:name="ref-mangraviti2016"/>
+    <w:bookmarkEnd w:id="264"/>
+    <w:bookmarkStart w:id="266" w:name="ref-mangraviti2016"/>
     <w:p>
       <w:pPr>
         <w:pStyle w:val="Bibliography"/>
@@ -24505,7 +24472,7 @@
       <w:r>
         <w:t xml:space="preserve"> </w:t>
       </w:r>
-      <w:hyperlink r:id="rId266">
+      <w:hyperlink r:id="rId265">
         <w:r>
           <w:rPr>
             <w:rStyle w:val="Hyperlink"/>
@@ -24517,8 +24484,8 @@
         <w:t xml:space="preserve">.</w:t>
       </w:r>
     </w:p>
-    <w:bookmarkEnd w:id="267"/>
-    <w:bookmarkStart w:id="269" w:name="ref-mcmahon2018"/>
+    <w:bookmarkEnd w:id="266"/>
+    <w:bookmarkStart w:id="268" w:name="ref-mcmahon2018"/>
     <w:p>
       <w:pPr>
         <w:pStyle w:val="Bibliography"/>
@@ -24551,7 +24518,7 @@
       <w:r>
         <w:t xml:space="preserve"> </w:t>
       </w:r>
-      <w:hyperlink r:id="rId268">
+      <w:hyperlink r:id="rId267">
         <w:r>
           <w:rPr>
             <w:rStyle w:val="Hyperlink"/>
@@ -24563,8 +24530,8 @@
         <w:t xml:space="preserve">.</w:t>
       </w:r>
     </w:p>
-    <w:bookmarkEnd w:id="269"/>
-    <w:bookmarkStart w:id="271" w:name="ref-meza2008"/>
+    <w:bookmarkEnd w:id="268"/>
+    <w:bookmarkStart w:id="270" w:name="ref-meza2008"/>
     <w:p>
       <w:pPr>
         <w:pStyle w:val="Bibliography"/>
@@ -24597,7 +24564,7 @@
       <w:r>
         <w:t xml:space="preserve"> </w:t>
       </w:r>
-      <w:hyperlink r:id="rId270">
+      <w:hyperlink r:id="rId269">
         <w:r>
           <w:rPr>
             <w:rStyle w:val="Hyperlink"/>
@@ -24609,8 +24576,8 @@
         <w:t xml:space="preserve">.</w:t>
       </w:r>
     </w:p>
-    <w:bookmarkEnd w:id="271"/>
-    <w:bookmarkStart w:id="273" w:name="ref-narita2019"/>
+    <w:bookmarkEnd w:id="270"/>
+    <w:bookmarkStart w:id="272" w:name="ref-narita2019"/>
     <w:p>
       <w:pPr>
         <w:pStyle w:val="Bibliography"/>
@@ -24643,7 +24610,7 @@
       <w:r>
         <w:t xml:space="preserve"> </w:t>
       </w:r>
-      <w:hyperlink r:id="rId272">
+      <w:hyperlink r:id="rId271">
         <w:r>
           <w:rPr>
             <w:rStyle w:val="Hyperlink"/>
@@ -24655,8 +24622,8 @@
         <w:t xml:space="preserve">.</w:t>
       </w:r>
     </w:p>
-    <w:bookmarkEnd w:id="273"/>
-    <w:bookmarkStart w:id="275" w:name="ref-nayak2020"/>
+    <w:bookmarkEnd w:id="272"/>
+    <w:bookmarkStart w:id="274" w:name="ref-nayak2020"/>
     <w:p>
       <w:pPr>
         <w:pStyle w:val="Bibliography"/>
@@ -24689,7 +24656,7 @@
       <w:r>
         <w:t xml:space="preserve"> </w:t>
       </w:r>
-      <w:hyperlink r:id="rId274">
+      <w:hyperlink r:id="rId273">
         <w:r>
           <w:rPr>
             <w:rStyle w:val="Hyperlink"/>
@@ -24701,8 +24668,8 @@
         <w:t xml:space="preserve">.</w:t>
       </w:r>
     </w:p>
-    <w:bookmarkEnd w:id="275"/>
-    <w:bookmarkStart w:id="277" w:name="ref-neves-e-castro2006"/>
+    <w:bookmarkEnd w:id="274"/>
+    <w:bookmarkStart w:id="276" w:name="ref-neves-e-castro2006"/>
     <w:p>
       <w:pPr>
         <w:pStyle w:val="Bibliography"/>
@@ -24735,7 +24702,7 @@
       <w:r>
         <w:t xml:space="preserve"> </w:t>
       </w:r>
-      <w:hyperlink r:id="rId276">
+      <w:hyperlink r:id="rId275">
         <w:r>
           <w:rPr>
             <w:rStyle w:val="Hyperlink"/>
@@ -24747,8 +24714,8 @@
         <w:t xml:space="preserve">.</w:t>
       </w:r>
     </w:p>
-    <w:bookmarkEnd w:id="277"/>
-    <w:bookmarkStart w:id="279" w:name="ref-orourke2009"/>
+    <w:bookmarkEnd w:id="276"/>
+    <w:bookmarkStart w:id="278" w:name="ref-orourke2009"/>
     <w:p>
       <w:pPr>
         <w:pStyle w:val="Bibliography"/>
@@ -24781,7 +24748,7 @@
       <w:r>
         <w:t xml:space="preserve"> </w:t>
       </w:r>
-      <w:hyperlink r:id="rId278">
+      <w:hyperlink r:id="rId277">
         <w:r>
           <w:rPr>
             <w:rStyle w:val="Hyperlink"/>
@@ -24793,8 +24760,8 @@
         <w:t xml:space="preserve">.</w:t>
       </w:r>
     </w:p>
-    <w:bookmarkEnd w:id="279"/>
-    <w:bookmarkStart w:id="281" w:name="ref-ostrom2019"/>
+    <w:bookmarkEnd w:id="278"/>
+    <w:bookmarkStart w:id="280" w:name="ref-ostrom2019"/>
     <w:p>
       <w:pPr>
         <w:pStyle w:val="Bibliography"/>
@@ -24836,7 +24803,7 @@
       <w:r>
         <w:t xml:space="preserve"> </w:t>
       </w:r>
-      <w:hyperlink r:id="rId280">
+      <w:hyperlink r:id="rId279">
         <w:r>
           <w:rPr>
             <w:rStyle w:val="Hyperlink"/>
@@ -24848,8 +24815,8 @@
         <w:t xml:space="preserve">.</w:t>
       </w:r>
     </w:p>
-    <w:bookmarkEnd w:id="281"/>
-    <w:bookmarkStart w:id="283" w:name="ref-pannuti2010"/>
+    <w:bookmarkEnd w:id="280"/>
+    <w:bookmarkStart w:id="282" w:name="ref-pannuti2010"/>
     <w:p>
       <w:pPr>
         <w:pStyle w:val="Bibliography"/>
@@ -24882,7 +24849,7 @@
       <w:r>
         <w:t xml:space="preserve"> </w:t>
       </w:r>
-      <w:hyperlink r:id="rId282">
+      <w:hyperlink r:id="rId281">
         <w:r>
           <w:rPr>
             <w:rStyle w:val="Hyperlink"/>
@@ -24894,8 +24861,8 @@
         <w:t xml:space="preserve">.</w:t>
       </w:r>
     </w:p>
-    <w:bookmarkEnd w:id="283"/>
-    <w:bookmarkStart w:id="285" w:name="ref-pendleton2013"/>
+    <w:bookmarkEnd w:id="282"/>
+    <w:bookmarkStart w:id="284" w:name="ref-pendleton2013"/>
     <w:p>
       <w:pPr>
         <w:pStyle w:val="Bibliography"/>
@@ -24934,7 +24901,7 @@
       <w:r>
         <w:t xml:space="preserve"> </w:t>
       </w:r>
-      <w:hyperlink r:id="rId284">
+      <w:hyperlink r:id="rId283">
         <w:r>
           <w:rPr>
             <w:rStyle w:val="Hyperlink"/>
@@ -24946,8 +24913,8 @@
         <w:t xml:space="preserve">.</w:t>
       </w:r>
     </w:p>
-    <w:bookmarkEnd w:id="285"/>
-    <w:bookmarkStart w:id="287" w:name="ref-piccirillo2006"/>
+    <w:bookmarkEnd w:id="284"/>
+    <w:bookmarkStart w:id="286" w:name="ref-piccirillo2006"/>
     <w:p>
       <w:pPr>
         <w:pStyle w:val="Bibliography"/>
@@ -24980,7 +24947,7 @@
       <w:r>
         <w:t xml:space="preserve"> </w:t>
       </w:r>
-      <w:hyperlink r:id="rId286">
+      <w:hyperlink r:id="rId285">
         <w:r>
           <w:rPr>
             <w:rStyle w:val="Hyperlink"/>
@@ -24992,8 +24959,8 @@
         <w:t xml:space="preserve">.</w:t>
       </w:r>
     </w:p>
-    <w:bookmarkEnd w:id="287"/>
-    <w:bookmarkStart w:id="289" w:name="ref-plevritis2006"/>
+    <w:bookmarkEnd w:id="286"/>
+    <w:bookmarkStart w:id="288" w:name="ref-plevritis2006"/>
     <w:p>
       <w:pPr>
         <w:pStyle w:val="Bibliography"/>
@@ -25026,7 +24993,7 @@
       <w:r>
         <w:t xml:space="preserve"> </w:t>
       </w:r>
-      <w:hyperlink r:id="rId288">
+      <w:hyperlink r:id="rId287">
         <w:r>
           <w:rPr>
             <w:rStyle w:val="Hyperlink"/>
@@ -25038,8 +25005,8 @@
         <w:t xml:space="preserve">.</w:t>
       </w:r>
     </w:p>
-    <w:bookmarkEnd w:id="289"/>
-    <w:bookmarkStart w:id="291" w:name="ref-potten1981"/>
+    <w:bookmarkEnd w:id="288"/>
+    <w:bookmarkStart w:id="290" w:name="ref-potten1981"/>
     <w:p>
       <w:pPr>
         <w:pStyle w:val="Bibliography"/>
@@ -25072,7 +25039,7 @@
       <w:r>
         <w:t xml:space="preserve"> </w:t>
       </w:r>
-      <w:hyperlink r:id="rId290">
+      <w:hyperlink r:id="rId289">
         <w:r>
           <w:rPr>
             <w:rStyle w:val="Hyperlink"/>
@@ -25084,8 +25051,8 @@
         <w:t xml:space="preserve">.</w:t>
       </w:r>
     </w:p>
-    <w:bookmarkEnd w:id="291"/>
-    <w:bookmarkStart w:id="293" w:name="ref-reardon2020"/>
+    <w:bookmarkEnd w:id="290"/>
+    <w:bookmarkStart w:id="292" w:name="ref-reardon2020"/>
     <w:p>
       <w:pPr>
         <w:pStyle w:val="Bibliography"/>
@@ -25118,7 +25085,7 @@
       <w:r>
         <w:t xml:space="preserve"> </w:t>
       </w:r>
-      <w:hyperlink r:id="rId292">
+      <w:hyperlink r:id="rId291">
         <w:r>
           <w:rPr>
             <w:rStyle w:val="Hyperlink"/>
@@ -25130,8 +25097,8 @@
         <w:t xml:space="preserve">.</w:t>
       </w:r>
     </w:p>
-    <w:bookmarkEnd w:id="293"/>
-    <w:bookmarkStart w:id="295" w:name="ref-reya2001"/>
+    <w:bookmarkEnd w:id="292"/>
+    <w:bookmarkStart w:id="294" w:name="ref-reya2001"/>
     <w:p>
       <w:pPr>
         <w:pStyle w:val="Bibliography"/>
@@ -25164,7 +25131,7 @@
       <w:r>
         <w:t xml:space="preserve"> </w:t>
       </w:r>
-      <w:hyperlink r:id="rId294">
+      <w:hyperlink r:id="rId293">
         <w:r>
           <w:rPr>
             <w:rStyle w:val="Hyperlink"/>
@@ -25176,8 +25143,8 @@
         <w:t xml:space="preserve">.</w:t>
       </w:r>
     </w:p>
-    <w:bookmarkEnd w:id="295"/>
-    <w:bookmarkStart w:id="297" w:name="ref-ricci-vitiani2007"/>
+    <w:bookmarkEnd w:id="294"/>
+    <w:bookmarkStart w:id="296" w:name="ref-ricci-vitiani2007"/>
     <w:p>
       <w:pPr>
         <w:pStyle w:val="Bibliography"/>
@@ -25210,7 +25177,7 @@
       <w:r>
         <w:t xml:space="preserve"> </w:t>
       </w:r>
-      <w:hyperlink r:id="rId296">
+      <w:hyperlink r:id="rId295">
         <w:r>
           <w:rPr>
             <w:rStyle w:val="Hyperlink"/>
@@ -25222,8 +25189,8 @@
         <w:t xml:space="preserve">.</w:t>
       </w:r>
     </w:p>
-    <w:bookmarkEnd w:id="297"/>
-    <w:bookmarkStart w:id="299" w:name="ref-rich2007"/>
+    <w:bookmarkEnd w:id="296"/>
+    <w:bookmarkStart w:id="298" w:name="ref-rich2007"/>
     <w:p>
       <w:pPr>
         <w:pStyle w:val="Bibliography"/>
@@ -25256,7 +25223,7 @@
       <w:r>
         <w:t xml:space="preserve"> </w:t>
       </w:r>
-      <w:hyperlink r:id="rId298">
+      <w:hyperlink r:id="rId297">
         <w:r>
           <w:rPr>
             <w:rStyle w:val="Hyperlink"/>
@@ -25268,8 +25235,8 @@
         <w:t xml:space="preserve">.</w:t>
       </w:r>
     </w:p>
-    <w:bookmarkEnd w:id="299"/>
-    <w:bookmarkStart w:id="301" w:name="ref-rockne2009"/>
+    <w:bookmarkEnd w:id="298"/>
+    <w:bookmarkStart w:id="300" w:name="ref-rockne2009"/>
     <w:p>
       <w:pPr>
         <w:pStyle w:val="Bibliography"/>
@@ -25302,7 +25269,7 @@
       <w:r>
         <w:t xml:space="preserve"> </w:t>
       </w:r>
-      <w:hyperlink r:id="rId300">
+      <w:hyperlink r:id="rId299">
         <w:r>
           <w:rPr>
             <w:rStyle w:val="Hyperlink"/>
@@ -25314,8 +25281,8 @@
         <w:t xml:space="preserve">.</w:t>
       </w:r>
     </w:p>
-    <w:bookmarkEnd w:id="301"/>
-    <w:bookmarkStart w:id="303" w:name="ref-rockne2010"/>
+    <w:bookmarkEnd w:id="300"/>
+    <w:bookmarkStart w:id="302" w:name="ref-rockne2010"/>
     <w:p>
       <w:pPr>
         <w:pStyle w:val="Bibliography"/>
@@ -25364,7 +25331,7 @@
       <w:r>
         <w:t xml:space="preserve"> </w:t>
       </w:r>
-      <w:hyperlink r:id="rId302">
+      <w:hyperlink r:id="rId301">
         <w:r>
           <w:rPr>
             <w:rStyle w:val="Hyperlink"/>
@@ -25376,8 +25343,8 @@
         <w:t xml:space="preserve">.</w:t>
       </w:r>
     </w:p>
-    <w:bookmarkEnd w:id="303"/>
-    <w:bookmarkStart w:id="305" w:name="ref-roth2021"/>
+    <w:bookmarkEnd w:id="302"/>
+    <w:bookmarkStart w:id="304" w:name="ref-roth2021"/>
     <w:p>
       <w:pPr>
         <w:pStyle w:val="Bibliography"/>
@@ -25416,7 +25383,7 @@
       <w:r>
         <w:t xml:space="preserve"> </w:t>
       </w:r>
-      <w:hyperlink r:id="rId304">
+      <w:hyperlink r:id="rId303">
         <w:r>
           <w:rPr>
             <w:rStyle w:val="Hyperlink"/>
@@ -25428,8 +25395,8 @@
         <w:t xml:space="preserve">.</w:t>
       </w:r>
     </w:p>
-    <w:bookmarkEnd w:id="305"/>
-    <w:bookmarkStart w:id="307" w:name="ref-schonberg2014"/>
+    <w:bookmarkEnd w:id="304"/>
+    <w:bookmarkStart w:id="306" w:name="ref-schonberg2014"/>
     <w:p>
       <w:pPr>
         <w:pStyle w:val="Bibliography"/>
@@ -25462,7 +25429,7 @@
       <w:r>
         <w:t xml:space="preserve"> </w:t>
       </w:r>
-      <w:hyperlink r:id="rId306">
+      <w:hyperlink r:id="rId305">
         <w:r>
           <w:rPr>
             <w:rStyle w:val="Hyperlink"/>
@@ -25474,8 +25441,8 @@
         <w:t xml:space="preserve">.</w:t>
       </w:r>
     </w:p>
-    <w:bookmarkEnd w:id="307"/>
-    <w:bookmarkStart w:id="308" w:name="ref-singh2003"/>
+    <w:bookmarkEnd w:id="306"/>
+    <w:bookmarkStart w:id="307" w:name="ref-singh2003"/>
     <w:p>
       <w:pPr>
         <w:pStyle w:val="Bibliography"/>
@@ -25506,8 +25473,8 @@
         <w:t xml:space="preserve">63 (18): 5821–28.</w:t>
       </w:r>
     </w:p>
-    <w:bookmarkEnd w:id="308"/>
-    <w:bookmarkStart w:id="310" w:name="ref-singh2004"/>
+    <w:bookmarkEnd w:id="307"/>
+    <w:bookmarkStart w:id="309" w:name="ref-singh2004"/>
     <w:p>
       <w:pPr>
         <w:pStyle w:val="Bibliography"/>
@@ -25540,7 +25507,7 @@
       <w:r>
         <w:t xml:space="preserve"> </w:t>
       </w:r>
-      <w:hyperlink r:id="rId309">
+      <w:hyperlink r:id="rId308">
         <w:r>
           <w:rPr>
             <w:rStyle w:val="Hyperlink"/>
@@ -25552,8 +25519,8 @@
         <w:t xml:space="preserve">.</w:t>
       </w:r>
     </w:p>
-    <w:bookmarkEnd w:id="310"/>
-    <w:bookmarkStart w:id="312" w:name="ref-smith2015"/>
+    <w:bookmarkEnd w:id="309"/>
+    <w:bookmarkStart w:id="311" w:name="ref-smith2015"/>
     <w:p>
       <w:pPr>
         <w:pStyle w:val="Bibliography"/>
@@ -25586,7 +25553,7 @@
       <w:r>
         <w:t xml:space="preserve"> </w:t>
       </w:r>
-      <w:hyperlink r:id="rId311">
+      <w:hyperlink r:id="rId310">
         <w:r>
           <w:rPr>
             <w:rStyle w:val="Hyperlink"/>
@@ -25598,8 +25565,8 @@
         <w:t xml:space="preserve">.</w:t>
       </w:r>
     </w:p>
-    <w:bookmarkEnd w:id="312"/>
-    <w:bookmarkStart w:id="314" w:name="ref-stiles2008"/>
+    <w:bookmarkEnd w:id="311"/>
+    <w:bookmarkStart w:id="313" w:name="ref-stiles2008"/>
     <w:p>
       <w:pPr>
         <w:pStyle w:val="Bibliography"/>
@@ -25632,7 +25599,7 @@
       <w:r>
         <w:t xml:space="preserve"> </w:t>
       </w:r>
-      <w:hyperlink r:id="rId313">
+      <w:hyperlink r:id="rId312">
         <w:r>
           <w:rPr>
             <w:rStyle w:val="Hyperlink"/>
@@ -25644,8 +25611,8 @@
         <w:t xml:space="preserve">.</w:t>
       </w:r>
     </w:p>
-    <w:bookmarkEnd w:id="314"/>
-    <w:bookmarkStart w:id="316" w:name="ref-stupp2005"/>
+    <w:bookmarkEnd w:id="313"/>
+    <w:bookmarkStart w:id="315" w:name="ref-stupp2005"/>
     <w:p>
       <w:pPr>
         <w:pStyle w:val="Bibliography"/>
@@ -25678,7 +25645,7 @@
       <w:r>
         <w:t xml:space="preserve"> </w:t>
       </w:r>
-      <w:hyperlink r:id="rId315">
+      <w:hyperlink r:id="rId314">
         <w:r>
           <w:rPr>
             <w:rStyle w:val="Hyperlink"/>
@@ -25690,8 +25657,8 @@
         <w:t xml:space="preserve">.</w:t>
       </w:r>
     </w:p>
-    <w:bookmarkEnd w:id="316"/>
-    <w:bookmarkStart w:id="318" w:name="ref-sweeney1995"/>
+    <w:bookmarkEnd w:id="315"/>
+    <w:bookmarkStart w:id="317" w:name="ref-sweeney1995"/>
     <w:p>
       <w:pPr>
         <w:pStyle w:val="Bibliography"/>
@@ -25724,7 +25691,7 @@
       <w:r>
         <w:t xml:space="preserve"> </w:t>
       </w:r>
-      <w:hyperlink r:id="rId317">
+      <w:hyperlink r:id="rId316">
         <w:r>
           <w:rPr>
             <w:rStyle w:val="Hyperlink"/>
@@ -25736,8 +25703,8 @@
         <w:t xml:space="preserve">.</w:t>
       </w:r>
     </w:p>
-    <w:bookmarkEnd w:id="318"/>
-    <w:bookmarkStart w:id="320" w:name="ref-taipale2001"/>
+    <w:bookmarkEnd w:id="317"/>
+    <w:bookmarkStart w:id="319" w:name="ref-taipale2001"/>
     <w:p>
       <w:pPr>
         <w:pStyle w:val="Bibliography"/>
@@ -25770,7 +25737,7 @@
       <w:r>
         <w:t xml:space="preserve"> </w:t>
       </w:r>
-      <w:hyperlink r:id="rId319">
+      <w:hyperlink r:id="rId318">
         <w:r>
           <w:rPr>
             <w:rStyle w:val="Hyperlink"/>
@@ -25782,8 +25749,8 @@
         <w:t xml:space="preserve">.</w:t>
       </w:r>
     </w:p>
-    <w:bookmarkEnd w:id="320"/>
-    <w:bookmarkStart w:id="322" w:name="ref-tang2021"/>
+    <w:bookmarkEnd w:id="319"/>
+    <w:bookmarkStart w:id="321" w:name="ref-tang2021"/>
     <w:p>
       <w:pPr>
         <w:pStyle w:val="Bibliography"/>
@@ -25816,7 +25783,7 @@
       <w:r>
         <w:t xml:space="preserve"> </w:t>
       </w:r>
-      <w:hyperlink r:id="rId321">
+      <w:hyperlink r:id="rId320">
         <w:r>
           <w:rPr>
             <w:rStyle w:val="Hyperlink"/>
@@ -25828,8 +25795,8 @@
         <w:t xml:space="preserve">.</w:t>
       </w:r>
     </w:p>
-    <w:bookmarkEnd w:id="322"/>
-    <w:bookmarkStart w:id="324" w:name="ref-turner2009"/>
+    <w:bookmarkEnd w:id="321"/>
+    <w:bookmarkStart w:id="323" w:name="ref-turner2009"/>
     <w:p>
       <w:pPr>
         <w:pStyle w:val="Bibliography"/>
@@ -25862,7 +25829,7 @@
       <w:r>
         <w:t xml:space="preserve"> </w:t>
       </w:r>
-      <w:hyperlink r:id="rId323">
+      <w:hyperlink r:id="rId322">
         <w:r>
           <w:rPr>
             <w:rStyle w:val="Hyperlink"/>
@@ -25874,8 +25841,8 @@
         <w:t xml:space="preserve">.</w:t>
       </w:r>
     </w:p>
-    <w:bookmarkEnd w:id="324"/>
-    <w:bookmarkStart w:id="326" w:name="ref-tzeng2011"/>
+    <w:bookmarkEnd w:id="323"/>
+    <w:bookmarkStart w:id="325" w:name="ref-tzeng2011"/>
     <w:p>
       <w:pPr>
         <w:pStyle w:val="Bibliography"/>
@@ -25908,7 +25875,7 @@
       <w:r>
         <w:t xml:space="preserve"> </w:t>
       </w:r>
-      <w:hyperlink r:id="rId325">
+      <w:hyperlink r:id="rId324">
         <w:r>
           <w:rPr>
             <w:rStyle w:val="Hyperlink"/>
@@ -25920,8 +25887,8 @@
         <w:t xml:space="preserve">.</w:t>
       </w:r>
     </w:p>
-    <w:bookmarkEnd w:id="326"/>
-    <w:bookmarkStart w:id="328" w:name="ref-wang2019"/>
+    <w:bookmarkEnd w:id="325"/>
+    <w:bookmarkStart w:id="327" w:name="ref-wang2019"/>
     <w:p>
       <w:pPr>
         <w:pStyle w:val="Bibliography"/>
@@ -25967,7 +25934,7 @@
       <w:r>
         <w:t xml:space="preserve"> </w:t>
       </w:r>
-      <w:hyperlink r:id="rId327">
+      <w:hyperlink r:id="rId326">
         <w:r>
           <w:rPr>
             <w:rStyle w:val="Hyperlink"/>
@@ -25979,8 +25946,8 @@
         <w:t xml:space="preserve">.</w:t>
       </w:r>
     </w:p>
-    <w:bookmarkEnd w:id="328"/>
-    <w:bookmarkStart w:id="330" w:name="ref-wang2020"/>
+    <w:bookmarkEnd w:id="327"/>
+    <w:bookmarkStart w:id="329" w:name="ref-wang2020"/>
     <w:p>
       <w:pPr>
         <w:pStyle w:val="Bibliography"/>
@@ -26013,7 +25980,7 @@
       <w:r>
         <w:t xml:space="preserve"> </w:t>
       </w:r>
-      <w:hyperlink r:id="rId329">
+      <w:hyperlink r:id="rId328">
         <w:r>
           <w:rPr>
             <w:rStyle w:val="Hyperlink"/>
@@ -26025,8 +25992,8 @@
         <w:t xml:space="preserve">.</w:t>
       </w:r>
     </w:p>
-    <w:bookmarkEnd w:id="330"/>
-    <w:bookmarkStart w:id="332" w:name="ref-weiss2017a"/>
+    <w:bookmarkEnd w:id="329"/>
+    <w:bookmarkStart w:id="331" w:name="ref-weiss2017a"/>
     <w:p>
       <w:pPr>
         <w:pStyle w:val="Bibliography"/>
@@ -26059,7 +26026,7 @@
       <w:r>
         <w:t xml:space="preserve"> </w:t>
       </w:r>
-      <w:hyperlink r:id="rId331">
+      <w:hyperlink r:id="rId330">
         <w:r>
           <w:rPr>
             <w:rStyle w:val="Hyperlink"/>
@@ -26071,8 +26038,8 @@
         <w:t xml:space="preserve">.</w:t>
       </w:r>
     </w:p>
-    <w:bookmarkEnd w:id="332"/>
-    <w:bookmarkStart w:id="334" w:name="ref-weller2017"/>
+    <w:bookmarkEnd w:id="331"/>
+    <w:bookmarkStart w:id="333" w:name="ref-weller2017"/>
     <w:p>
       <w:pPr>
         <w:pStyle w:val="Bibliography"/>
@@ -26105,7 +26072,7 @@
       <w:r>
         <w:t xml:space="preserve"> </w:t>
       </w:r>
-      <w:hyperlink r:id="rId333">
+      <w:hyperlink r:id="rId332">
         <w:r>
           <w:rPr>
             <w:rStyle w:val="Hyperlink"/>
@@ -26117,8 +26084,8 @@
         <w:t xml:space="preserve">.</w:t>
       </w:r>
     </w:p>
-    <w:bookmarkEnd w:id="334"/>
-    <w:bookmarkStart w:id="336" w:name="ref-wu2022"/>
+    <w:bookmarkEnd w:id="333"/>
+    <w:bookmarkStart w:id="335" w:name="ref-wu2022"/>
     <w:p>
       <w:pPr>
         <w:pStyle w:val="Bibliography"/>
@@ -26151,7 +26118,7 @@
       <w:r>
         <w:t xml:space="preserve"> </w:t>
       </w:r>
-      <w:hyperlink r:id="rId335">
+      <w:hyperlink r:id="rId334">
         <w:r>
           <w:rPr>
             <w:rStyle w:val="Hyperlink"/>
@@ -26163,8 +26130,8 @@
         <w:t xml:space="preserve">.</w:t>
       </w:r>
     </w:p>
-    <w:bookmarkEnd w:id="336"/>
-    <w:bookmarkStart w:id="338" w:name="ref-yan2016"/>
+    <w:bookmarkEnd w:id="335"/>
+    <w:bookmarkStart w:id="337" w:name="ref-yan2016"/>
     <w:p>
       <w:pPr>
         <w:pStyle w:val="Bibliography"/>
@@ -26197,7 +26164,7 @@
       <w:r>
         <w:t xml:space="preserve"> </w:t>
       </w:r>
-      <w:hyperlink r:id="rId337">
+      <w:hyperlink r:id="rId336">
         <w:r>
           <w:rPr>
             <w:rStyle w:val="Hyperlink"/>
@@ -26209,8 +26176,8 @@
         <w:t xml:space="preserve">.</w:t>
       </w:r>
     </w:p>
-    <w:bookmarkEnd w:id="338"/>
-    <w:bookmarkStart w:id="340" w:name="ref-yang2019"/>
+    <w:bookmarkEnd w:id="337"/>
+    <w:bookmarkStart w:id="339" w:name="ref-yang2019"/>
     <w:p>
       <w:pPr>
         <w:pStyle w:val="Bibliography"/>
@@ -26243,7 +26210,7 @@
       <w:r>
         <w:t xml:space="preserve"> </w:t>
       </w:r>
-      <w:hyperlink r:id="rId339">
+      <w:hyperlink r:id="rId338">
         <w:r>
           <w:rPr>
             <w:rStyle w:val="Hyperlink"/>
@@ -26255,8 +26222,8 @@
         <w:t xml:space="preserve">.</w:t>
       </w:r>
     </w:p>
-    <w:bookmarkEnd w:id="340"/>
-    <w:bookmarkStart w:id="342" w:name="ref-yankeelov2024"/>
+    <w:bookmarkEnd w:id="339"/>
+    <w:bookmarkStart w:id="341" w:name="ref-yankeelov2024"/>
     <w:p>
       <w:pPr>
         <w:pStyle w:val="Bibliography"/>
@@ -26289,7 +26256,7 @@
       <w:r>
         <w:t xml:space="preserve"> </w:t>
       </w:r>
-      <w:hyperlink r:id="rId341">
+      <w:hyperlink r:id="rId340">
         <w:r>
           <w:rPr>
             <w:rStyle w:val="Hyperlink"/>
@@ -26301,8 +26268,8 @@
         <w:t xml:space="preserve">.</w:t>
       </w:r>
     </w:p>
-    <w:bookmarkEnd w:id="342"/>
-    <w:bookmarkStart w:id="344" w:name="ref-youssefpour2012"/>
+    <w:bookmarkEnd w:id="341"/>
+    <w:bookmarkStart w:id="343" w:name="ref-youssefpour2012"/>
     <w:p>
       <w:pPr>
         <w:pStyle w:val="Bibliography"/>
@@ -26335,7 +26302,7 @@
       <w:r>
         <w:t xml:space="preserve"> </w:t>
       </w:r>
-      <w:hyperlink r:id="rId343">
+      <w:hyperlink r:id="rId342">
         <w:r>
           <w:rPr>
             <w:rStyle w:val="Hyperlink"/>
@@ -26347,8 +26314,8 @@
         <w:t xml:space="preserve">.</w:t>
       </w:r>
     </w:p>
-    <w:bookmarkEnd w:id="344"/>
-    <w:bookmarkStart w:id="346" w:name="ref-yu2015"/>
+    <w:bookmarkEnd w:id="343"/>
+    <w:bookmarkStart w:id="345" w:name="ref-yu2015"/>
     <w:p>
       <w:pPr>
         <w:pStyle w:val="Bibliography"/>
@@ -26381,7 +26348,7 @@
       <w:r>
         <w:t xml:space="preserve"> </w:t>
       </w:r>
-      <w:hyperlink r:id="rId345">
+      <w:hyperlink r:id="rId344">
         <w:r>
           <w:rPr>
             <w:rStyle w:val="Hyperlink"/>
@@ -26393,8 +26360,8 @@
         <w:t xml:space="preserve">.</w:t>
       </w:r>
     </w:p>
-    <w:bookmarkEnd w:id="346"/>
-    <w:bookmarkStart w:id="348" w:name="ref-zahid2021"/>
+    <w:bookmarkEnd w:id="345"/>
+    <w:bookmarkStart w:id="347" w:name="ref-zahid2021"/>
     <w:p>
       <w:pPr>
         <w:pStyle w:val="Bibliography"/>
@@ -26427,7 +26394,7 @@
       <w:r>
         <w:t xml:space="preserve"> </w:t>
       </w:r>
-      <w:hyperlink r:id="rId347">
+      <w:hyperlink r:id="rId346">
         <w:r>
           <w:rPr>
             <w:rStyle w:val="Hyperlink"/>
@@ -26439,9 +26406,9 @@
         <w:t xml:space="preserve">.</w:t>
       </w:r>
     </w:p>
+    <w:bookmarkEnd w:id="347"/>
     <w:bookmarkEnd w:id="348"/>
     <w:bookmarkEnd w:id="349"/>
-    <w:bookmarkEnd w:id="350"/>
     <w:sectPr/>
   </w:body>
 </w:document>

</xml_diff>